<commit_message>
Assignment Question references added, assessment task 2 file updated.
</commit_message>
<xml_diff>
--- a/Assessment Task Two 2023.S2.docx
+++ b/Assessment Task Two 2023.S2.docx
@@ -1888,7 +1888,15 @@
               <w:spacing w:after="120"/>
             </w:pPr>
             <w:r>
-              <w:t>Assessor to ensure that the noise levels, natural interactions and time variances are maintained as it would be in the Software Development industry.</w:t>
+              <w:t xml:space="preserve">Assessor to ensure that the noise levels, natural </w:t>
+            </w:r>
+            <w:proofErr w:type="gramStart"/>
+            <w:r>
+              <w:t>interactions</w:t>
+            </w:r>
+            <w:proofErr w:type="gramEnd"/>
+            <w:r>
+              <w:t xml:space="preserve"> and time variances are maintained as it would be in the Software Development industry.</w:t>
             </w:r>
           </w:p>
           <w:p>
@@ -2008,8 +2016,17 @@
                 <w:rFonts w:ascii="Tahoma" w:hAnsi="Tahoma" w:cs="Tahoma"/>
                 <w:sz w:val="20"/>
               </w:rPr>
-              <w:t>ICTPRG443 Apply intermediate programming skills in different languages</w:t>
-            </w:r>
+              <w:t xml:space="preserve">ICTPRG443 Apply intermediate programming skills in different </w:t>
+            </w:r>
+            <w:proofErr w:type="gramStart"/>
+            <w:r>
+              <w:rPr>
+                <w:rFonts w:ascii="Tahoma" w:hAnsi="Tahoma" w:cs="Tahoma"/>
+                <w:sz w:val="20"/>
+              </w:rPr>
+              <w:t>languages</w:t>
+            </w:r>
+            <w:proofErr w:type="gramEnd"/>
           </w:p>
           <w:p>
             <w:pPr>
@@ -2029,7 +2046,23 @@
                 <w:rFonts w:ascii="Tahoma" w:hAnsi="Tahoma" w:cs="Tahoma"/>
                 <w:sz w:val="20"/>
               </w:rPr>
-              <w:t xml:space="preserve">Demonstrate your skills and knowledge by creating, coding, debugging and testing code </w:t>
+              <w:t xml:space="preserve">Demonstrate your skills and knowledge by creating, coding, debugging and testing </w:t>
+            </w:r>
+            <w:proofErr w:type="gramStart"/>
+            <w:r>
+              <w:rPr>
+                <w:rFonts w:ascii="Tahoma" w:hAnsi="Tahoma" w:cs="Tahoma"/>
+                <w:sz w:val="20"/>
+              </w:rPr>
+              <w:t>code</w:t>
+            </w:r>
+            <w:proofErr w:type="gramEnd"/>
+            <w:r>
+              <w:rPr>
+                <w:rFonts w:ascii="Tahoma" w:hAnsi="Tahoma" w:cs="Tahoma"/>
+                <w:sz w:val="20"/>
+              </w:rPr>
+              <w:t xml:space="preserve"> </w:t>
             </w:r>
           </w:p>
           <w:p>
@@ -2071,24 +2104,42 @@
                 <w:rFonts w:ascii="Tahoma" w:hAnsi="Tahoma" w:cs="Tahoma"/>
                 <w:sz w:val="20"/>
               </w:rPr>
-              <w:t>Manage time and tasks to complete a series of coding and documentations problems</w:t>
-            </w:r>
-          </w:p>
-          <w:p>
-            <w:pPr>
-              <w:spacing w:afterLines="60" w:after="144"/>
+              <w:t xml:space="preserve">Manage time and tasks to complete a series of coding and documentations </w:t>
+            </w:r>
+            <w:proofErr w:type="gramStart"/>
+            <w:r>
               <w:rPr>
                 <w:rFonts w:ascii="Tahoma" w:hAnsi="Tahoma" w:cs="Tahoma"/>
                 <w:sz w:val="20"/>
               </w:rPr>
-            </w:pPr>
-            <w:r>
+              <w:t>problems</w:t>
+            </w:r>
+            <w:proofErr w:type="gramEnd"/>
+          </w:p>
+          <w:p>
+            <w:pPr>
+              <w:spacing w:afterLines="60" w:after="144"/>
               <w:rPr>
                 <w:rFonts w:ascii="Tahoma" w:hAnsi="Tahoma" w:cs="Tahoma"/>
                 <w:sz w:val="20"/>
               </w:rPr>
-              <w:t>ICTICT430 Apply software development methodologies</w:t>
-            </w:r>
+            </w:pPr>
+            <w:r>
+              <w:rPr>
+                <w:rFonts w:ascii="Tahoma" w:hAnsi="Tahoma" w:cs="Tahoma"/>
+                <w:sz w:val="20"/>
+              </w:rPr>
+              <w:t xml:space="preserve">ICTICT430 Apply software development </w:t>
+            </w:r>
+            <w:proofErr w:type="gramStart"/>
+            <w:r>
+              <w:rPr>
+                <w:rFonts w:ascii="Tahoma" w:hAnsi="Tahoma" w:cs="Tahoma"/>
+                <w:sz w:val="20"/>
+              </w:rPr>
+              <w:t>methodologies</w:t>
+            </w:r>
+            <w:proofErr w:type="gramEnd"/>
           </w:p>
           <w:p>
             <w:pPr>
@@ -2108,8 +2159,17 @@
                 <w:rFonts w:ascii="Tahoma" w:hAnsi="Tahoma" w:cs="Tahoma"/>
                 <w:sz w:val="20"/>
               </w:rPr>
-              <w:t>Select traditional and non-traditional systems development methodologies</w:t>
-            </w:r>
+              <w:t xml:space="preserve">Select traditional and non-traditional systems development </w:t>
+            </w:r>
+            <w:proofErr w:type="gramStart"/>
+            <w:r>
+              <w:rPr>
+                <w:rFonts w:ascii="Tahoma" w:hAnsi="Tahoma" w:cs="Tahoma"/>
+                <w:sz w:val="20"/>
+              </w:rPr>
+              <w:t>methodologies</w:t>
+            </w:r>
+            <w:proofErr w:type="gramEnd"/>
           </w:p>
           <w:p>
             <w:pPr>
@@ -2129,8 +2189,17 @@
                 <w:rFonts w:ascii="Tahoma" w:hAnsi="Tahoma" w:cs="Tahoma"/>
                 <w:sz w:val="20"/>
               </w:rPr>
-              <w:t>Apply selected software methodology to project plan which identifies resources and control structures</w:t>
-            </w:r>
+              <w:t xml:space="preserve">Apply selected software methodology to project plan which identifies resources and control </w:t>
+            </w:r>
+            <w:proofErr w:type="gramStart"/>
+            <w:r>
+              <w:rPr>
+                <w:rFonts w:ascii="Tahoma" w:hAnsi="Tahoma" w:cs="Tahoma"/>
+                <w:sz w:val="20"/>
+              </w:rPr>
+              <w:t>structures</w:t>
+            </w:r>
+            <w:proofErr w:type="gramEnd"/>
           </w:p>
           <w:p>
             <w:pPr>
@@ -2164,8 +2233,16 @@
               <w:rPr>
                 <w:rFonts w:cs="Arial"/>
               </w:rPr>
-              <w:t>ICTICT449 Use version control systems in development environments</w:t>
-            </w:r>
+              <w:t xml:space="preserve">ICTICT449 Use version control systems in development </w:t>
+            </w:r>
+            <w:proofErr w:type="gramStart"/>
+            <w:r>
+              <w:rPr>
+                <w:rFonts w:cs="Arial"/>
+              </w:rPr>
+              <w:t>environments</w:t>
+            </w:r>
+            <w:proofErr w:type="gramEnd"/>
           </w:p>
           <w:p>
             <w:pPr>
@@ -2183,8 +2260,16 @@
               <w:rPr>
                 <w:rFonts w:cs="Arial"/>
               </w:rPr>
-              <w:t>Prepare and evaluate version control systems</w:t>
-            </w:r>
+              <w:t xml:space="preserve">Prepare and evaluate version control </w:t>
+            </w:r>
+            <w:proofErr w:type="gramStart"/>
+            <w:r>
+              <w:rPr>
+                <w:rFonts w:cs="Arial"/>
+              </w:rPr>
+              <w:t>systems</w:t>
+            </w:r>
+            <w:proofErr w:type="gramEnd"/>
           </w:p>
           <w:p>
             <w:pPr>
@@ -2220,8 +2305,16 @@
               <w:rPr>
                 <w:rFonts w:cs="Arial"/>
               </w:rPr>
-              <w:t xml:space="preserve"> a version control system</w:t>
-            </w:r>
+              <w:t xml:space="preserve"> a version control </w:t>
+            </w:r>
+            <w:proofErr w:type="gramStart"/>
+            <w:r>
+              <w:rPr>
+                <w:rFonts w:cs="Arial"/>
+              </w:rPr>
+              <w:t>system</w:t>
+            </w:r>
+            <w:proofErr w:type="gramEnd"/>
           </w:p>
           <w:p>
             <w:pPr>
@@ -2239,8 +2332,16 @@
               <w:rPr>
                 <w:rFonts w:cs="Arial"/>
               </w:rPr>
-              <w:t>Create and upload code to version control system</w:t>
-            </w:r>
+              <w:t xml:space="preserve">Create and upload code to version control </w:t>
+            </w:r>
+            <w:proofErr w:type="gramStart"/>
+            <w:r>
+              <w:rPr>
+                <w:rFonts w:cs="Arial"/>
+              </w:rPr>
+              <w:t>system</w:t>
+            </w:r>
+            <w:proofErr w:type="gramEnd"/>
           </w:p>
           <w:p>
             <w:pPr>
@@ -2411,7 +2512,21 @@
               <w:rPr>
                 <w:rFonts w:cs="Tahoma"/>
               </w:rPr>
-              <w:t>In some circumstances, adjustments to assessments may be made for you. If you require support for literacy and numeracy issues; support for hearing, sight or mobility issues; change to assessment times/venues; use of special or adaptive technology; considerations relating to age, gender and cultural beliefs; format of assessment materials; or presence of a scribe you need to inform your lecturer.</w:t>
+              <w:t xml:space="preserve">In some circumstances, adjustments to assessments may be made for you. If you require support for literacy and numeracy issues; support for hearing, </w:t>
+            </w:r>
+            <w:proofErr w:type="gramStart"/>
+            <w:r>
+              <w:rPr>
+                <w:rFonts w:cs="Tahoma"/>
+              </w:rPr>
+              <w:t>sight</w:t>
+            </w:r>
+            <w:proofErr w:type="gramEnd"/>
+            <w:r>
+              <w:rPr>
+                <w:rFonts w:cs="Tahoma"/>
+              </w:rPr>
+              <w:t xml:space="preserve"> or mobility issues; change to assessment times/venues; use of special or adaptive technology; considerations relating to age, gender and cultural beliefs; format of assessment materials; or presence of a scribe you need to inform your lecturer.</w:t>
             </w:r>
           </w:p>
         </w:tc>
@@ -3351,8 +3466,16 @@
         <w:rPr>
           <w:highlight w:val="yellow"/>
         </w:rPr>
-        <w:t>implements an IComparable</w:t>
-      </w:r>
+        <w:t xml:space="preserve">implements an </w:t>
+      </w:r>
+      <w:proofErr w:type="spellStart"/>
+      <w:r>
+        <w:rPr>
+          <w:highlight w:val="yellow"/>
+        </w:rPr>
+        <w:t>IComparable</w:t>
+      </w:r>
+      <w:proofErr w:type="spellEnd"/>
       <w:r>
         <w:rPr>
           <w:highlight w:val="yellow"/>
@@ -3429,7 +3552,21 @@
         <w:rPr>
           <w:highlight w:val="yellow"/>
         </w:rPr>
-        <w:t xml:space="preserve"> add, edit and delete </w:t>
+        <w:t xml:space="preserve"> add, </w:t>
+      </w:r>
+      <w:proofErr w:type="gramStart"/>
+      <w:r>
+        <w:rPr>
+          <w:highlight w:val="yellow"/>
+        </w:rPr>
+        <w:t>edit</w:t>
+      </w:r>
+      <w:proofErr w:type="gramEnd"/>
+      <w:r>
+        <w:rPr>
+          <w:highlight w:val="yellow"/>
+        </w:rPr>
+        <w:t xml:space="preserve"> and delete </w:t>
       </w:r>
       <w:r>
         <w:rPr>
@@ -3767,7 +3904,21 @@
         <w:rPr>
           <w:highlight w:val="yellow"/>
         </w:rPr>
-        <w:t xml:space="preserve"> double mouse click </w:t>
+        <w:t xml:space="preserve"> double mouse </w:t>
+      </w:r>
+      <w:proofErr w:type="gramStart"/>
+      <w:r>
+        <w:rPr>
+          <w:highlight w:val="yellow"/>
+        </w:rPr>
+        <w:t>click</w:t>
+      </w:r>
+      <w:proofErr w:type="gramEnd"/>
+      <w:r>
+        <w:rPr>
+          <w:highlight w:val="yellow"/>
+        </w:rPr>
+        <w:t xml:space="preserve"> </w:t>
       </w:r>
       <w:r>
         <w:rPr>
@@ -4050,9 +4201,11 @@
             <w:pPr>
               <w:spacing w:before="60" w:after="60" w:line="240" w:lineRule="auto"/>
             </w:pPr>
+            <w:proofErr w:type="spellStart"/>
             <w:r>
               <w:t>DataClassWiki</w:t>
             </w:r>
+            <w:proofErr w:type="spellEnd"/>
           </w:p>
         </w:tc>
       </w:tr>
@@ -4335,6 +4488,9 @@
               <w:spacing w:after="0"/>
               <w:jc w:val="center"/>
             </w:pPr>
+            <w:r>
+              <w:t>1</w:t>
+            </w:r>
           </w:p>
         </w:tc>
         <w:tc>
@@ -4373,7 +4529,15 @@
               <w:spacing w:after="0"/>
             </w:pPr>
             <w:r>
-              <w:t>Must implement a IComparabe&lt;T&gt; interface</w:t>
+              <w:t xml:space="preserve">Must implement a </w:t>
+            </w:r>
+            <w:proofErr w:type="spellStart"/>
+            <w:r>
+              <w:t>IComparabe</w:t>
+            </w:r>
+            <w:proofErr w:type="spellEnd"/>
+            <w:r>
+              <w:t>&lt;T&gt; interface</w:t>
             </w:r>
           </w:p>
         </w:tc>
@@ -4386,6 +4550,9 @@
               <w:spacing w:after="0"/>
               <w:jc w:val="center"/>
             </w:pPr>
+            <w:r>
+              <w:t>1</w:t>
+            </w:r>
           </w:p>
         </w:tc>
         <w:tc>
@@ -4443,6 +4610,9 @@
               <w:spacing w:after="0"/>
               <w:jc w:val="center"/>
             </w:pPr>
+            <w:r>
+              <w:t>1</w:t>
+            </w:r>
           </w:p>
         </w:tc>
         <w:tc>
@@ -4481,7 +4651,15 @@
               <w:spacing w:after="0"/>
             </w:pPr>
             <w:r>
-              <w:t>User can add, edit and delete data structure information objects</w:t>
+              <w:t xml:space="preserve">User can add, </w:t>
+            </w:r>
+            <w:proofErr w:type="gramStart"/>
+            <w:r>
+              <w:t>edit</w:t>
+            </w:r>
+            <w:proofErr w:type="gramEnd"/>
+            <w:r>
+              <w:t xml:space="preserve"> and delete data structure information objects</w:t>
             </w:r>
           </w:p>
         </w:tc>
@@ -4494,6 +4672,9 @@
               <w:spacing w:after="0"/>
               <w:jc w:val="center"/>
             </w:pPr>
+            <w:r>
+              <w:t>2</w:t>
+            </w:r>
           </w:p>
         </w:tc>
         <w:tc>
@@ -4545,6 +4726,9 @@
               <w:spacing w:after="0"/>
               <w:jc w:val="center"/>
             </w:pPr>
+            <w:r>
+              <w:t>4</w:t>
+            </w:r>
           </w:p>
         </w:tc>
         <w:tc>
@@ -4596,6 +4780,9 @@
               <w:spacing w:after="0"/>
               <w:jc w:val="center"/>
             </w:pPr>
+            <w:r>
+              <w:t>4</w:t>
+            </w:r>
           </w:p>
         </w:tc>
         <w:tc>
@@ -4647,6 +4834,9 @@
               <w:spacing w:after="0"/>
               <w:jc w:val="center"/>
             </w:pPr>
+            <w:r>
+              <w:t>2</w:t>
+            </w:r>
           </w:p>
         </w:tc>
         <w:tc>
@@ -4685,7 +4875,15 @@
               <w:spacing w:after="0"/>
             </w:pPr>
             <w:r>
-              <w:t>Can search for name, matches will display information, highlight it and focus on the name textbox</w:t>
+              <w:t xml:space="preserve">Can search for name, matches will display information, highlight </w:t>
+            </w:r>
+            <w:proofErr w:type="gramStart"/>
+            <w:r>
+              <w:t>it</w:t>
+            </w:r>
+            <w:proofErr w:type="gramEnd"/>
+            <w:r>
+              <w:t xml:space="preserve"> and focus on the name textbox</w:t>
             </w:r>
           </w:p>
         </w:tc>
@@ -4698,6 +4896,9 @@
               <w:spacing w:after="0"/>
               <w:jc w:val="center"/>
             </w:pPr>
+            <w:r>
+              <w:t>3</w:t>
+            </w:r>
           </w:p>
         </w:tc>
         <w:tc>
@@ -4747,7 +4948,11 @@
           <w:p>
             <w:pPr>
               <w:spacing w:after="0"/>
-            </w:pPr>
+              <w:jc w:val="center"/>
+            </w:pPr>
+            <w:r>
+              <w:t>5</w:t>
+            </w:r>
           </w:p>
         </w:tc>
         <w:tc>
@@ -4799,6 +5004,9 @@
               <w:spacing w:after="0"/>
               <w:jc w:val="center"/>
             </w:pPr>
+            <w:r>
+              <w:t>5</w:t>
+            </w:r>
           </w:p>
         </w:tc>
         <w:tc>
@@ -4850,6 +5058,9 @@
               <w:spacing w:after="0"/>
               <w:jc w:val="center"/>
             </w:pPr>
+            <w:r>
+              <w:t>4</w:t>
+            </w:r>
           </w:p>
         </w:tc>
         <w:tc>
@@ -4901,6 +5112,9 @@
               <w:spacing w:after="0"/>
               <w:jc w:val="center"/>
             </w:pPr>
+            <w:r>
+              <w:t>4</w:t>
+            </w:r>
           </w:p>
         </w:tc>
         <w:tc>
@@ -5293,8 +5507,13 @@
               <w:t xml:space="preserve">Displays a drop down of </w:t>
             </w:r>
             <w:r>
-              <w:t>all categories for user to select</w:t>
-            </w:r>
+              <w:t xml:space="preserve">all categories for user to </w:t>
+            </w:r>
+            <w:proofErr w:type="gramStart"/>
+            <w:r>
+              <w:t>select</w:t>
+            </w:r>
+            <w:proofErr w:type="gramEnd"/>
           </w:p>
           <w:p>
             <w:pPr>
@@ -5357,7 +5576,17 @@
               <w:spacing w:after="0"/>
             </w:pPr>
             <w:r>
-              <w:t>Checking one or the other will cause the data to be saved as linear or non linear in the structure variable of information class.</w:t>
+              <w:t xml:space="preserve">Checking one or the other will cause the data to be saved as linear or </w:t>
+            </w:r>
+            <w:proofErr w:type="spellStart"/>
+            <w:proofErr w:type="gramStart"/>
+            <w:r>
+              <w:t>non linear</w:t>
+            </w:r>
+            <w:proofErr w:type="spellEnd"/>
+            <w:proofErr w:type="gramEnd"/>
+            <w:r>
+              <w:t xml:space="preserve"> in the structure variable of information class.</w:t>
             </w:r>
             <w:r>
               <w:tab/>
@@ -5632,8 +5861,13 @@
               <w:t xml:space="preserve">Delete </w:t>
             </w:r>
             <w:r>
-              <w:t>respective object item selected in the list view</w:t>
-            </w:r>
+              <w:t xml:space="preserve">respective object item selected in the list </w:t>
+            </w:r>
+            <w:proofErr w:type="gramStart"/>
+            <w:r>
+              <w:t>view</w:t>
+            </w:r>
+            <w:proofErr w:type="gramEnd"/>
           </w:p>
           <w:p>
             <w:pPr>
@@ -5759,7 +5993,15 @@
               <w:t xml:space="preserve">Use input from this field to search </w:t>
             </w:r>
             <w:r>
-              <w:t xml:space="preserve">objects based on name comparator </w:t>
+              <w:t xml:space="preserve">objects based on name </w:t>
+            </w:r>
+            <w:proofErr w:type="gramStart"/>
+            <w:r>
+              <w:t>comparator</w:t>
+            </w:r>
+            <w:proofErr w:type="gramEnd"/>
+            <w:r>
+              <w:t xml:space="preserve"> </w:t>
             </w:r>
           </w:p>
           <w:p>
@@ -5896,7 +6138,15 @@
               <w:spacing w:after="0"/>
             </w:pPr>
             <w:r>
-              <w:t>Display save file dialog on button push.</w:t>
+              <w:t xml:space="preserve">Display </w:t>
+            </w:r>
+            <w:proofErr w:type="gramStart"/>
+            <w:r>
+              <w:t>save</w:t>
+            </w:r>
+            <w:proofErr w:type="gramEnd"/>
+            <w:r>
+              <w:t xml:space="preserve"> file dialog on button push.</w:t>
             </w:r>
           </w:p>
         </w:tc>
@@ -5914,9 +6164,11 @@
             <w:pPr>
               <w:spacing w:after="0"/>
             </w:pPr>
+            <w:proofErr w:type="spellStart"/>
             <w:r>
               <w:t>Savefiledialog</w:t>
             </w:r>
+            <w:proofErr w:type="spellEnd"/>
           </w:p>
         </w:tc>
         <w:tc>
@@ -6051,9 +6303,11 @@
             <w:pPr>
               <w:spacing w:after="0"/>
             </w:pPr>
+            <w:proofErr w:type="spellStart"/>
             <w:r>
               <w:t>Openfiledialog</w:t>
             </w:r>
+            <w:proofErr w:type="spellEnd"/>
           </w:p>
         </w:tc>
         <w:tc>
@@ -6420,6 +6674,7 @@
                 <w:szCs w:val="24"/>
               </w:rPr>
             </w:pPr>
+            <w:proofErr w:type="spellStart"/>
             <w:r>
               <w:rPr>
                 <w:sz w:val="24"/>
@@ -6427,6 +6682,7 @@
               </w:rPr>
               <w:t>DataClassWiki</w:t>
             </w:r>
+            <w:proofErr w:type="spellEnd"/>
           </w:p>
         </w:tc>
         <w:tc>
@@ -6908,6 +7164,8 @@
                     </w:rPr>
                     <w:t>+</w:t>
                   </w:r>
+                  <w:proofErr w:type="spellStart"/>
+                  <w:proofErr w:type="gramStart"/>
                   <w:r>
                     <w:rPr>
                       <w:b w:val="0"/>
@@ -6915,12 +7173,21 @@
                     </w:rPr>
                     <w:t>GetName</w:t>
                   </w:r>
+                  <w:proofErr w:type="spellEnd"/>
                   <w:r>
                     <w:rPr>
                       <w:b w:val="0"/>
                       <w:bCs w:val="0"/>
                     </w:rPr>
-                    <w:t>()</w:t>
+                    <w:t>(</w:t>
+                  </w:r>
+                  <w:proofErr w:type="gramEnd"/>
+                  <w:r>
+                    <w:rPr>
+                      <w:b w:val="0"/>
+                      <w:bCs w:val="0"/>
+                    </w:rPr>
+                    <w:t>)</w:t>
                   </w:r>
                 </w:p>
               </w:tc>
@@ -6944,8 +7211,17 @@
                       <w:b w:val="0"/>
                       <w:bCs w:val="0"/>
                     </w:rPr>
-                    <w:t>+SetName</w:t>
+                    <w:t>+</w:t>
                   </w:r>
+                  <w:proofErr w:type="spellStart"/>
+                  <w:r>
+                    <w:rPr>
+                      <w:b w:val="0"/>
+                      <w:bCs w:val="0"/>
+                    </w:rPr>
+                    <w:t>SetName</w:t>
+                  </w:r>
+                  <w:proofErr w:type="spellEnd"/>
                   <w:r>
                     <w:rPr>
                       <w:b w:val="0"/>
@@ -6989,14 +7265,32 @@
                       <w:b w:val="0"/>
                       <w:bCs w:val="0"/>
                     </w:rPr>
-                    <w:t>+GetCategory</w:t>
+                    <w:t>+</w:t>
                   </w:r>
+                  <w:proofErr w:type="spellStart"/>
+                  <w:proofErr w:type="gramStart"/>
                   <w:r>
                     <w:rPr>
                       <w:b w:val="0"/>
                       <w:bCs w:val="0"/>
                     </w:rPr>
-                    <w:t>()</w:t>
+                    <w:t>GetCategory</w:t>
+                  </w:r>
+                  <w:proofErr w:type="spellEnd"/>
+                  <w:r>
+                    <w:rPr>
+                      <w:b w:val="0"/>
+                      <w:bCs w:val="0"/>
+                    </w:rPr>
+                    <w:t>(</w:t>
+                  </w:r>
+                  <w:proofErr w:type="gramEnd"/>
+                  <w:r>
+                    <w:rPr>
+                      <w:b w:val="0"/>
+                      <w:bCs w:val="0"/>
+                    </w:rPr>
+                    <w:t>)</w:t>
                   </w:r>
                 </w:p>
               </w:tc>
@@ -7016,7 +7310,23 @@
                       <w:b w:val="0"/>
                       <w:bCs w:val="0"/>
                     </w:rPr>
-                    <w:t>+SetCategory(</w:t>
+                    <w:t>+</w:t>
+                  </w:r>
+                  <w:proofErr w:type="spellStart"/>
+                  <w:r>
+                    <w:rPr>
+                      <w:b w:val="0"/>
+                      <w:bCs w:val="0"/>
+                    </w:rPr>
+                    <w:t>SetCategory</w:t>
+                  </w:r>
+                  <w:proofErr w:type="spellEnd"/>
+                  <w:r>
+                    <w:rPr>
+                      <w:b w:val="0"/>
+                      <w:bCs w:val="0"/>
+                    </w:rPr>
+                    <w:t>(</w:t>
                   </w:r>
                   <w:r>
                     <w:rPr>
@@ -7054,7 +7364,32 @@
                       <w:b w:val="0"/>
                       <w:bCs w:val="0"/>
                     </w:rPr>
-                    <w:t>+GetStructure()</w:t>
+                    <w:t>+</w:t>
+                  </w:r>
+                  <w:proofErr w:type="spellStart"/>
+                  <w:proofErr w:type="gramStart"/>
+                  <w:r>
+                    <w:rPr>
+                      <w:b w:val="0"/>
+                      <w:bCs w:val="0"/>
+                    </w:rPr>
+                    <w:t>GetStructure</w:t>
+                  </w:r>
+                  <w:proofErr w:type="spellEnd"/>
+                  <w:r>
+                    <w:rPr>
+                      <w:b w:val="0"/>
+                      <w:bCs w:val="0"/>
+                    </w:rPr>
+                    <w:t>(</w:t>
+                  </w:r>
+                  <w:proofErr w:type="gramEnd"/>
+                  <w:r>
+                    <w:rPr>
+                      <w:b w:val="0"/>
+                      <w:bCs w:val="0"/>
+                    </w:rPr>
+                    <w:t>)</w:t>
                   </w:r>
                 </w:p>
               </w:tc>
@@ -7078,7 +7413,23 @@
                       <w:b w:val="0"/>
                       <w:bCs w:val="0"/>
                     </w:rPr>
-                    <w:t>+SetStructure(</w:t>
+                    <w:t>+</w:t>
+                  </w:r>
+                  <w:proofErr w:type="spellStart"/>
+                  <w:r>
+                    <w:rPr>
+                      <w:b w:val="0"/>
+                      <w:bCs w:val="0"/>
+                    </w:rPr>
+                    <w:t>SetStructure</w:t>
+                  </w:r>
+                  <w:proofErr w:type="spellEnd"/>
+                  <w:r>
+                    <w:rPr>
+                      <w:b w:val="0"/>
+                      <w:bCs w:val="0"/>
+                    </w:rPr>
+                    <w:t>(</w:t>
                   </w:r>
                   <w:r>
                     <w:rPr>
@@ -7116,7 +7467,32 @@
                       <w:b w:val="0"/>
                       <w:bCs w:val="0"/>
                     </w:rPr>
-                    <w:t>+GetDefinition()</w:t>
+                    <w:t>+</w:t>
+                  </w:r>
+                  <w:proofErr w:type="spellStart"/>
+                  <w:proofErr w:type="gramStart"/>
+                  <w:r>
+                    <w:rPr>
+                      <w:b w:val="0"/>
+                      <w:bCs w:val="0"/>
+                    </w:rPr>
+                    <w:t>GetDefinition</w:t>
+                  </w:r>
+                  <w:proofErr w:type="spellEnd"/>
+                  <w:r>
+                    <w:rPr>
+                      <w:b w:val="0"/>
+                      <w:bCs w:val="0"/>
+                    </w:rPr>
+                    <w:t>(</w:t>
+                  </w:r>
+                  <w:proofErr w:type="gramEnd"/>
+                  <w:r>
+                    <w:rPr>
+                      <w:b w:val="0"/>
+                      <w:bCs w:val="0"/>
+                    </w:rPr>
+                    <w:t>)</w:t>
                   </w:r>
                 </w:p>
               </w:tc>
@@ -7140,7 +7516,15 @@
                       <w:b w:val="0"/>
                       <w:bCs w:val="0"/>
                     </w:rPr>
-                    <w:t>+SetD</w:t>
+                    <w:t>+</w:t>
+                  </w:r>
+                  <w:proofErr w:type="spellStart"/>
+                  <w:r>
+                    <w:rPr>
+                      <w:b w:val="0"/>
+                      <w:bCs w:val="0"/>
+                    </w:rPr>
+                    <w:t>SetD</w:t>
                   </w:r>
                   <w:r>
                     <w:rPr>
@@ -7154,7 +7538,15 @@
                       <w:b w:val="0"/>
                       <w:bCs w:val="0"/>
                     </w:rPr>
-                    <w:t>finition(</w:t>
+                    <w:t>finition</w:t>
+                  </w:r>
+                  <w:proofErr w:type="spellEnd"/>
+                  <w:r>
+                    <w:rPr>
+                      <w:b w:val="0"/>
+                      <w:bCs w:val="0"/>
+                    </w:rPr>
+                    <w:t>(</w:t>
                   </w:r>
                   <w:r>
                     <w:rPr>
@@ -7192,7 +7584,32 @@
                       <w:b w:val="0"/>
                       <w:bCs w:val="0"/>
                     </w:rPr>
-                    <w:t>+CompareTo(Information)</w:t>
+                    <w:t>+</w:t>
+                  </w:r>
+                  <w:proofErr w:type="spellStart"/>
+                  <w:proofErr w:type="gramStart"/>
+                  <w:r>
+                    <w:rPr>
+                      <w:b w:val="0"/>
+                      <w:bCs w:val="0"/>
+                    </w:rPr>
+                    <w:t>CompareTo</w:t>
+                  </w:r>
+                  <w:proofErr w:type="spellEnd"/>
+                  <w:r>
+                    <w:rPr>
+                      <w:b w:val="0"/>
+                      <w:bCs w:val="0"/>
+                    </w:rPr>
+                    <w:t>(</w:t>
+                  </w:r>
+                  <w:proofErr w:type="gramEnd"/>
+                  <w:r>
+                    <w:rPr>
+                      <w:b w:val="0"/>
+                      <w:bCs w:val="0"/>
+                    </w:rPr>
+                    <w:t>Information)</w:t>
                   </w:r>
                 </w:p>
               </w:tc>
@@ -7293,8 +7710,19 @@
                 <w:sz w:val="19"/>
                 <w:szCs w:val="19"/>
               </w:rPr>
-              <w:t xml:space="preserve"> InformationClassWiki</w:t>
-            </w:r>
+              <w:t xml:space="preserve"> </w:t>
+            </w:r>
+            <w:proofErr w:type="spellStart"/>
+            <w:r>
+              <w:rPr>
+                <w:rFonts w:ascii="Cascadia Mono" w:hAnsi="Cascadia Mono" w:cs="Cascadia Mono"/>
+                <w:color w:val="000000"/>
+                <w:sz w:val="19"/>
+                <w:szCs w:val="19"/>
+              </w:rPr>
+              <w:t>InformationClassWiki</w:t>
+            </w:r>
+            <w:proofErr w:type="spellEnd"/>
           </w:p>
           <w:p>
             <w:pPr>
@@ -7377,6 +7805,7 @@
               </w:rPr>
               <w:t xml:space="preserve"> </w:t>
             </w:r>
+            <w:proofErr w:type="gramStart"/>
             <w:r>
               <w:rPr>
                 <w:rFonts w:ascii="Cascadia Mono" w:hAnsi="Cascadia Mono" w:cs="Cascadia Mono"/>
@@ -7393,7 +7822,37 @@
                 <w:sz w:val="19"/>
                 <w:szCs w:val="19"/>
               </w:rPr>
-              <w:t xml:space="preserve"> : IComparable&lt;Information&gt;</w:t>
+              <w:t xml:space="preserve"> :</w:t>
+            </w:r>
+            <w:proofErr w:type="gramEnd"/>
+            <w:r>
+              <w:rPr>
+                <w:rFonts w:ascii="Cascadia Mono" w:hAnsi="Cascadia Mono" w:cs="Cascadia Mono"/>
+                <w:color w:val="000000"/>
+                <w:sz w:val="19"/>
+                <w:szCs w:val="19"/>
+              </w:rPr>
+              <w:t xml:space="preserve"> </w:t>
+            </w:r>
+            <w:proofErr w:type="spellStart"/>
+            <w:r>
+              <w:rPr>
+                <w:rFonts w:ascii="Cascadia Mono" w:hAnsi="Cascadia Mono" w:cs="Cascadia Mono"/>
+                <w:color w:val="000000"/>
+                <w:sz w:val="19"/>
+                <w:szCs w:val="19"/>
+              </w:rPr>
+              <w:t>IComparable</w:t>
+            </w:r>
+            <w:proofErr w:type="spellEnd"/>
+            <w:r>
+              <w:rPr>
+                <w:rFonts w:ascii="Cascadia Mono" w:hAnsi="Cascadia Mono" w:cs="Cascadia Mono"/>
+                <w:color w:val="000000"/>
+                <w:sz w:val="19"/>
+                <w:szCs w:val="19"/>
+              </w:rPr>
+              <w:t>&lt;Information&gt;</w:t>
             </w:r>
           </w:p>
           <w:p>
@@ -7507,8 +7966,19 @@
                 <w:sz w:val="19"/>
                 <w:szCs w:val="19"/>
               </w:rPr>
-              <w:t xml:space="preserve"> name;</w:t>
-            </w:r>
+              <w:t xml:space="preserve"> </w:t>
+            </w:r>
+            <w:proofErr w:type="gramStart"/>
+            <w:r>
+              <w:rPr>
+                <w:rFonts w:ascii="Cascadia Mono" w:hAnsi="Cascadia Mono" w:cs="Cascadia Mono"/>
+                <w:color w:val="000000"/>
+                <w:sz w:val="19"/>
+                <w:szCs w:val="19"/>
+              </w:rPr>
+              <w:t>name;</w:t>
+            </w:r>
+            <w:proofErr w:type="gramEnd"/>
           </w:p>
           <w:p>
             <w:pPr>
@@ -7566,8 +8036,19 @@
                 <w:sz w:val="19"/>
                 <w:szCs w:val="19"/>
               </w:rPr>
-              <w:t xml:space="preserve"> category;</w:t>
-            </w:r>
+              <w:t xml:space="preserve"> </w:t>
+            </w:r>
+            <w:proofErr w:type="gramStart"/>
+            <w:r>
+              <w:rPr>
+                <w:rFonts w:ascii="Cascadia Mono" w:hAnsi="Cascadia Mono" w:cs="Cascadia Mono"/>
+                <w:color w:val="000000"/>
+                <w:sz w:val="19"/>
+                <w:szCs w:val="19"/>
+              </w:rPr>
+              <w:t>category;</w:t>
+            </w:r>
+            <w:proofErr w:type="gramEnd"/>
           </w:p>
           <w:p>
             <w:pPr>
@@ -7625,8 +8106,19 @@
                 <w:sz w:val="19"/>
                 <w:szCs w:val="19"/>
               </w:rPr>
-              <w:t xml:space="preserve"> structure;</w:t>
-            </w:r>
+              <w:t xml:space="preserve"> </w:t>
+            </w:r>
+            <w:proofErr w:type="gramStart"/>
+            <w:r>
+              <w:rPr>
+                <w:rFonts w:ascii="Cascadia Mono" w:hAnsi="Cascadia Mono" w:cs="Cascadia Mono"/>
+                <w:color w:val="000000"/>
+                <w:sz w:val="19"/>
+                <w:szCs w:val="19"/>
+              </w:rPr>
+              <w:t>structure;</w:t>
+            </w:r>
+            <w:proofErr w:type="gramEnd"/>
           </w:p>
           <w:p>
             <w:pPr>
@@ -7684,8 +8176,19 @@
                 <w:sz w:val="19"/>
                 <w:szCs w:val="19"/>
               </w:rPr>
-              <w:t xml:space="preserve"> definition;</w:t>
-            </w:r>
+              <w:t xml:space="preserve"> </w:t>
+            </w:r>
+            <w:proofErr w:type="gramStart"/>
+            <w:r>
+              <w:rPr>
+                <w:rFonts w:ascii="Cascadia Mono" w:hAnsi="Cascadia Mono" w:cs="Cascadia Mono"/>
+                <w:color w:val="000000"/>
+                <w:sz w:val="19"/>
+                <w:szCs w:val="19"/>
+              </w:rPr>
+              <w:t>definition;</w:t>
+            </w:r>
+            <w:proofErr w:type="gramEnd"/>
           </w:p>
           <w:p>
             <w:pPr>
@@ -7789,7 +8292,38 @@
                 <w:sz w:val="19"/>
                 <w:szCs w:val="19"/>
               </w:rPr>
-              <w:t xml:space="preserve"> GetName()</w:t>
+              <w:t xml:space="preserve"> </w:t>
+            </w:r>
+            <w:proofErr w:type="spellStart"/>
+            <w:proofErr w:type="gramStart"/>
+            <w:r>
+              <w:rPr>
+                <w:rFonts w:ascii="Cascadia Mono" w:hAnsi="Cascadia Mono" w:cs="Cascadia Mono"/>
+                <w:color w:val="000000"/>
+                <w:sz w:val="19"/>
+                <w:szCs w:val="19"/>
+              </w:rPr>
+              <w:t>GetName</w:t>
+            </w:r>
+            <w:proofErr w:type="spellEnd"/>
+            <w:r>
+              <w:rPr>
+                <w:rFonts w:ascii="Cascadia Mono" w:hAnsi="Cascadia Mono" w:cs="Cascadia Mono"/>
+                <w:color w:val="000000"/>
+                <w:sz w:val="19"/>
+                <w:szCs w:val="19"/>
+              </w:rPr>
+              <w:t>(</w:t>
+            </w:r>
+            <w:proofErr w:type="gramEnd"/>
+            <w:r>
+              <w:rPr>
+                <w:rFonts w:ascii="Cascadia Mono" w:hAnsi="Cascadia Mono" w:cs="Cascadia Mono"/>
+                <w:color w:val="000000"/>
+                <w:sz w:val="19"/>
+                <w:szCs w:val="19"/>
+              </w:rPr>
+              <w:t>)</w:t>
             </w:r>
           </w:p>
           <w:p>
@@ -7853,8 +8387,19 @@
                 <w:sz w:val="19"/>
                 <w:szCs w:val="19"/>
               </w:rPr>
-              <w:t xml:space="preserve"> name;</w:t>
-            </w:r>
+              <w:t xml:space="preserve"> </w:t>
+            </w:r>
+            <w:proofErr w:type="gramStart"/>
+            <w:r>
+              <w:rPr>
+                <w:rFonts w:ascii="Cascadia Mono" w:hAnsi="Cascadia Mono" w:cs="Cascadia Mono"/>
+                <w:color w:val="000000"/>
+                <w:sz w:val="19"/>
+                <w:szCs w:val="19"/>
+              </w:rPr>
+              <w:t>name;</w:t>
+            </w:r>
+            <w:proofErr w:type="gramEnd"/>
           </w:p>
           <w:p>
             <w:pPr>
@@ -7935,8 +8480,30 @@
                 <w:sz w:val="19"/>
                 <w:szCs w:val="19"/>
               </w:rPr>
-              <w:t xml:space="preserve"> SetName(</w:t>
-            </w:r>
+              <w:t xml:space="preserve"> </w:t>
+            </w:r>
+            <w:proofErr w:type="spellStart"/>
+            <w:proofErr w:type="gramStart"/>
+            <w:r>
+              <w:rPr>
+                <w:rFonts w:ascii="Cascadia Mono" w:hAnsi="Cascadia Mono" w:cs="Cascadia Mono"/>
+                <w:color w:val="000000"/>
+                <w:sz w:val="19"/>
+                <w:szCs w:val="19"/>
+              </w:rPr>
+              <w:t>SetName</w:t>
+            </w:r>
+            <w:proofErr w:type="spellEnd"/>
+            <w:r>
+              <w:rPr>
+                <w:rFonts w:ascii="Cascadia Mono" w:hAnsi="Cascadia Mono" w:cs="Cascadia Mono"/>
+                <w:color w:val="000000"/>
+                <w:sz w:val="19"/>
+                <w:szCs w:val="19"/>
+              </w:rPr>
+              <w:t>(</w:t>
+            </w:r>
+            <w:proofErr w:type="gramEnd"/>
             <w:r>
               <w:rPr>
                 <w:rFonts w:ascii="Cascadia Mono" w:hAnsi="Cascadia Mono" w:cs="Cascadia Mono"/>
@@ -8017,8 +8584,19 @@
                 <w:sz w:val="19"/>
                 <w:szCs w:val="19"/>
               </w:rPr>
-              <w:t>.name = name;</w:t>
-            </w:r>
+              <w:t xml:space="preserve">.name = </w:t>
+            </w:r>
+            <w:proofErr w:type="gramStart"/>
+            <w:r>
+              <w:rPr>
+                <w:rFonts w:ascii="Cascadia Mono" w:hAnsi="Cascadia Mono" w:cs="Cascadia Mono"/>
+                <w:color w:val="000000"/>
+                <w:sz w:val="19"/>
+                <w:szCs w:val="19"/>
+              </w:rPr>
+              <w:t>name;</w:t>
+            </w:r>
+            <w:proofErr w:type="gramEnd"/>
           </w:p>
           <w:p>
             <w:pPr>
@@ -8132,7 +8710,38 @@
                 <w:sz w:val="19"/>
                 <w:szCs w:val="19"/>
               </w:rPr>
-              <w:t xml:space="preserve"> GetCategory()</w:t>
+              <w:t xml:space="preserve"> </w:t>
+            </w:r>
+            <w:proofErr w:type="spellStart"/>
+            <w:proofErr w:type="gramStart"/>
+            <w:r>
+              <w:rPr>
+                <w:rFonts w:ascii="Cascadia Mono" w:hAnsi="Cascadia Mono" w:cs="Cascadia Mono"/>
+                <w:color w:val="000000"/>
+                <w:sz w:val="19"/>
+                <w:szCs w:val="19"/>
+              </w:rPr>
+              <w:t>GetCategory</w:t>
+            </w:r>
+            <w:proofErr w:type="spellEnd"/>
+            <w:r>
+              <w:rPr>
+                <w:rFonts w:ascii="Cascadia Mono" w:hAnsi="Cascadia Mono" w:cs="Cascadia Mono"/>
+                <w:color w:val="000000"/>
+                <w:sz w:val="19"/>
+                <w:szCs w:val="19"/>
+              </w:rPr>
+              <w:t>(</w:t>
+            </w:r>
+            <w:proofErr w:type="gramEnd"/>
+            <w:r>
+              <w:rPr>
+                <w:rFonts w:ascii="Cascadia Mono" w:hAnsi="Cascadia Mono" w:cs="Cascadia Mono"/>
+                <w:color w:val="000000"/>
+                <w:sz w:val="19"/>
+                <w:szCs w:val="19"/>
+              </w:rPr>
+              <w:t>)</w:t>
             </w:r>
           </w:p>
           <w:p>
@@ -8196,8 +8805,19 @@
                 <w:sz w:val="19"/>
                 <w:szCs w:val="19"/>
               </w:rPr>
-              <w:t xml:space="preserve"> category;</w:t>
-            </w:r>
+              <w:t xml:space="preserve"> </w:t>
+            </w:r>
+            <w:proofErr w:type="gramStart"/>
+            <w:r>
+              <w:rPr>
+                <w:rFonts w:ascii="Cascadia Mono" w:hAnsi="Cascadia Mono" w:cs="Cascadia Mono"/>
+                <w:color w:val="000000"/>
+                <w:sz w:val="19"/>
+                <w:szCs w:val="19"/>
+              </w:rPr>
+              <w:t>category;</w:t>
+            </w:r>
+            <w:proofErr w:type="gramEnd"/>
           </w:p>
           <w:p>
             <w:pPr>
@@ -8278,8 +8898,30 @@
                 <w:sz w:val="19"/>
                 <w:szCs w:val="19"/>
               </w:rPr>
-              <w:t xml:space="preserve"> SetCategory(</w:t>
-            </w:r>
+              <w:t xml:space="preserve"> </w:t>
+            </w:r>
+            <w:proofErr w:type="spellStart"/>
+            <w:proofErr w:type="gramStart"/>
+            <w:r>
+              <w:rPr>
+                <w:rFonts w:ascii="Cascadia Mono" w:hAnsi="Cascadia Mono" w:cs="Cascadia Mono"/>
+                <w:color w:val="000000"/>
+                <w:sz w:val="19"/>
+                <w:szCs w:val="19"/>
+              </w:rPr>
+              <w:t>SetCategory</w:t>
+            </w:r>
+            <w:proofErr w:type="spellEnd"/>
+            <w:r>
+              <w:rPr>
+                <w:rFonts w:ascii="Cascadia Mono" w:hAnsi="Cascadia Mono" w:cs="Cascadia Mono"/>
+                <w:color w:val="000000"/>
+                <w:sz w:val="19"/>
+                <w:szCs w:val="19"/>
+              </w:rPr>
+              <w:t>(</w:t>
+            </w:r>
+            <w:proofErr w:type="gramEnd"/>
             <w:r>
               <w:rPr>
                 <w:rFonts w:ascii="Cascadia Mono" w:hAnsi="Cascadia Mono" w:cs="Cascadia Mono"/>
@@ -8344,6 +8986,8 @@
               </w:rPr>
               <w:t xml:space="preserve">            </w:t>
             </w:r>
+            <w:proofErr w:type="spellStart"/>
+            <w:proofErr w:type="gramStart"/>
             <w:r>
               <w:rPr>
                 <w:rFonts w:ascii="Cascadia Mono" w:hAnsi="Cascadia Mono" w:cs="Cascadia Mono"/>
@@ -8360,7 +9004,18 @@
                 <w:sz w:val="19"/>
                 <w:szCs w:val="19"/>
               </w:rPr>
-              <w:t>.category = category;</w:t>
+              <w:t>.category</w:t>
+            </w:r>
+            <w:proofErr w:type="spellEnd"/>
+            <w:proofErr w:type="gramEnd"/>
+            <w:r>
+              <w:rPr>
+                <w:rFonts w:ascii="Cascadia Mono" w:hAnsi="Cascadia Mono" w:cs="Cascadia Mono"/>
+                <w:color w:val="000000"/>
+                <w:sz w:val="19"/>
+                <w:szCs w:val="19"/>
+              </w:rPr>
+              <w:t xml:space="preserve"> = category;</w:t>
             </w:r>
           </w:p>
           <w:p>
@@ -8415,8 +9070,19 @@
                 <w:sz w:val="19"/>
                 <w:szCs w:val="19"/>
               </w:rPr>
-              <w:t>// get; set; Strucure</w:t>
-            </w:r>
+              <w:t xml:space="preserve">// get; set; </w:t>
+            </w:r>
+            <w:proofErr w:type="spellStart"/>
+            <w:r>
+              <w:rPr>
+                <w:rFonts w:ascii="Cascadia Mono" w:hAnsi="Cascadia Mono" w:cs="Cascadia Mono"/>
+                <w:color w:val="008000"/>
+                <w:sz w:val="19"/>
+                <w:szCs w:val="19"/>
+              </w:rPr>
+              <w:t>Strucure</w:t>
+            </w:r>
+            <w:proofErr w:type="spellEnd"/>
           </w:p>
           <w:p>
             <w:pPr>
@@ -8474,7 +9140,38 @@
                 <w:sz w:val="19"/>
                 <w:szCs w:val="19"/>
               </w:rPr>
-              <w:t xml:space="preserve"> GetStructure()</w:t>
+              <w:t xml:space="preserve"> </w:t>
+            </w:r>
+            <w:proofErr w:type="spellStart"/>
+            <w:proofErr w:type="gramStart"/>
+            <w:r>
+              <w:rPr>
+                <w:rFonts w:ascii="Cascadia Mono" w:hAnsi="Cascadia Mono" w:cs="Cascadia Mono"/>
+                <w:color w:val="000000"/>
+                <w:sz w:val="19"/>
+                <w:szCs w:val="19"/>
+              </w:rPr>
+              <w:t>GetStructure</w:t>
+            </w:r>
+            <w:proofErr w:type="spellEnd"/>
+            <w:r>
+              <w:rPr>
+                <w:rFonts w:ascii="Cascadia Mono" w:hAnsi="Cascadia Mono" w:cs="Cascadia Mono"/>
+                <w:color w:val="000000"/>
+                <w:sz w:val="19"/>
+                <w:szCs w:val="19"/>
+              </w:rPr>
+              <w:t>(</w:t>
+            </w:r>
+            <w:proofErr w:type="gramEnd"/>
+            <w:r>
+              <w:rPr>
+                <w:rFonts w:ascii="Cascadia Mono" w:hAnsi="Cascadia Mono" w:cs="Cascadia Mono"/>
+                <w:color w:val="000000"/>
+                <w:sz w:val="19"/>
+                <w:szCs w:val="19"/>
+              </w:rPr>
+              <w:t>)</w:t>
             </w:r>
           </w:p>
           <w:p>
@@ -8538,8 +9235,19 @@
                 <w:sz w:val="19"/>
                 <w:szCs w:val="19"/>
               </w:rPr>
-              <w:t xml:space="preserve"> structure;</w:t>
-            </w:r>
+              <w:t xml:space="preserve"> </w:t>
+            </w:r>
+            <w:proofErr w:type="gramStart"/>
+            <w:r>
+              <w:rPr>
+                <w:rFonts w:ascii="Cascadia Mono" w:hAnsi="Cascadia Mono" w:cs="Cascadia Mono"/>
+                <w:color w:val="000000"/>
+                <w:sz w:val="19"/>
+                <w:szCs w:val="19"/>
+              </w:rPr>
+              <w:t>structure;</w:t>
+            </w:r>
+            <w:proofErr w:type="gramEnd"/>
           </w:p>
           <w:p>
             <w:pPr>
@@ -8620,8 +9328,30 @@
                 <w:sz w:val="19"/>
                 <w:szCs w:val="19"/>
               </w:rPr>
-              <w:t xml:space="preserve"> SetStructure(</w:t>
-            </w:r>
+              <w:t xml:space="preserve"> </w:t>
+            </w:r>
+            <w:proofErr w:type="spellStart"/>
+            <w:proofErr w:type="gramStart"/>
+            <w:r>
+              <w:rPr>
+                <w:rFonts w:ascii="Cascadia Mono" w:hAnsi="Cascadia Mono" w:cs="Cascadia Mono"/>
+                <w:color w:val="000000"/>
+                <w:sz w:val="19"/>
+                <w:szCs w:val="19"/>
+              </w:rPr>
+              <w:t>SetStructure</w:t>
+            </w:r>
+            <w:proofErr w:type="spellEnd"/>
+            <w:r>
+              <w:rPr>
+                <w:rFonts w:ascii="Cascadia Mono" w:hAnsi="Cascadia Mono" w:cs="Cascadia Mono"/>
+                <w:color w:val="000000"/>
+                <w:sz w:val="19"/>
+                <w:szCs w:val="19"/>
+              </w:rPr>
+              <w:t>(</w:t>
+            </w:r>
+            <w:proofErr w:type="gramEnd"/>
             <w:r>
               <w:rPr>
                 <w:rFonts w:ascii="Cascadia Mono" w:hAnsi="Cascadia Mono" w:cs="Cascadia Mono"/>
@@ -8686,6 +9416,8 @@
               </w:rPr>
               <w:t xml:space="preserve">            </w:t>
             </w:r>
+            <w:proofErr w:type="spellStart"/>
+            <w:proofErr w:type="gramStart"/>
             <w:r>
               <w:rPr>
                 <w:rFonts w:ascii="Cascadia Mono" w:hAnsi="Cascadia Mono" w:cs="Cascadia Mono"/>
@@ -8702,7 +9434,18 @@
                 <w:sz w:val="19"/>
                 <w:szCs w:val="19"/>
               </w:rPr>
-              <w:t>.structure = structure;</w:t>
+              <w:t>.structure</w:t>
+            </w:r>
+            <w:proofErr w:type="spellEnd"/>
+            <w:proofErr w:type="gramEnd"/>
+            <w:r>
+              <w:rPr>
+                <w:rFonts w:ascii="Cascadia Mono" w:hAnsi="Cascadia Mono" w:cs="Cascadia Mono"/>
+                <w:color w:val="000000"/>
+                <w:sz w:val="19"/>
+                <w:szCs w:val="19"/>
+              </w:rPr>
+              <w:t xml:space="preserve"> = structure;</w:t>
             </w:r>
           </w:p>
           <w:p>
@@ -8816,7 +9559,38 @@
                 <w:sz w:val="19"/>
                 <w:szCs w:val="19"/>
               </w:rPr>
-              <w:t xml:space="preserve"> GetDefition()</w:t>
+              <w:t xml:space="preserve"> </w:t>
+            </w:r>
+            <w:proofErr w:type="spellStart"/>
+            <w:proofErr w:type="gramStart"/>
+            <w:r>
+              <w:rPr>
+                <w:rFonts w:ascii="Cascadia Mono" w:hAnsi="Cascadia Mono" w:cs="Cascadia Mono"/>
+                <w:color w:val="000000"/>
+                <w:sz w:val="19"/>
+                <w:szCs w:val="19"/>
+              </w:rPr>
+              <w:t>GetDefition</w:t>
+            </w:r>
+            <w:proofErr w:type="spellEnd"/>
+            <w:r>
+              <w:rPr>
+                <w:rFonts w:ascii="Cascadia Mono" w:hAnsi="Cascadia Mono" w:cs="Cascadia Mono"/>
+                <w:color w:val="000000"/>
+                <w:sz w:val="19"/>
+                <w:szCs w:val="19"/>
+              </w:rPr>
+              <w:t>(</w:t>
+            </w:r>
+            <w:proofErr w:type="gramEnd"/>
+            <w:r>
+              <w:rPr>
+                <w:rFonts w:ascii="Cascadia Mono" w:hAnsi="Cascadia Mono" w:cs="Cascadia Mono"/>
+                <w:color w:val="000000"/>
+                <w:sz w:val="19"/>
+                <w:szCs w:val="19"/>
+              </w:rPr>
+              <w:t>)</w:t>
             </w:r>
           </w:p>
           <w:p>
@@ -8880,8 +9654,19 @@
                 <w:sz w:val="19"/>
                 <w:szCs w:val="19"/>
               </w:rPr>
-              <w:t xml:space="preserve"> definition;</w:t>
-            </w:r>
+              <w:t xml:space="preserve"> </w:t>
+            </w:r>
+            <w:proofErr w:type="gramStart"/>
+            <w:r>
+              <w:rPr>
+                <w:rFonts w:ascii="Cascadia Mono" w:hAnsi="Cascadia Mono" w:cs="Cascadia Mono"/>
+                <w:color w:val="000000"/>
+                <w:sz w:val="19"/>
+                <w:szCs w:val="19"/>
+              </w:rPr>
+              <w:t>definition;</w:t>
+            </w:r>
+            <w:proofErr w:type="gramEnd"/>
           </w:p>
           <w:p>
             <w:pPr>
@@ -8962,8 +9747,30 @@
                 <w:sz w:val="19"/>
                 <w:szCs w:val="19"/>
               </w:rPr>
-              <w:t xml:space="preserve"> SetDefinition(</w:t>
-            </w:r>
+              <w:t xml:space="preserve"> </w:t>
+            </w:r>
+            <w:proofErr w:type="spellStart"/>
+            <w:proofErr w:type="gramStart"/>
+            <w:r>
+              <w:rPr>
+                <w:rFonts w:ascii="Cascadia Mono" w:hAnsi="Cascadia Mono" w:cs="Cascadia Mono"/>
+                <w:color w:val="000000"/>
+                <w:sz w:val="19"/>
+                <w:szCs w:val="19"/>
+              </w:rPr>
+              <w:t>SetDefinition</w:t>
+            </w:r>
+            <w:proofErr w:type="spellEnd"/>
+            <w:r>
+              <w:rPr>
+                <w:rFonts w:ascii="Cascadia Mono" w:hAnsi="Cascadia Mono" w:cs="Cascadia Mono"/>
+                <w:color w:val="000000"/>
+                <w:sz w:val="19"/>
+                <w:szCs w:val="19"/>
+              </w:rPr>
+              <w:t>(</w:t>
+            </w:r>
+            <w:proofErr w:type="gramEnd"/>
             <w:r>
               <w:rPr>
                 <w:rFonts w:ascii="Cascadia Mono" w:hAnsi="Cascadia Mono" w:cs="Cascadia Mono"/>
@@ -9028,6 +9835,8 @@
               </w:rPr>
               <w:t xml:space="preserve">            </w:t>
             </w:r>
+            <w:proofErr w:type="spellStart"/>
+            <w:proofErr w:type="gramStart"/>
             <w:r>
               <w:rPr>
                 <w:rFonts w:ascii="Cascadia Mono" w:hAnsi="Cascadia Mono" w:cs="Cascadia Mono"/>
@@ -9044,7 +9853,18 @@
                 <w:sz w:val="19"/>
                 <w:szCs w:val="19"/>
               </w:rPr>
-              <w:t>.definition = definition;</w:t>
+              <w:t>.definition</w:t>
+            </w:r>
+            <w:proofErr w:type="spellEnd"/>
+            <w:proofErr w:type="gramEnd"/>
+            <w:r>
+              <w:rPr>
+                <w:rFonts w:ascii="Cascadia Mono" w:hAnsi="Cascadia Mono" w:cs="Cascadia Mono"/>
+                <w:color w:val="000000"/>
+                <w:sz w:val="19"/>
+                <w:szCs w:val="19"/>
+              </w:rPr>
+              <w:t xml:space="preserve"> = definition;</w:t>
             </w:r>
           </w:p>
           <w:p>
@@ -9140,7 +9960,38 @@
                 <w:sz w:val="19"/>
                 <w:szCs w:val="19"/>
               </w:rPr>
-              <w:t xml:space="preserve"> CompareTo(Information other)</w:t>
+              <w:t xml:space="preserve"> </w:t>
+            </w:r>
+            <w:proofErr w:type="spellStart"/>
+            <w:proofErr w:type="gramStart"/>
+            <w:r>
+              <w:rPr>
+                <w:rFonts w:ascii="Cascadia Mono" w:hAnsi="Cascadia Mono" w:cs="Cascadia Mono"/>
+                <w:color w:val="000000"/>
+                <w:sz w:val="19"/>
+                <w:szCs w:val="19"/>
+              </w:rPr>
+              <w:t>CompareTo</w:t>
+            </w:r>
+            <w:proofErr w:type="spellEnd"/>
+            <w:r>
+              <w:rPr>
+                <w:rFonts w:ascii="Cascadia Mono" w:hAnsi="Cascadia Mono" w:cs="Cascadia Mono"/>
+                <w:color w:val="000000"/>
+                <w:sz w:val="19"/>
+                <w:szCs w:val="19"/>
+              </w:rPr>
+              <w:t>(</w:t>
+            </w:r>
+            <w:proofErr w:type="gramEnd"/>
+            <w:r>
+              <w:rPr>
+                <w:rFonts w:ascii="Cascadia Mono" w:hAnsi="Cascadia Mono" w:cs="Cascadia Mono"/>
+                <w:color w:val="000000"/>
+                <w:sz w:val="19"/>
+                <w:szCs w:val="19"/>
+              </w:rPr>
+              <w:t>Information other)</w:t>
             </w:r>
           </w:p>
           <w:p>
@@ -9206,6 +10057,8 @@
               </w:rPr>
               <w:t xml:space="preserve"> </w:t>
             </w:r>
+            <w:proofErr w:type="spellStart"/>
+            <w:proofErr w:type="gramStart"/>
             <w:r>
               <w:rPr>
                 <w:rFonts w:ascii="Cascadia Mono" w:hAnsi="Cascadia Mono" w:cs="Cascadia Mono"/>
@@ -9222,7 +10075,58 @@
                 <w:sz w:val="19"/>
                 <w:szCs w:val="19"/>
               </w:rPr>
-              <w:t>.GetName().CompareTo(other.GetName());</w:t>
+              <w:t>.GetName</w:t>
+            </w:r>
+            <w:proofErr w:type="spellEnd"/>
+            <w:proofErr w:type="gramEnd"/>
+            <w:r>
+              <w:rPr>
+                <w:rFonts w:ascii="Cascadia Mono" w:hAnsi="Cascadia Mono" w:cs="Cascadia Mono"/>
+                <w:color w:val="000000"/>
+                <w:sz w:val="19"/>
+                <w:szCs w:val="19"/>
+              </w:rPr>
+              <w:t>().</w:t>
+            </w:r>
+            <w:proofErr w:type="spellStart"/>
+            <w:r>
+              <w:rPr>
+                <w:rFonts w:ascii="Cascadia Mono" w:hAnsi="Cascadia Mono" w:cs="Cascadia Mono"/>
+                <w:color w:val="000000"/>
+                <w:sz w:val="19"/>
+                <w:szCs w:val="19"/>
+              </w:rPr>
+              <w:t>CompareTo</w:t>
+            </w:r>
+            <w:proofErr w:type="spellEnd"/>
+            <w:r>
+              <w:rPr>
+                <w:rFonts w:ascii="Cascadia Mono" w:hAnsi="Cascadia Mono" w:cs="Cascadia Mono"/>
+                <w:color w:val="000000"/>
+                <w:sz w:val="19"/>
+                <w:szCs w:val="19"/>
+              </w:rPr>
+              <w:t>(</w:t>
+            </w:r>
+            <w:proofErr w:type="spellStart"/>
+            <w:r>
+              <w:rPr>
+                <w:rFonts w:ascii="Cascadia Mono" w:hAnsi="Cascadia Mono" w:cs="Cascadia Mono"/>
+                <w:color w:val="000000"/>
+                <w:sz w:val="19"/>
+                <w:szCs w:val="19"/>
+              </w:rPr>
+              <w:t>other.GetName</w:t>
+            </w:r>
+            <w:proofErr w:type="spellEnd"/>
+            <w:r>
+              <w:rPr>
+                <w:rFonts w:ascii="Cascadia Mono" w:hAnsi="Cascadia Mono" w:cs="Cascadia Mono"/>
+                <w:color w:val="000000"/>
+                <w:sz w:val="19"/>
+                <w:szCs w:val="19"/>
+              </w:rPr>
+              <w:t>());</w:t>
             </w:r>
           </w:p>
           <w:p>
@@ -10416,7 +11320,17 @@
         <w:t xml:space="preserve">the </w:t>
       </w:r>
       <w:r>
-        <w:t>final report (ie start, working, final). Your code must adhere to the CITEMS software development</w:t>
+        <w:t>final report (</w:t>
+      </w:r>
+      <w:proofErr w:type="spellStart"/>
+      <w:proofErr w:type="gramStart"/>
+      <w:r>
+        <w:t>ie</w:t>
+      </w:r>
+      <w:proofErr w:type="spellEnd"/>
+      <w:proofErr w:type="gramEnd"/>
+      <w:r>
+        <w:t xml:space="preserve"> start, working, final). Your code must adhere to the CITEMS software development</w:t>
       </w:r>
       <w:r>
         <w:t xml:space="preserve"> </w:t>
@@ -10436,7 +11350,15 @@
         <w:ind w:right="24"/>
       </w:pPr>
       <w:r>
-        <w:t>The following programming criteria and features are required, the exact requirements of the Programming Criteria are essential. Any variation from them will need to be corrected in order to achieve a satisfactory performance.</w:t>
+        <w:t xml:space="preserve">The following programming criteria and features are required, the exact requirements of the Programming Criteria are essential. Any variation from them will need to be corrected </w:t>
+      </w:r>
+      <w:proofErr w:type="gramStart"/>
+      <w:r>
+        <w:t>in order to</w:t>
+      </w:r>
+      <w:proofErr w:type="gramEnd"/>
+      <w:r>
+        <w:t xml:space="preserve"> achieve a satisfactory performance.</w:t>
       </w:r>
       <w:r>
         <w:t xml:space="preserve"> The following </w:t>
@@ -10463,7 +11385,15 @@
         </w:numPr>
       </w:pPr>
       <w:r>
-        <w:t>The input for Category must be a ComboBox with six choices, (refer Data Structure Matrix at end of document).</w:t>
+        <w:t xml:space="preserve">The input for Category must be a </w:t>
+      </w:r>
+      <w:proofErr w:type="spellStart"/>
+      <w:r>
+        <w:t>ComboBox</w:t>
+      </w:r>
+      <w:proofErr w:type="spellEnd"/>
+      <w:r>
+        <w:t xml:space="preserve"> with six choices, (refer Data Structure Matrix at end of document).</w:t>
       </w:r>
     </w:p>
     <w:p>
@@ -10477,6 +11407,7 @@
       <w:r>
         <w:t xml:space="preserve">The input for the Structure must be two radio buttons inside a </w:t>
       </w:r>
+      <w:proofErr w:type="spellStart"/>
       <w:r>
         <w:t>G</w:t>
       </w:r>
@@ -10487,7 +11418,11 @@
         <w:t>B</w:t>
       </w:r>
       <w:r>
-        <w:t>ox.</w:t>
+        <w:t>ox</w:t>
+      </w:r>
+      <w:proofErr w:type="spellEnd"/>
+      <w:r>
+        <w:t>.</w:t>
       </w:r>
     </w:p>
     <w:p>
@@ -10511,7 +11446,23 @@
         </w:numPr>
       </w:pPr>
       <w:r>
-        <w:t>The main list of Data Structures must be a ListView which displays the Name and Category (You are not permitted to use a ListBox).</w:t>
+        <w:t xml:space="preserve">The main list of Data Structures must be a </w:t>
+      </w:r>
+      <w:proofErr w:type="spellStart"/>
+      <w:r>
+        <w:t>ListView</w:t>
+      </w:r>
+      <w:proofErr w:type="spellEnd"/>
+      <w:r>
+        <w:t xml:space="preserve"> which displays the Name and Category (You are not permitted to use a </w:t>
+      </w:r>
+      <w:proofErr w:type="spellStart"/>
+      <w:r>
+        <w:t>ListBox</w:t>
+      </w:r>
+      <w:proofErr w:type="spellEnd"/>
+      <w:r>
+        <w:t>).</w:t>
       </w:r>
     </w:p>
     <w:p>
@@ -10571,9 +11522,11 @@
       <w:r>
         <w:t xml:space="preserve">add an appropriate </w:t>
       </w:r>
+      <w:proofErr w:type="spellStart"/>
       <w:r>
         <w:t>IComparable</w:t>
       </w:r>
+      <w:proofErr w:type="spellEnd"/>
       <w:r>
         <w:t xml:space="preserve"> for the Name attribute. </w:t>
       </w:r>
@@ -10583,9 +11536,11 @@
       <w:r>
         <w:t>“</w:t>
       </w:r>
+      <w:proofErr w:type="spellStart"/>
       <w:r>
         <w:t>Information.cs</w:t>
       </w:r>
+      <w:proofErr w:type="spellEnd"/>
       <w:r>
         <w:t>”</w:t>
       </w:r>
@@ -10609,7 +11564,31 @@
         <w:spacing w:before="120" w:after="0"/>
       </w:pPr>
       <w:r>
-        <w:t>6.3 Create a button method to ADD a new item to the list. Use a TextBox for the Name input, ComboBox for the Category, Radio group for the Structure and Multiline TextBox for the Definition.</w:t>
+        <w:t xml:space="preserve">6.3 Create a button method to ADD a new item to the list. Use a </w:t>
+      </w:r>
+      <w:proofErr w:type="spellStart"/>
+      <w:r>
+        <w:t>TextBox</w:t>
+      </w:r>
+      <w:proofErr w:type="spellEnd"/>
+      <w:r>
+        <w:t xml:space="preserve"> for the Name input, </w:t>
+      </w:r>
+      <w:proofErr w:type="spellStart"/>
+      <w:r>
+        <w:t>ComboBox</w:t>
+      </w:r>
+      <w:proofErr w:type="spellEnd"/>
+      <w:r>
+        <w:t xml:space="preserve"> for the Category, Radio group for the Structure and Multiline </w:t>
+      </w:r>
+      <w:proofErr w:type="spellStart"/>
+      <w:r>
+        <w:t>TextBox</w:t>
+      </w:r>
+      <w:proofErr w:type="spellEnd"/>
+      <w:r>
+        <w:t xml:space="preserve"> for the Definition.</w:t>
       </w:r>
     </w:p>
     <w:p>
@@ -10629,8 +11608,13 @@
         <w:t xml:space="preserve">to </w:t>
       </w:r>
       <w:r>
-        <w:t>populate the ComboBox</w:t>
-      </w:r>
+        <w:t xml:space="preserve">populate the </w:t>
+      </w:r>
+      <w:proofErr w:type="spellStart"/>
+      <w:r>
+        <w:t>ComboBox</w:t>
+      </w:r>
+      <w:proofErr w:type="spellEnd"/>
       <w:r>
         <w:t xml:space="preserve"> when the Form Load method is called.</w:t>
       </w:r>
@@ -10643,7 +11627,15 @@
         <w:spacing w:before="120" w:after="0"/>
       </w:pPr>
       <w:r>
-        <w:t xml:space="preserve">6.5 Create a custom ValidName method which </w:t>
+        <w:t xml:space="preserve">6.5 Create a custom </w:t>
+      </w:r>
+      <w:proofErr w:type="spellStart"/>
+      <w:r>
+        <w:t>ValidName</w:t>
+      </w:r>
+      <w:proofErr w:type="spellEnd"/>
+      <w:r>
+        <w:t xml:space="preserve"> method which </w:t>
       </w:r>
       <w:r>
         <w:t xml:space="preserve">will </w:t>
@@ -10686,6 +11678,7 @@
       <w:r>
         <w:t xml:space="preserve">adio button </w:t>
       </w:r>
+      <w:proofErr w:type="spellStart"/>
       <w:r>
         <w:t>G</w:t>
       </w:r>
@@ -10696,7 +11689,11 @@
         <w:t>B</w:t>
       </w:r>
       <w:r>
-        <w:t>ox. The first method must return a string value from the selected radio button (Linear or Non-Linear). The second method must send an integer index which will highlight an appropriate radio button.</w:t>
+        <w:t>ox</w:t>
+      </w:r>
+      <w:proofErr w:type="spellEnd"/>
+      <w:r>
+        <w:t>. The first method must return a string value from the selected radio button (Linear or Non-Linear). The second method must send an integer index which will highlight an appropriate radio button.</w:t>
       </w:r>
     </w:p>
     <w:p>
@@ -10704,7 +11701,15 @@
         <w:spacing w:before="120" w:after="0"/>
       </w:pPr>
       <w:r>
-        <w:t>6.7 Create a button method that will delete the currently selected record in the ListView. Ensure the</w:t>
+        <w:t xml:space="preserve">6.7 Create a button method that will delete the currently selected record in the </w:t>
+      </w:r>
+      <w:proofErr w:type="spellStart"/>
+      <w:r>
+        <w:t>ListView</w:t>
+      </w:r>
+      <w:proofErr w:type="spellEnd"/>
+      <w:r>
+        <w:t>. Ensure the</w:t>
       </w:r>
       <w:r>
         <w:t xml:space="preserve"> user has the option to backout of this action by using a dialog box. Display an updated version of the sorted list at the end of this process.</w:t>
@@ -10715,7 +11720,15 @@
         <w:spacing w:before="120" w:after="0"/>
       </w:pPr>
       <w:r>
-        <w:t>6.8 Create a button method that will save the edited record of the currently selected item in the ListView. All the changes in the input controls will be written back to the list.</w:t>
+        <w:t xml:space="preserve">6.8 Create a button method that will save the edited record of the currently selected item in the </w:t>
+      </w:r>
+      <w:proofErr w:type="spellStart"/>
+      <w:r>
+        <w:t>ListView</w:t>
+      </w:r>
+      <w:proofErr w:type="spellEnd"/>
+      <w:r>
+        <w:t>. All the changes in the input controls will be written back to the list.</w:t>
       </w:r>
       <w:r>
         <w:t xml:space="preserve"> </w:t>
@@ -10744,14 +11757,28 @@
         <w:t xml:space="preserve">6.10 </w:t>
       </w:r>
       <w:r>
-        <w:t>Create a button method that will use the builtin binary search to find a Data Structure name. If the record is found the associated details will populate the appropriate input controls</w:t>
-      </w:r>
-      <w:r>
-        <w:t xml:space="preserve"> and highlight the name in the ListView</w:t>
-      </w:r>
+        <w:t xml:space="preserve">Create a button method that will use the </w:t>
+      </w:r>
+      <w:proofErr w:type="spellStart"/>
+      <w:r>
+        <w:t>builtin</w:t>
+      </w:r>
+      <w:proofErr w:type="spellEnd"/>
+      <w:r>
+        <w:t xml:space="preserve"> binary search to find a Data Structure name. If the record is found the associated details will populate the appropriate input controls</w:t>
+      </w:r>
+      <w:r>
+        <w:t xml:space="preserve"> and highlight the name in the </w:t>
+      </w:r>
+      <w:proofErr w:type="spellStart"/>
+      <w:r>
+        <w:t>ListView</w:t>
+      </w:r>
+      <w:proofErr w:type="spellEnd"/>
       <w:r>
         <w:t xml:space="preserve">. At the end of the search process the search input </w:t>
       </w:r>
+      <w:proofErr w:type="spellStart"/>
       <w:r>
         <w:t>T</w:t>
       </w:r>
@@ -10762,7 +11789,11 @@
         <w:t>B</w:t>
       </w:r>
       <w:r>
-        <w:t>ox must be cleared.</w:t>
+        <w:t>ox</w:t>
+      </w:r>
+      <w:proofErr w:type="spellEnd"/>
+      <w:r>
+        <w:t xml:space="preserve"> must be cleared.</w:t>
       </w:r>
     </w:p>
     <w:p>
@@ -10770,7 +11801,15 @@
         <w:spacing w:before="120" w:after="0" w:line="269" w:lineRule="auto"/>
       </w:pPr>
       <w:r>
-        <w:t>6.11 Create a ListView event so a user can select a Data Structure Name from the list of Names and the associated information will be displayed in the related text boxes combo</w:t>
+        <w:t xml:space="preserve">6.11 Create a </w:t>
+      </w:r>
+      <w:proofErr w:type="spellStart"/>
+      <w:r>
+        <w:t>ListView</w:t>
+      </w:r>
+      <w:proofErr w:type="spellEnd"/>
+      <w:r>
+        <w:t xml:space="preserve"> event so a user can select a Data Structure Name from the list of Names and the associated information will be displayed in the related text boxes combo</w:t>
       </w:r>
       <w:r>
         <w:t xml:space="preserve"> </w:t>
@@ -10784,15 +11823,60 @@
         <w:spacing w:before="120" w:after="0" w:line="269" w:lineRule="auto"/>
       </w:pPr>
       <w:r>
-        <w:t>6.12 Create a custom method that will clear and reset the TextBoxes, ComboBox and Radio button</w:t>
-      </w:r>
+        <w:t xml:space="preserve">6.12 Create a custom method that will clear and reset the </w:t>
+      </w:r>
+      <w:proofErr w:type="spellStart"/>
+      <w:r>
+        <w:t>TextBoxes</w:t>
+      </w:r>
+      <w:proofErr w:type="spellEnd"/>
+      <w:r>
+        <w:t xml:space="preserve">, </w:t>
+      </w:r>
+      <w:proofErr w:type="spellStart"/>
+      <w:r>
+        <w:t>ComboBox</w:t>
+      </w:r>
+      <w:proofErr w:type="spellEnd"/>
+      <w:r>
+        <w:t xml:space="preserve"> and Radio </w:t>
+      </w:r>
+      <w:proofErr w:type="gramStart"/>
+      <w:r>
+        <w:t>button</w:t>
+      </w:r>
+      <w:proofErr w:type="gramEnd"/>
     </w:p>
     <w:p>
       <w:pPr>
         <w:spacing w:before="120" w:after="0" w:line="269" w:lineRule="auto"/>
       </w:pPr>
       <w:r>
-        <w:t>6.13 Create a double click event on the Name TextBox to clear the TextBboxes, ComboBox and Radio button.</w:t>
+        <w:t xml:space="preserve">6.13 Create a double click event on the Name </w:t>
+      </w:r>
+      <w:proofErr w:type="spellStart"/>
+      <w:r>
+        <w:t>TextBox</w:t>
+      </w:r>
+      <w:proofErr w:type="spellEnd"/>
+      <w:r>
+        <w:t xml:space="preserve"> to clear the </w:t>
+      </w:r>
+      <w:proofErr w:type="spellStart"/>
+      <w:r>
+        <w:t>TextBboxes</w:t>
+      </w:r>
+      <w:proofErr w:type="spellEnd"/>
+      <w:r>
+        <w:t xml:space="preserve">, </w:t>
+      </w:r>
+      <w:proofErr w:type="spellStart"/>
+      <w:r>
+        <w:t>ComboBox</w:t>
+      </w:r>
+      <w:proofErr w:type="spellEnd"/>
+      <w:r>
+        <w:t xml:space="preserve"> and Radio button.</w:t>
       </w:r>
     </w:p>
     <w:p>
@@ -11044,6 +12128,9 @@
             <w:pPr>
               <w:spacing w:after="0"/>
             </w:pPr>
+            <w:r>
+              <w:t>Information Class Wiki</w:t>
+            </w:r>
           </w:p>
         </w:tc>
       </w:tr>
@@ -11089,6 +12176,70 @@
                 <w:szCs w:val="20"/>
               </w:rPr>
             </w:pPr>
+            <w:proofErr w:type="spellStart"/>
+            <w:r>
+              <w:rPr>
+                <w:sz w:val="20"/>
+                <w:szCs w:val="20"/>
+              </w:rPr>
+              <w:t>ValidName</w:t>
+            </w:r>
+            <w:proofErr w:type="spellEnd"/>
+            <w:r>
+              <w:rPr>
+                <w:sz w:val="20"/>
+                <w:szCs w:val="20"/>
+              </w:rPr>
+              <w:t xml:space="preserve">, </w:t>
+            </w:r>
+            <w:proofErr w:type="spellStart"/>
+            <w:r>
+              <w:rPr>
+                <w:sz w:val="20"/>
+                <w:szCs w:val="20"/>
+              </w:rPr>
+              <w:t>DeleteItem</w:t>
+            </w:r>
+            <w:proofErr w:type="spellEnd"/>
+            <w:r>
+              <w:rPr>
+                <w:sz w:val="20"/>
+                <w:szCs w:val="20"/>
+              </w:rPr>
+              <w:t xml:space="preserve">, </w:t>
+            </w:r>
+            <w:proofErr w:type="spellStart"/>
+            <w:r>
+              <w:rPr>
+                <w:sz w:val="20"/>
+                <w:szCs w:val="20"/>
+              </w:rPr>
+              <w:t>ButtonEdit_Click</w:t>
+            </w:r>
+            <w:proofErr w:type="spellEnd"/>
+            <w:r>
+              <w:rPr>
+                <w:sz w:val="20"/>
+                <w:szCs w:val="20"/>
+              </w:rPr>
+              <w:t xml:space="preserve">, </w:t>
+            </w:r>
+            <w:proofErr w:type="spellStart"/>
+            <w:r>
+              <w:rPr>
+                <w:sz w:val="20"/>
+                <w:szCs w:val="20"/>
+              </w:rPr>
+              <w:t>DisplayList</w:t>
+            </w:r>
+            <w:proofErr w:type="spellEnd"/>
+            <w:r>
+              <w:rPr>
+                <w:sz w:val="20"/>
+                <w:szCs w:val="20"/>
+              </w:rPr>
+              <w:t xml:space="preserve"> </w:t>
+            </w:r>
           </w:p>
         </w:tc>
       </w:tr>
@@ -11130,6 +12281,78 @@
             <w:pPr>
               <w:spacing w:after="0"/>
             </w:pPr>
+            <w:r>
+              <w:t xml:space="preserve">*Using Data </w:t>
+            </w:r>
+            <w:r>
+              <w:t>From below data matrix*</w:t>
+            </w:r>
+          </w:p>
+          <w:p>
+            <w:pPr>
+              <w:spacing w:after="0"/>
+            </w:pPr>
+            <w:r>
+              <w:t>*Reload Data for each test*</w:t>
+            </w:r>
+          </w:p>
+          <w:p>
+            <w:pPr>
+              <w:spacing w:after="0"/>
+            </w:pPr>
+          </w:p>
+          <w:p>
+            <w:pPr>
+              <w:spacing w:after="0"/>
+            </w:pPr>
+            <w:r>
+              <w:t xml:space="preserve">If </w:t>
+            </w:r>
+            <w:proofErr w:type="spellStart"/>
+            <w:r>
+              <w:t>ValidName</w:t>
+            </w:r>
+            <w:proofErr w:type="spellEnd"/>
+            <w:r>
+              <w:t xml:space="preserve"> correctly returns </w:t>
+            </w:r>
+            <w:proofErr w:type="spellStart"/>
+            <w:r>
+              <w:t>bool</w:t>
+            </w:r>
+            <w:proofErr w:type="spellEnd"/>
+            <w:r>
+              <w:t xml:space="preserve"> value</w:t>
+            </w:r>
+          </w:p>
+          <w:p>
+            <w:pPr>
+              <w:spacing w:after="0"/>
+            </w:pPr>
+            <w:r>
+              <w:t xml:space="preserve">If </w:t>
+            </w:r>
+            <w:proofErr w:type="spellStart"/>
+            <w:r>
+              <w:t>DeleteItem</w:t>
+            </w:r>
+            <w:proofErr w:type="spellEnd"/>
+            <w:r>
+              <w:t xml:space="preserve"> works correctly for both context of button and double click and does not allow deletion if there is no selection, and if user decides that they would not like to delete </w:t>
+            </w:r>
+            <w:proofErr w:type="gramStart"/>
+            <w:r>
+              <w:t>it</w:t>
+            </w:r>
+            <w:proofErr w:type="gramEnd"/>
+          </w:p>
+          <w:p>
+            <w:pPr>
+              <w:spacing w:after="0"/>
+            </w:pPr>
+            <w:r>
+              <w:t>Edit button correctly edits selected value, does not allow editing if no value is selected. Does not allow duplicate names upon trying to edit. Will not allow an edit with an empty field.</w:t>
+            </w:r>
           </w:p>
         </w:tc>
       </w:tr>
@@ -11169,6 +12392,9 @@
             <w:pPr>
               <w:spacing w:after="0"/>
             </w:pPr>
+            <w:r>
+              <w:t>System Testing</w:t>
+            </w:r>
           </w:p>
         </w:tc>
       </w:tr>
@@ -11208,6 +12434,9 @@
             <w:pPr>
               <w:spacing w:after="0"/>
             </w:pPr>
+            <w:r>
+              <w:t>James</w:t>
+            </w:r>
           </w:p>
         </w:tc>
         <w:tc>
@@ -11246,6 +12475,13 @@
                 <w:szCs w:val="20"/>
               </w:rPr>
             </w:pPr>
+            <w:r>
+              <w:rPr>
+                <w:sz w:val="20"/>
+                <w:szCs w:val="20"/>
+              </w:rPr>
+              <w:t>James</w:t>
+            </w:r>
           </w:p>
         </w:tc>
         <w:tc>
@@ -11285,6 +12521,13 @@
                 <w:szCs w:val="20"/>
               </w:rPr>
             </w:pPr>
+            <w:r>
+              <w:rPr>
+                <w:sz w:val="20"/>
+                <w:szCs w:val="20"/>
+              </w:rPr>
+              <w:t>26/09/2023</w:t>
+            </w:r>
           </w:p>
         </w:tc>
       </w:tr>
@@ -11474,6 +12717,22 @@
                 <w:szCs w:val="16"/>
               </w:rPr>
             </w:pPr>
+            <w:r>
+              <w:rPr>
+                <w:sz w:val="16"/>
+                <w:szCs w:val="16"/>
+              </w:rPr>
+              <w:t xml:space="preserve">Valid Name </w:t>
+            </w:r>
+          </w:p>
+          <w:p>
+            <w:pPr>
+              <w:spacing w:after="0"/>
+              <w:rPr>
+                <w:sz w:val="16"/>
+                <w:szCs w:val="16"/>
+              </w:rPr>
+            </w:pPr>
           </w:p>
         </w:tc>
         <w:tc>
@@ -11492,6 +12751,90 @@
                 <w:szCs w:val="16"/>
               </w:rPr>
             </w:pPr>
+            <w:r>
+              <w:rPr>
+                <w:sz w:val="16"/>
+                <w:szCs w:val="16"/>
+              </w:rPr>
+              <w:t xml:space="preserve">Enter: </w:t>
+            </w:r>
+          </w:p>
+          <w:p>
+            <w:pPr>
+              <w:tabs>
+                <w:tab w:val="left" w:pos="497"/>
+              </w:tabs>
+              <w:spacing w:after="0"/>
+              <w:rPr>
+                <w:sz w:val="16"/>
+                <w:szCs w:val="16"/>
+              </w:rPr>
+            </w:pPr>
+            <w:r>
+              <w:rPr>
+                <w:sz w:val="16"/>
+                <w:szCs w:val="16"/>
+              </w:rPr>
+              <w:t>name “test”</w:t>
+            </w:r>
+          </w:p>
+          <w:p>
+            <w:pPr>
+              <w:tabs>
+                <w:tab w:val="left" w:pos="497"/>
+              </w:tabs>
+              <w:spacing w:after="0"/>
+              <w:rPr>
+                <w:sz w:val="16"/>
+                <w:szCs w:val="16"/>
+              </w:rPr>
+            </w:pPr>
+            <w:r>
+              <w:rPr>
+                <w:sz w:val="16"/>
+                <w:szCs w:val="16"/>
+              </w:rPr>
+              <w:t>category “array”</w:t>
+            </w:r>
+          </w:p>
+          <w:p>
+            <w:pPr>
+              <w:tabs>
+                <w:tab w:val="left" w:pos="497"/>
+              </w:tabs>
+              <w:spacing w:after="0"/>
+              <w:rPr>
+                <w:sz w:val="16"/>
+                <w:szCs w:val="16"/>
+              </w:rPr>
+            </w:pPr>
+            <w:r>
+              <w:rPr>
+                <w:sz w:val="16"/>
+                <w:szCs w:val="16"/>
+              </w:rPr>
+              <w:t>structure “linear”</w:t>
+            </w:r>
+          </w:p>
+          <w:p>
+            <w:pPr>
+              <w:tabs>
+                <w:tab w:val="left" w:pos="497"/>
+              </w:tabs>
+              <w:spacing w:after="0"/>
+              <w:rPr>
+                <w:sz w:val="16"/>
+                <w:szCs w:val="16"/>
+              </w:rPr>
+            </w:pPr>
+            <w:r>
+              <w:rPr>
+                <w:sz w:val="16"/>
+                <w:szCs w:val="16"/>
+              </w:rPr>
+              <w:lastRenderedPageBreak/>
+              <w:t>Definition “test”</w:t>
+            </w:r>
           </w:p>
         </w:tc>
         <w:tc>
@@ -11523,6 +12866,22 @@
                 <w:szCs w:val="16"/>
               </w:rPr>
             </w:pPr>
+            <w:r>
+              <w:rPr>
+                <w:sz w:val="16"/>
+                <w:szCs w:val="16"/>
+              </w:rPr>
+              <w:t xml:space="preserve">Entry “Test” display in </w:t>
+            </w:r>
+            <w:proofErr w:type="spellStart"/>
+            <w:r>
+              <w:rPr>
+                <w:sz w:val="16"/>
+                <w:szCs w:val="16"/>
+              </w:rPr>
+              <w:t>listview</w:t>
+            </w:r>
+            <w:proofErr w:type="spellEnd"/>
           </w:p>
         </w:tc>
         <w:tc>
@@ -11579,6 +12938,13 @@
                 <w:szCs w:val="16"/>
               </w:rPr>
             </w:pPr>
+            <w:r>
+              <w:rPr>
+                <w:sz w:val="16"/>
+                <w:szCs w:val="16"/>
+              </w:rPr>
+              <w:t>Invalid Name</w:t>
+            </w:r>
           </w:p>
         </w:tc>
         <w:tc>
@@ -11588,12 +12954,109 @@
           </w:tcPr>
           <w:p>
             <w:pPr>
-              <w:spacing w:after="0"/>
-              <w:rPr>
-                <w:sz w:val="16"/>
-                <w:szCs w:val="16"/>
-              </w:rPr>
-            </w:pPr>
+              <w:tabs>
+                <w:tab w:val="left" w:pos="497"/>
+              </w:tabs>
+              <w:spacing w:after="0"/>
+              <w:rPr>
+                <w:sz w:val="16"/>
+                <w:szCs w:val="16"/>
+              </w:rPr>
+            </w:pPr>
+            <w:r>
+              <w:rPr>
+                <w:sz w:val="16"/>
+                <w:szCs w:val="16"/>
+              </w:rPr>
+              <w:t xml:space="preserve">Enter: </w:t>
+            </w:r>
+          </w:p>
+          <w:p>
+            <w:pPr>
+              <w:tabs>
+                <w:tab w:val="left" w:pos="497"/>
+              </w:tabs>
+              <w:spacing w:after="0"/>
+              <w:rPr>
+                <w:sz w:val="16"/>
+                <w:szCs w:val="16"/>
+              </w:rPr>
+            </w:pPr>
+            <w:r>
+              <w:rPr>
+                <w:sz w:val="16"/>
+                <w:szCs w:val="16"/>
+              </w:rPr>
+              <w:t xml:space="preserve">name </w:t>
+            </w:r>
+            <w:r>
+              <w:rPr>
+                <w:sz w:val="16"/>
+                <w:szCs w:val="16"/>
+              </w:rPr>
+              <w:t>“Array</w:t>
+            </w:r>
+            <w:r>
+              <w:rPr>
+                <w:sz w:val="16"/>
+                <w:szCs w:val="16"/>
+              </w:rPr>
+              <w:t>”</w:t>
+            </w:r>
+          </w:p>
+          <w:p>
+            <w:pPr>
+              <w:tabs>
+                <w:tab w:val="left" w:pos="497"/>
+              </w:tabs>
+              <w:spacing w:after="0"/>
+              <w:rPr>
+                <w:sz w:val="16"/>
+                <w:szCs w:val="16"/>
+              </w:rPr>
+            </w:pPr>
+            <w:r>
+              <w:rPr>
+                <w:sz w:val="16"/>
+                <w:szCs w:val="16"/>
+              </w:rPr>
+              <w:t>category “array”</w:t>
+            </w:r>
+          </w:p>
+          <w:p>
+            <w:pPr>
+              <w:tabs>
+                <w:tab w:val="left" w:pos="497"/>
+              </w:tabs>
+              <w:spacing w:after="0"/>
+              <w:rPr>
+                <w:sz w:val="16"/>
+                <w:szCs w:val="16"/>
+              </w:rPr>
+            </w:pPr>
+            <w:r>
+              <w:rPr>
+                <w:sz w:val="16"/>
+                <w:szCs w:val="16"/>
+              </w:rPr>
+              <w:t>structure “linear”</w:t>
+            </w:r>
+          </w:p>
+          <w:p>
+            <w:pPr>
+              <w:spacing w:after="0"/>
+              <w:rPr>
+                <w:sz w:val="16"/>
+                <w:szCs w:val="16"/>
+              </w:rPr>
+            </w:pPr>
+            <w:r>
+              <w:rPr>
+                <w:sz w:val="16"/>
+                <w:szCs w:val="16"/>
+              </w:rPr>
+              <w:t>Definition “test”</w:t>
+            </w:r>
           </w:p>
         </w:tc>
         <w:tc>
@@ -11625,6 +13088,13 @@
                 <w:szCs w:val="16"/>
               </w:rPr>
             </w:pPr>
+            <w:r>
+              <w:rPr>
+                <w:sz w:val="16"/>
+                <w:szCs w:val="16"/>
+              </w:rPr>
+              <w:t>Entry Cannot be added due to name clash</w:t>
+            </w:r>
           </w:p>
         </w:tc>
         <w:tc>
@@ -11681,6 +13151,13 @@
                 <w:szCs w:val="16"/>
               </w:rPr>
             </w:pPr>
+            <w:r>
+              <w:rPr>
+                <w:sz w:val="16"/>
+                <w:szCs w:val="16"/>
+              </w:rPr>
+              <w:t>Invalid name – case difference</w:t>
+            </w:r>
           </w:p>
         </w:tc>
         <w:tc>
@@ -11690,12 +13167,109 @@
           </w:tcPr>
           <w:p>
             <w:pPr>
-              <w:spacing w:after="0"/>
-              <w:rPr>
-                <w:sz w:val="16"/>
-                <w:szCs w:val="16"/>
-              </w:rPr>
-            </w:pPr>
+              <w:tabs>
+                <w:tab w:val="left" w:pos="497"/>
+              </w:tabs>
+              <w:spacing w:after="0"/>
+              <w:rPr>
+                <w:sz w:val="16"/>
+                <w:szCs w:val="16"/>
+              </w:rPr>
+            </w:pPr>
+            <w:r>
+              <w:rPr>
+                <w:sz w:val="16"/>
+                <w:szCs w:val="16"/>
+              </w:rPr>
+              <w:t xml:space="preserve">Enter: </w:t>
+            </w:r>
+          </w:p>
+          <w:p>
+            <w:pPr>
+              <w:tabs>
+                <w:tab w:val="left" w:pos="497"/>
+              </w:tabs>
+              <w:spacing w:after="0"/>
+              <w:rPr>
+                <w:sz w:val="16"/>
+                <w:szCs w:val="16"/>
+              </w:rPr>
+            </w:pPr>
+            <w:r>
+              <w:rPr>
+                <w:sz w:val="16"/>
+                <w:szCs w:val="16"/>
+              </w:rPr>
+              <w:t>name “</w:t>
+            </w:r>
+            <w:r>
+              <w:rPr>
+                <w:sz w:val="16"/>
+                <w:szCs w:val="16"/>
+              </w:rPr>
+              <w:t>array</w:t>
+            </w:r>
+            <w:r>
+              <w:rPr>
+                <w:sz w:val="16"/>
+                <w:szCs w:val="16"/>
+              </w:rPr>
+              <w:t>”</w:t>
+            </w:r>
+          </w:p>
+          <w:p>
+            <w:pPr>
+              <w:tabs>
+                <w:tab w:val="left" w:pos="497"/>
+              </w:tabs>
+              <w:spacing w:after="0"/>
+              <w:rPr>
+                <w:sz w:val="16"/>
+                <w:szCs w:val="16"/>
+              </w:rPr>
+            </w:pPr>
+            <w:r>
+              <w:rPr>
+                <w:sz w:val="16"/>
+                <w:szCs w:val="16"/>
+              </w:rPr>
+              <w:t>category “array”</w:t>
+            </w:r>
+          </w:p>
+          <w:p>
+            <w:pPr>
+              <w:tabs>
+                <w:tab w:val="left" w:pos="497"/>
+              </w:tabs>
+              <w:spacing w:after="0"/>
+              <w:rPr>
+                <w:sz w:val="16"/>
+                <w:szCs w:val="16"/>
+              </w:rPr>
+            </w:pPr>
+            <w:r>
+              <w:rPr>
+                <w:sz w:val="16"/>
+                <w:szCs w:val="16"/>
+              </w:rPr>
+              <w:t>structure “linear”</w:t>
+            </w:r>
+          </w:p>
+          <w:p>
+            <w:pPr>
+              <w:spacing w:after="0"/>
+              <w:rPr>
+                <w:sz w:val="16"/>
+                <w:szCs w:val="16"/>
+              </w:rPr>
+            </w:pPr>
+            <w:r>
+              <w:rPr>
+                <w:sz w:val="16"/>
+                <w:szCs w:val="16"/>
+              </w:rPr>
+              <w:t>Definition “test”</w:t>
+            </w:r>
           </w:p>
         </w:tc>
         <w:tc>
@@ -11727,6 +13301,13 @@
                 <w:szCs w:val="16"/>
               </w:rPr>
             </w:pPr>
+            <w:r>
+              <w:rPr>
+                <w:sz w:val="16"/>
+                <w:szCs w:val="16"/>
+              </w:rPr>
+              <w:t>Entry cannot be added due to name clash</w:t>
+            </w:r>
           </w:p>
         </w:tc>
         <w:tc>
@@ -11783,6 +13364,13 @@
                 <w:szCs w:val="16"/>
               </w:rPr>
             </w:pPr>
+            <w:r>
+              <w:rPr>
+                <w:sz w:val="16"/>
+                <w:szCs w:val="16"/>
+              </w:rPr>
+              <w:t>Normal Button delete</w:t>
+            </w:r>
           </w:p>
         </w:tc>
         <w:tc>
@@ -11798,6 +13386,45 @@
                 <w:szCs w:val="16"/>
               </w:rPr>
             </w:pPr>
+            <w:r>
+              <w:rPr>
+                <w:sz w:val="16"/>
+                <w:szCs w:val="16"/>
+              </w:rPr>
+              <w:t>Select “Array”</w:t>
+            </w:r>
+          </w:p>
+          <w:p>
+            <w:pPr>
+              <w:spacing w:after="0"/>
+              <w:rPr>
+                <w:sz w:val="16"/>
+                <w:szCs w:val="16"/>
+              </w:rPr>
+            </w:pPr>
+            <w:r>
+              <w:rPr>
+                <w:sz w:val="16"/>
+                <w:szCs w:val="16"/>
+              </w:rPr>
+              <w:t xml:space="preserve">Press </w:t>
+            </w:r>
+            <w:proofErr w:type="gramStart"/>
+            <w:r>
+              <w:rPr>
+                <w:sz w:val="16"/>
+                <w:szCs w:val="16"/>
+              </w:rPr>
+              <w:t>delete</w:t>
+            </w:r>
+            <w:proofErr w:type="gramEnd"/>
+            <w:r>
+              <w:rPr>
+                <w:sz w:val="16"/>
+                <w:szCs w:val="16"/>
+              </w:rPr>
+              <w:t xml:space="preserve"> -&gt; OK</w:t>
+            </w:r>
           </w:p>
         </w:tc>
         <w:tc>
@@ -11829,6 +13456,13 @@
                 <w:szCs w:val="16"/>
               </w:rPr>
             </w:pPr>
+            <w:r>
+              <w:rPr>
+                <w:sz w:val="16"/>
+                <w:szCs w:val="16"/>
+              </w:rPr>
+              <w:t>Array entry deleted from list view.</w:t>
+            </w:r>
           </w:p>
         </w:tc>
         <w:tc>
@@ -11885,6 +13519,13 @@
                 <w:szCs w:val="16"/>
               </w:rPr>
             </w:pPr>
+            <w:r>
+              <w:rPr>
+                <w:sz w:val="16"/>
+                <w:szCs w:val="16"/>
+              </w:rPr>
+              <w:t>Normal Double click delete</w:t>
+            </w:r>
           </w:p>
         </w:tc>
         <w:tc>
@@ -11900,6 +13541,13 @@
                 <w:szCs w:val="16"/>
               </w:rPr>
             </w:pPr>
+            <w:r>
+              <w:rPr>
+                <w:sz w:val="16"/>
+                <w:szCs w:val="16"/>
+              </w:rPr>
+              <w:t>Double click “Array” -&gt; OK</w:t>
+            </w:r>
           </w:p>
         </w:tc>
         <w:tc>
@@ -11931,6 +13579,13 @@
                 <w:szCs w:val="16"/>
               </w:rPr>
             </w:pPr>
+            <w:r>
+              <w:rPr>
+                <w:sz w:val="16"/>
+                <w:szCs w:val="16"/>
+              </w:rPr>
+              <w:t>Array entry deleted from list view.</w:t>
+            </w:r>
           </w:p>
         </w:tc>
         <w:tc>
@@ -11992,7 +13647,7 @@
                 <w:sz w:val="16"/>
                 <w:szCs w:val="16"/>
               </w:rPr>
-              <w:t>ETC</w:t>
+              <w:t>Button delete no selection</w:t>
             </w:r>
           </w:p>
         </w:tc>
@@ -12009,6 +13664,29 @@
                 <w:szCs w:val="16"/>
               </w:rPr>
             </w:pPr>
+            <w:r>
+              <w:rPr>
+                <w:sz w:val="16"/>
+                <w:szCs w:val="16"/>
+              </w:rPr>
+              <w:t xml:space="preserve">Press </w:t>
+            </w:r>
+            <w:proofErr w:type="gramStart"/>
+            <w:r>
+              <w:rPr>
+                <w:sz w:val="16"/>
+                <w:szCs w:val="16"/>
+              </w:rPr>
+              <w:t>delete</w:t>
+            </w:r>
+            <w:proofErr w:type="gramEnd"/>
+            <w:r>
+              <w:rPr>
+                <w:sz w:val="16"/>
+                <w:szCs w:val="16"/>
+              </w:rPr>
+              <w:t xml:space="preserve"> without a selected item.</w:t>
+            </w:r>
           </w:p>
         </w:tc>
         <w:tc>
@@ -12040,6 +13718,13 @@
                 <w:szCs w:val="16"/>
               </w:rPr>
             </w:pPr>
+            <w:r>
+              <w:rPr>
+                <w:sz w:val="16"/>
+                <w:szCs w:val="16"/>
+              </w:rPr>
+              <w:t>Feedback displays that there was no selection</w:t>
+            </w:r>
           </w:p>
         </w:tc>
         <w:tc>
@@ -12074,6 +13759,13 @@
                 <w:szCs w:val="16"/>
               </w:rPr>
             </w:pPr>
+            <w:r>
+              <w:rPr>
+                <w:sz w:val="16"/>
+                <w:szCs w:val="16"/>
+              </w:rPr>
+              <w:t>7</w:t>
+            </w:r>
           </w:p>
         </w:tc>
         <w:tc>
@@ -12089,6 +13781,13 @@
                 <w:szCs w:val="16"/>
               </w:rPr>
             </w:pPr>
+            <w:r>
+              <w:rPr>
+                <w:sz w:val="16"/>
+                <w:szCs w:val="16"/>
+              </w:rPr>
+              <w:t>Double click with no selection?</w:t>
+            </w:r>
           </w:p>
         </w:tc>
         <w:tc>
@@ -12104,6 +13803,13 @@
                 <w:szCs w:val="16"/>
               </w:rPr>
             </w:pPr>
+            <w:r>
+              <w:rPr>
+                <w:sz w:val="16"/>
+                <w:szCs w:val="16"/>
+              </w:rPr>
+              <w:t>Try to double click white space in the list view window</w:t>
+            </w:r>
           </w:p>
         </w:tc>
         <w:tc>
@@ -12135,6 +13841,1123 @@
                 <w:szCs w:val="16"/>
               </w:rPr>
             </w:pPr>
+            <w:r>
+              <w:rPr>
+                <w:sz w:val="16"/>
+                <w:szCs w:val="16"/>
+              </w:rPr>
+              <w:t xml:space="preserve">No event </w:t>
+            </w:r>
+            <w:proofErr w:type="spellStart"/>
+            <w:r>
+              <w:rPr>
+                <w:sz w:val="16"/>
+                <w:szCs w:val="16"/>
+              </w:rPr>
+              <w:t>occures</w:t>
+            </w:r>
+            <w:proofErr w:type="spellEnd"/>
+          </w:p>
+        </w:tc>
+        <w:tc>
+          <w:tcPr>
+            <w:tcW w:w="1134" w:type="dxa"/>
+          </w:tcPr>
+          <w:p>
+            <w:pPr>
+              <w:spacing w:after="0"/>
+              <w:rPr>
+                <w:sz w:val="16"/>
+                <w:szCs w:val="16"/>
+              </w:rPr>
+            </w:pPr>
+          </w:p>
+        </w:tc>
+      </w:tr>
+      <w:tr>
+        <w:trPr>
+          <w:trHeight w:val="254"/>
+        </w:trPr>
+        <w:tc>
+          <w:tcPr>
+            <w:tcW w:w="699" w:type="dxa"/>
+          </w:tcPr>
+          <w:p>
+            <w:pPr>
+              <w:spacing w:after="0"/>
+              <w:jc w:val="center"/>
+              <w:rPr>
+                <w:sz w:val="16"/>
+                <w:szCs w:val="16"/>
+              </w:rPr>
+            </w:pPr>
+            <w:r>
+              <w:rPr>
+                <w:sz w:val="16"/>
+                <w:szCs w:val="16"/>
+              </w:rPr>
+              <w:t>8</w:t>
+            </w:r>
+          </w:p>
+        </w:tc>
+        <w:tc>
+          <w:tcPr>
+            <w:tcW w:w="1985" w:type="dxa"/>
+            <w:gridSpan w:val="2"/>
+          </w:tcPr>
+          <w:p>
+            <w:pPr>
+              <w:spacing w:after="0"/>
+              <w:rPr>
+                <w:sz w:val="16"/>
+                <w:szCs w:val="16"/>
+              </w:rPr>
+            </w:pPr>
+            <w:r>
+              <w:rPr>
+                <w:sz w:val="16"/>
+                <w:szCs w:val="16"/>
+              </w:rPr>
+              <w:t>Button Delete cancel</w:t>
+            </w:r>
+          </w:p>
+        </w:tc>
+        <w:tc>
+          <w:tcPr>
+            <w:tcW w:w="2981" w:type="dxa"/>
+            <w:gridSpan w:val="3"/>
+          </w:tcPr>
+          <w:p>
+            <w:pPr>
+              <w:spacing w:after="0"/>
+              <w:rPr>
+                <w:sz w:val="16"/>
+                <w:szCs w:val="16"/>
+              </w:rPr>
+            </w:pPr>
+            <w:r>
+              <w:rPr>
+                <w:sz w:val="16"/>
+                <w:szCs w:val="16"/>
+              </w:rPr>
+              <w:t>Select “List”</w:t>
+            </w:r>
+          </w:p>
+          <w:p>
+            <w:pPr>
+              <w:spacing w:after="0"/>
+              <w:rPr>
+                <w:sz w:val="16"/>
+                <w:szCs w:val="16"/>
+              </w:rPr>
+            </w:pPr>
+            <w:r>
+              <w:rPr>
+                <w:sz w:val="16"/>
+                <w:szCs w:val="16"/>
+              </w:rPr>
+              <w:t>Press Delete -&gt; Cancel</w:t>
+            </w:r>
+          </w:p>
+        </w:tc>
+        <w:tc>
+          <w:tcPr>
+            <w:tcW w:w="1276" w:type="dxa"/>
+            <w:gridSpan w:val="2"/>
+          </w:tcPr>
+          <w:p>
+            <w:pPr>
+              <w:spacing w:after="0"/>
+              <w:jc w:val="center"/>
+              <w:rPr>
+                <w:sz w:val="16"/>
+                <w:szCs w:val="16"/>
+              </w:rPr>
+            </w:pPr>
+          </w:p>
+        </w:tc>
+        <w:tc>
+          <w:tcPr>
+            <w:tcW w:w="1559" w:type="dxa"/>
+            <w:gridSpan w:val="2"/>
+          </w:tcPr>
+          <w:p>
+            <w:pPr>
+              <w:spacing w:after="0"/>
+              <w:rPr>
+                <w:sz w:val="16"/>
+                <w:szCs w:val="16"/>
+              </w:rPr>
+            </w:pPr>
+            <w:r>
+              <w:rPr>
+                <w:sz w:val="16"/>
+                <w:szCs w:val="16"/>
+              </w:rPr>
+              <w:t>“List” is not removed from the list view</w:t>
+            </w:r>
+          </w:p>
+        </w:tc>
+        <w:tc>
+          <w:tcPr>
+            <w:tcW w:w="1134" w:type="dxa"/>
+          </w:tcPr>
+          <w:p>
+            <w:pPr>
+              <w:spacing w:after="0"/>
+              <w:rPr>
+                <w:sz w:val="16"/>
+                <w:szCs w:val="16"/>
+              </w:rPr>
+            </w:pPr>
+          </w:p>
+        </w:tc>
+      </w:tr>
+      <w:tr>
+        <w:trPr>
+          <w:trHeight w:val="254"/>
+        </w:trPr>
+        <w:tc>
+          <w:tcPr>
+            <w:tcW w:w="699" w:type="dxa"/>
+          </w:tcPr>
+          <w:p>
+            <w:pPr>
+              <w:spacing w:after="0"/>
+              <w:jc w:val="center"/>
+              <w:rPr>
+                <w:sz w:val="16"/>
+                <w:szCs w:val="16"/>
+              </w:rPr>
+            </w:pPr>
+            <w:r>
+              <w:rPr>
+                <w:sz w:val="16"/>
+                <w:szCs w:val="16"/>
+              </w:rPr>
+              <w:t>9</w:t>
+            </w:r>
+          </w:p>
+        </w:tc>
+        <w:tc>
+          <w:tcPr>
+            <w:tcW w:w="1985" w:type="dxa"/>
+            <w:gridSpan w:val="2"/>
+          </w:tcPr>
+          <w:p>
+            <w:pPr>
+              <w:spacing w:after="0"/>
+              <w:rPr>
+                <w:sz w:val="16"/>
+                <w:szCs w:val="16"/>
+              </w:rPr>
+            </w:pPr>
+            <w:r>
+              <w:rPr>
+                <w:sz w:val="16"/>
+                <w:szCs w:val="16"/>
+              </w:rPr>
+              <w:t xml:space="preserve">Double </w:t>
+            </w:r>
+            <w:proofErr w:type="gramStart"/>
+            <w:r>
+              <w:rPr>
+                <w:sz w:val="16"/>
+                <w:szCs w:val="16"/>
+              </w:rPr>
+              <w:t>click</w:t>
+            </w:r>
+            <w:proofErr w:type="gramEnd"/>
+            <w:r>
+              <w:rPr>
+                <w:sz w:val="16"/>
+                <w:szCs w:val="16"/>
+              </w:rPr>
+              <w:t xml:space="preserve"> delete cancel</w:t>
+            </w:r>
+          </w:p>
+        </w:tc>
+        <w:tc>
+          <w:tcPr>
+            <w:tcW w:w="2981" w:type="dxa"/>
+            <w:gridSpan w:val="3"/>
+          </w:tcPr>
+          <w:p>
+            <w:pPr>
+              <w:spacing w:after="0"/>
+              <w:rPr>
+                <w:sz w:val="16"/>
+                <w:szCs w:val="16"/>
+              </w:rPr>
+            </w:pPr>
+            <w:r>
+              <w:rPr>
+                <w:sz w:val="16"/>
+                <w:szCs w:val="16"/>
+              </w:rPr>
+              <w:t>Double click “List” -&gt; Cancel</w:t>
+            </w:r>
+          </w:p>
+        </w:tc>
+        <w:tc>
+          <w:tcPr>
+            <w:tcW w:w="1276" w:type="dxa"/>
+            <w:gridSpan w:val="2"/>
+          </w:tcPr>
+          <w:p>
+            <w:pPr>
+              <w:spacing w:after="0"/>
+              <w:jc w:val="center"/>
+              <w:rPr>
+                <w:sz w:val="16"/>
+                <w:szCs w:val="16"/>
+              </w:rPr>
+            </w:pPr>
+          </w:p>
+        </w:tc>
+        <w:tc>
+          <w:tcPr>
+            <w:tcW w:w="1559" w:type="dxa"/>
+            <w:gridSpan w:val="2"/>
+          </w:tcPr>
+          <w:p>
+            <w:pPr>
+              <w:spacing w:after="0"/>
+              <w:rPr>
+                <w:sz w:val="16"/>
+                <w:szCs w:val="16"/>
+              </w:rPr>
+            </w:pPr>
+            <w:r>
+              <w:rPr>
+                <w:sz w:val="16"/>
+                <w:szCs w:val="16"/>
+              </w:rPr>
+              <w:t>“List” is not removed from the list view</w:t>
+            </w:r>
+          </w:p>
+        </w:tc>
+        <w:tc>
+          <w:tcPr>
+            <w:tcW w:w="1134" w:type="dxa"/>
+          </w:tcPr>
+          <w:p>
+            <w:pPr>
+              <w:spacing w:after="0"/>
+              <w:rPr>
+                <w:sz w:val="16"/>
+                <w:szCs w:val="16"/>
+              </w:rPr>
+            </w:pPr>
+          </w:p>
+        </w:tc>
+      </w:tr>
+      <w:tr>
+        <w:trPr>
+          <w:trHeight w:val="254"/>
+        </w:trPr>
+        <w:tc>
+          <w:tcPr>
+            <w:tcW w:w="699" w:type="dxa"/>
+          </w:tcPr>
+          <w:p>
+            <w:pPr>
+              <w:spacing w:after="0"/>
+              <w:jc w:val="center"/>
+              <w:rPr>
+                <w:sz w:val="16"/>
+                <w:szCs w:val="16"/>
+              </w:rPr>
+            </w:pPr>
+            <w:r>
+              <w:rPr>
+                <w:sz w:val="16"/>
+                <w:szCs w:val="16"/>
+              </w:rPr>
+              <w:t>10</w:t>
+            </w:r>
+          </w:p>
+        </w:tc>
+        <w:tc>
+          <w:tcPr>
+            <w:tcW w:w="1985" w:type="dxa"/>
+            <w:gridSpan w:val="2"/>
+          </w:tcPr>
+          <w:p>
+            <w:pPr>
+              <w:spacing w:after="0"/>
+              <w:rPr>
+                <w:sz w:val="16"/>
+                <w:szCs w:val="16"/>
+              </w:rPr>
+            </w:pPr>
+            <w:r>
+              <w:rPr>
+                <w:sz w:val="16"/>
+                <w:szCs w:val="16"/>
+              </w:rPr>
+              <w:t>Edit all fields</w:t>
+            </w:r>
+          </w:p>
+        </w:tc>
+        <w:tc>
+          <w:tcPr>
+            <w:tcW w:w="2981" w:type="dxa"/>
+            <w:gridSpan w:val="3"/>
+          </w:tcPr>
+          <w:p>
+            <w:pPr>
+              <w:tabs>
+                <w:tab w:val="left" w:pos="497"/>
+              </w:tabs>
+              <w:spacing w:after="0"/>
+              <w:rPr>
+                <w:sz w:val="16"/>
+                <w:szCs w:val="16"/>
+              </w:rPr>
+            </w:pPr>
+            <w:r>
+              <w:rPr>
+                <w:sz w:val="16"/>
+                <w:szCs w:val="16"/>
+              </w:rPr>
+              <w:t>Select “Graph”</w:t>
+            </w:r>
+          </w:p>
+          <w:p>
+            <w:pPr>
+              <w:tabs>
+                <w:tab w:val="left" w:pos="497"/>
+              </w:tabs>
+              <w:spacing w:after="0"/>
+              <w:rPr>
+                <w:sz w:val="16"/>
+                <w:szCs w:val="16"/>
+              </w:rPr>
+            </w:pPr>
+            <w:r>
+              <w:rPr>
+                <w:sz w:val="16"/>
+                <w:szCs w:val="16"/>
+              </w:rPr>
+              <w:t xml:space="preserve">Enter: </w:t>
+            </w:r>
+          </w:p>
+          <w:p>
+            <w:pPr>
+              <w:tabs>
+                <w:tab w:val="left" w:pos="497"/>
+              </w:tabs>
+              <w:spacing w:after="0"/>
+              <w:rPr>
+                <w:sz w:val="16"/>
+                <w:szCs w:val="16"/>
+              </w:rPr>
+            </w:pPr>
+            <w:r>
+              <w:rPr>
+                <w:sz w:val="16"/>
+                <w:szCs w:val="16"/>
+              </w:rPr>
+              <w:t>name “test”</w:t>
+            </w:r>
+          </w:p>
+          <w:p>
+            <w:pPr>
+              <w:tabs>
+                <w:tab w:val="left" w:pos="497"/>
+              </w:tabs>
+              <w:spacing w:after="0"/>
+              <w:rPr>
+                <w:sz w:val="16"/>
+                <w:szCs w:val="16"/>
+              </w:rPr>
+            </w:pPr>
+            <w:r>
+              <w:rPr>
+                <w:sz w:val="16"/>
+                <w:szCs w:val="16"/>
+              </w:rPr>
+              <w:t>category “array”</w:t>
+            </w:r>
+          </w:p>
+          <w:p>
+            <w:pPr>
+              <w:tabs>
+                <w:tab w:val="left" w:pos="497"/>
+              </w:tabs>
+              <w:spacing w:after="0"/>
+              <w:rPr>
+                <w:sz w:val="16"/>
+                <w:szCs w:val="16"/>
+              </w:rPr>
+            </w:pPr>
+            <w:r>
+              <w:rPr>
+                <w:sz w:val="16"/>
+                <w:szCs w:val="16"/>
+              </w:rPr>
+              <w:t>structure “linear”</w:t>
+            </w:r>
+          </w:p>
+          <w:p>
+            <w:pPr>
+              <w:spacing w:after="0"/>
+              <w:rPr>
+                <w:sz w:val="16"/>
+                <w:szCs w:val="16"/>
+              </w:rPr>
+            </w:pPr>
+            <w:r>
+              <w:rPr>
+                <w:sz w:val="16"/>
+                <w:szCs w:val="16"/>
+              </w:rPr>
+              <w:t>Definition “test”</w:t>
+            </w:r>
+          </w:p>
+          <w:p>
+            <w:pPr>
+              <w:spacing w:after="0"/>
+              <w:rPr>
+                <w:sz w:val="16"/>
+                <w:szCs w:val="16"/>
+              </w:rPr>
+            </w:pPr>
+            <w:r>
+              <w:rPr>
+                <w:sz w:val="16"/>
+                <w:szCs w:val="16"/>
+              </w:rPr>
+              <w:t xml:space="preserve">Press </w:t>
+            </w:r>
+            <w:proofErr w:type="gramStart"/>
+            <w:r>
+              <w:rPr>
+                <w:sz w:val="16"/>
+                <w:szCs w:val="16"/>
+              </w:rPr>
+              <w:t>edit</w:t>
+            </w:r>
+            <w:proofErr w:type="gramEnd"/>
+            <w:r>
+              <w:rPr>
+                <w:sz w:val="16"/>
+                <w:szCs w:val="16"/>
+              </w:rPr>
+              <w:t xml:space="preserve"> button</w:t>
+            </w:r>
+          </w:p>
+          <w:p>
+            <w:pPr>
+              <w:spacing w:after="0"/>
+              <w:rPr>
+                <w:sz w:val="16"/>
+                <w:szCs w:val="16"/>
+              </w:rPr>
+            </w:pPr>
+            <w:r>
+              <w:rPr>
+                <w:sz w:val="16"/>
+                <w:szCs w:val="16"/>
+              </w:rPr>
+              <w:t>Select another entry then click back on “test”</w:t>
+            </w:r>
+          </w:p>
+        </w:tc>
+        <w:tc>
+          <w:tcPr>
+            <w:tcW w:w="1276" w:type="dxa"/>
+            <w:gridSpan w:val="2"/>
+          </w:tcPr>
+          <w:p>
+            <w:pPr>
+              <w:spacing w:after="0"/>
+              <w:jc w:val="center"/>
+              <w:rPr>
+                <w:sz w:val="16"/>
+                <w:szCs w:val="16"/>
+              </w:rPr>
+            </w:pPr>
+          </w:p>
+        </w:tc>
+        <w:tc>
+          <w:tcPr>
+            <w:tcW w:w="1559" w:type="dxa"/>
+            <w:gridSpan w:val="2"/>
+          </w:tcPr>
+          <w:p>
+            <w:pPr>
+              <w:spacing w:after="0"/>
+              <w:rPr>
+                <w:sz w:val="16"/>
+                <w:szCs w:val="16"/>
+              </w:rPr>
+            </w:pPr>
+            <w:r>
+              <w:rPr>
+                <w:sz w:val="16"/>
+                <w:szCs w:val="16"/>
+              </w:rPr>
+              <w:t>“Graph” entry changed to “</w:t>
+            </w:r>
+            <w:proofErr w:type="gramStart"/>
+            <w:r>
+              <w:rPr>
+                <w:sz w:val="16"/>
+                <w:szCs w:val="16"/>
+              </w:rPr>
+              <w:t>test”</w:t>
+            </w:r>
+            <w:proofErr w:type="gramEnd"/>
+          </w:p>
+          <w:p>
+            <w:pPr>
+              <w:spacing w:after="0"/>
+              <w:rPr>
+                <w:sz w:val="16"/>
+                <w:szCs w:val="16"/>
+              </w:rPr>
+            </w:pPr>
+            <w:r>
+              <w:rPr>
+                <w:sz w:val="16"/>
+                <w:szCs w:val="16"/>
+              </w:rPr>
+              <w:t>All information for “test” displays correctly.</w:t>
+            </w:r>
+          </w:p>
+        </w:tc>
+        <w:tc>
+          <w:tcPr>
+            <w:tcW w:w="1134" w:type="dxa"/>
+          </w:tcPr>
+          <w:p>
+            <w:pPr>
+              <w:spacing w:after="0"/>
+              <w:rPr>
+                <w:sz w:val="16"/>
+                <w:szCs w:val="16"/>
+              </w:rPr>
+            </w:pPr>
+          </w:p>
+        </w:tc>
+      </w:tr>
+      <w:tr>
+        <w:trPr>
+          <w:trHeight w:val="254"/>
+        </w:trPr>
+        <w:tc>
+          <w:tcPr>
+            <w:tcW w:w="699" w:type="dxa"/>
+          </w:tcPr>
+          <w:p>
+            <w:pPr>
+              <w:spacing w:after="0"/>
+              <w:jc w:val="center"/>
+              <w:rPr>
+                <w:sz w:val="16"/>
+                <w:szCs w:val="16"/>
+              </w:rPr>
+            </w:pPr>
+            <w:r>
+              <w:rPr>
+                <w:sz w:val="16"/>
+                <w:szCs w:val="16"/>
+              </w:rPr>
+              <w:t>11</w:t>
+            </w:r>
+          </w:p>
+        </w:tc>
+        <w:tc>
+          <w:tcPr>
+            <w:tcW w:w="1985" w:type="dxa"/>
+            <w:gridSpan w:val="2"/>
+          </w:tcPr>
+          <w:p>
+            <w:pPr>
+              <w:spacing w:after="0"/>
+              <w:rPr>
+                <w:sz w:val="16"/>
+                <w:szCs w:val="16"/>
+              </w:rPr>
+            </w:pPr>
+            <w:r>
+              <w:rPr>
+                <w:sz w:val="16"/>
+                <w:szCs w:val="16"/>
+              </w:rPr>
+              <w:t>Edit with missing field</w:t>
+            </w:r>
+          </w:p>
+        </w:tc>
+        <w:tc>
+          <w:tcPr>
+            <w:tcW w:w="2981" w:type="dxa"/>
+            <w:gridSpan w:val="3"/>
+          </w:tcPr>
+          <w:p>
+            <w:pPr>
+              <w:spacing w:after="0"/>
+              <w:rPr>
+                <w:sz w:val="16"/>
+                <w:szCs w:val="16"/>
+              </w:rPr>
+            </w:pPr>
+            <w:r>
+              <w:rPr>
+                <w:sz w:val="16"/>
+                <w:szCs w:val="16"/>
+              </w:rPr>
+              <w:t>Select “Graph”</w:t>
+            </w:r>
+          </w:p>
+          <w:p>
+            <w:pPr>
+              <w:spacing w:after="0"/>
+              <w:rPr>
+                <w:sz w:val="16"/>
+                <w:szCs w:val="16"/>
+              </w:rPr>
+            </w:pPr>
+            <w:r>
+              <w:rPr>
+                <w:sz w:val="16"/>
+                <w:szCs w:val="16"/>
+              </w:rPr>
+              <w:t>Enter:</w:t>
+            </w:r>
+          </w:p>
+          <w:p>
+            <w:pPr>
+              <w:spacing w:after="0"/>
+              <w:rPr>
+                <w:sz w:val="16"/>
+                <w:szCs w:val="16"/>
+              </w:rPr>
+            </w:pPr>
+            <w:r>
+              <w:rPr>
+                <w:sz w:val="16"/>
+                <w:szCs w:val="16"/>
+              </w:rPr>
+              <w:t xml:space="preserve">Delete Name </w:t>
+            </w:r>
+            <w:proofErr w:type="gramStart"/>
+            <w:r>
+              <w:rPr>
+                <w:sz w:val="16"/>
+                <w:szCs w:val="16"/>
+              </w:rPr>
+              <w:t>field</w:t>
+            </w:r>
+            <w:proofErr w:type="gramEnd"/>
+          </w:p>
+          <w:p>
+            <w:pPr>
+              <w:spacing w:after="0"/>
+              <w:rPr>
+                <w:sz w:val="16"/>
+                <w:szCs w:val="16"/>
+              </w:rPr>
+            </w:pPr>
+            <w:r>
+              <w:rPr>
+                <w:sz w:val="16"/>
+                <w:szCs w:val="16"/>
+              </w:rPr>
+              <w:t xml:space="preserve">Leave </w:t>
+            </w:r>
+            <w:proofErr w:type="gramStart"/>
+            <w:r>
+              <w:rPr>
+                <w:sz w:val="16"/>
+                <w:szCs w:val="16"/>
+              </w:rPr>
+              <w:t>rest</w:t>
+            </w:r>
+            <w:proofErr w:type="gramEnd"/>
+          </w:p>
+          <w:p>
+            <w:pPr>
+              <w:spacing w:after="0"/>
+              <w:rPr>
+                <w:sz w:val="16"/>
+                <w:szCs w:val="16"/>
+              </w:rPr>
+            </w:pPr>
+            <w:r>
+              <w:rPr>
+                <w:sz w:val="16"/>
+                <w:szCs w:val="16"/>
+              </w:rPr>
+              <w:t>Press edit button</w:t>
+            </w:r>
+          </w:p>
+        </w:tc>
+        <w:tc>
+          <w:tcPr>
+            <w:tcW w:w="1276" w:type="dxa"/>
+            <w:gridSpan w:val="2"/>
+          </w:tcPr>
+          <w:p>
+            <w:pPr>
+              <w:spacing w:after="0"/>
+              <w:jc w:val="center"/>
+              <w:rPr>
+                <w:sz w:val="16"/>
+                <w:szCs w:val="16"/>
+              </w:rPr>
+            </w:pPr>
+          </w:p>
+        </w:tc>
+        <w:tc>
+          <w:tcPr>
+            <w:tcW w:w="1559" w:type="dxa"/>
+            <w:gridSpan w:val="2"/>
+          </w:tcPr>
+          <w:p>
+            <w:pPr>
+              <w:spacing w:after="0"/>
+              <w:rPr>
+                <w:sz w:val="16"/>
+                <w:szCs w:val="16"/>
+              </w:rPr>
+            </w:pPr>
+            <w:r>
+              <w:rPr>
+                <w:sz w:val="16"/>
+                <w:szCs w:val="16"/>
+              </w:rPr>
+              <w:t>Message box shows with missing name error.</w:t>
+            </w:r>
+          </w:p>
+        </w:tc>
+        <w:tc>
+          <w:tcPr>
+            <w:tcW w:w="1134" w:type="dxa"/>
+          </w:tcPr>
+          <w:p>
+            <w:pPr>
+              <w:spacing w:after="0"/>
+              <w:rPr>
+                <w:sz w:val="16"/>
+                <w:szCs w:val="16"/>
+              </w:rPr>
+            </w:pPr>
+          </w:p>
+        </w:tc>
+      </w:tr>
+      <w:tr>
+        <w:trPr>
+          <w:trHeight w:val="254"/>
+        </w:trPr>
+        <w:tc>
+          <w:tcPr>
+            <w:tcW w:w="699" w:type="dxa"/>
+          </w:tcPr>
+          <w:p>
+            <w:pPr>
+              <w:spacing w:after="0"/>
+              <w:jc w:val="center"/>
+              <w:rPr>
+                <w:sz w:val="16"/>
+                <w:szCs w:val="16"/>
+              </w:rPr>
+            </w:pPr>
+            <w:r>
+              <w:rPr>
+                <w:sz w:val="16"/>
+                <w:szCs w:val="16"/>
+              </w:rPr>
+              <w:t>12</w:t>
+            </w:r>
+          </w:p>
+        </w:tc>
+        <w:tc>
+          <w:tcPr>
+            <w:tcW w:w="1985" w:type="dxa"/>
+            <w:gridSpan w:val="2"/>
+          </w:tcPr>
+          <w:p>
+            <w:pPr>
+              <w:spacing w:after="0"/>
+              <w:rPr>
+                <w:sz w:val="16"/>
+                <w:szCs w:val="16"/>
+              </w:rPr>
+            </w:pPr>
+            <w:r>
+              <w:rPr>
+                <w:sz w:val="16"/>
+                <w:szCs w:val="16"/>
+              </w:rPr>
+              <w:t>Edit with duplicate name</w:t>
+            </w:r>
+          </w:p>
+        </w:tc>
+        <w:tc>
+          <w:tcPr>
+            <w:tcW w:w="2981" w:type="dxa"/>
+            <w:gridSpan w:val="3"/>
+          </w:tcPr>
+          <w:p>
+            <w:pPr>
+              <w:spacing w:after="0"/>
+              <w:rPr>
+                <w:sz w:val="16"/>
+                <w:szCs w:val="16"/>
+              </w:rPr>
+            </w:pPr>
+            <w:r>
+              <w:rPr>
+                <w:sz w:val="16"/>
+                <w:szCs w:val="16"/>
+              </w:rPr>
+              <w:t>Select “Graph”</w:t>
+            </w:r>
+          </w:p>
+          <w:p>
+            <w:pPr>
+              <w:spacing w:after="0"/>
+              <w:rPr>
+                <w:sz w:val="16"/>
+                <w:szCs w:val="16"/>
+              </w:rPr>
+            </w:pPr>
+            <w:r>
+              <w:rPr>
+                <w:sz w:val="16"/>
+                <w:szCs w:val="16"/>
+              </w:rPr>
+              <w:t>Enter:</w:t>
+            </w:r>
+          </w:p>
+          <w:p>
+            <w:pPr>
+              <w:spacing w:after="0"/>
+              <w:rPr>
+                <w:sz w:val="16"/>
+                <w:szCs w:val="16"/>
+              </w:rPr>
+            </w:pPr>
+            <w:r>
+              <w:rPr>
+                <w:sz w:val="16"/>
+                <w:szCs w:val="16"/>
+              </w:rPr>
+              <w:t>Name “Array”</w:t>
+            </w:r>
+          </w:p>
+          <w:p>
+            <w:pPr>
+              <w:spacing w:after="0"/>
+              <w:rPr>
+                <w:sz w:val="16"/>
+                <w:szCs w:val="16"/>
+              </w:rPr>
+            </w:pPr>
+            <w:r>
+              <w:rPr>
+                <w:sz w:val="16"/>
+                <w:szCs w:val="16"/>
+              </w:rPr>
+              <w:t xml:space="preserve">Leave </w:t>
+            </w:r>
+            <w:proofErr w:type="gramStart"/>
+            <w:r>
+              <w:rPr>
+                <w:sz w:val="16"/>
+                <w:szCs w:val="16"/>
+              </w:rPr>
+              <w:t>rest</w:t>
+            </w:r>
+            <w:proofErr w:type="gramEnd"/>
+          </w:p>
+          <w:p>
+            <w:pPr>
+              <w:spacing w:after="0"/>
+              <w:rPr>
+                <w:sz w:val="16"/>
+                <w:szCs w:val="16"/>
+              </w:rPr>
+            </w:pPr>
+            <w:r>
+              <w:rPr>
+                <w:sz w:val="16"/>
+                <w:szCs w:val="16"/>
+              </w:rPr>
+              <w:t>Press edit button</w:t>
+            </w:r>
+          </w:p>
+        </w:tc>
+        <w:tc>
+          <w:tcPr>
+            <w:tcW w:w="1276" w:type="dxa"/>
+            <w:gridSpan w:val="2"/>
+          </w:tcPr>
+          <w:p>
+            <w:pPr>
+              <w:spacing w:after="0"/>
+              <w:jc w:val="center"/>
+              <w:rPr>
+                <w:sz w:val="16"/>
+                <w:szCs w:val="16"/>
+              </w:rPr>
+            </w:pPr>
+          </w:p>
+        </w:tc>
+        <w:tc>
+          <w:tcPr>
+            <w:tcW w:w="1559" w:type="dxa"/>
+            <w:gridSpan w:val="2"/>
+          </w:tcPr>
+          <w:p>
+            <w:pPr>
+              <w:spacing w:after="0"/>
+              <w:rPr>
+                <w:sz w:val="16"/>
+                <w:szCs w:val="16"/>
+              </w:rPr>
+            </w:pPr>
+          </w:p>
+          <w:p>
+            <w:pPr>
+              <w:rPr>
+                <w:sz w:val="16"/>
+                <w:szCs w:val="16"/>
+              </w:rPr>
+            </w:pPr>
+            <w:r>
+              <w:rPr>
+                <w:sz w:val="16"/>
+                <w:szCs w:val="16"/>
+              </w:rPr>
+              <w:t>Message box shows with name clash error.</w:t>
+            </w:r>
+          </w:p>
+        </w:tc>
+        <w:tc>
+          <w:tcPr>
+            <w:tcW w:w="1134" w:type="dxa"/>
+          </w:tcPr>
+          <w:p>
+            <w:pPr>
+              <w:spacing w:after="0"/>
+              <w:rPr>
+                <w:sz w:val="16"/>
+                <w:szCs w:val="16"/>
+              </w:rPr>
+            </w:pPr>
+          </w:p>
+        </w:tc>
+      </w:tr>
+      <w:tr>
+        <w:trPr>
+          <w:trHeight w:val="254"/>
+        </w:trPr>
+        <w:tc>
+          <w:tcPr>
+            <w:tcW w:w="699" w:type="dxa"/>
+          </w:tcPr>
+          <w:p>
+            <w:pPr>
+              <w:spacing w:after="0"/>
+              <w:jc w:val="center"/>
+              <w:rPr>
+                <w:sz w:val="16"/>
+                <w:szCs w:val="16"/>
+              </w:rPr>
+            </w:pPr>
+            <w:r>
+              <w:rPr>
+                <w:sz w:val="16"/>
+                <w:szCs w:val="16"/>
+              </w:rPr>
+              <w:t>13</w:t>
+            </w:r>
+          </w:p>
+        </w:tc>
+        <w:tc>
+          <w:tcPr>
+            <w:tcW w:w="1985" w:type="dxa"/>
+            <w:gridSpan w:val="2"/>
+          </w:tcPr>
+          <w:p>
+            <w:pPr>
+              <w:spacing w:after="0"/>
+              <w:rPr>
+                <w:sz w:val="16"/>
+                <w:szCs w:val="16"/>
+              </w:rPr>
+            </w:pPr>
+            <w:r>
+              <w:rPr>
+                <w:sz w:val="16"/>
+                <w:szCs w:val="16"/>
+              </w:rPr>
+              <w:t>Edit with no selection</w:t>
+            </w:r>
+          </w:p>
+        </w:tc>
+        <w:tc>
+          <w:tcPr>
+            <w:tcW w:w="2981" w:type="dxa"/>
+            <w:gridSpan w:val="3"/>
+          </w:tcPr>
+          <w:p>
+            <w:pPr>
+              <w:spacing w:after="0"/>
+              <w:rPr>
+                <w:sz w:val="16"/>
+                <w:szCs w:val="16"/>
+              </w:rPr>
+            </w:pPr>
+            <w:r>
+              <w:rPr>
+                <w:sz w:val="16"/>
+                <w:szCs w:val="16"/>
+              </w:rPr>
+              <w:t>Press edit button.</w:t>
+            </w:r>
+          </w:p>
+        </w:tc>
+        <w:tc>
+          <w:tcPr>
+            <w:tcW w:w="1276" w:type="dxa"/>
+            <w:gridSpan w:val="2"/>
+          </w:tcPr>
+          <w:p>
+            <w:pPr>
+              <w:spacing w:after="0"/>
+              <w:jc w:val="center"/>
+              <w:rPr>
+                <w:sz w:val="16"/>
+                <w:szCs w:val="16"/>
+              </w:rPr>
+            </w:pPr>
+          </w:p>
+        </w:tc>
+        <w:tc>
+          <w:tcPr>
+            <w:tcW w:w="1559" w:type="dxa"/>
+            <w:gridSpan w:val="2"/>
+          </w:tcPr>
+          <w:p>
+            <w:pPr>
+              <w:spacing w:after="0"/>
+              <w:rPr>
+                <w:sz w:val="16"/>
+                <w:szCs w:val="16"/>
+              </w:rPr>
+            </w:pPr>
+            <w:r>
+              <w:rPr>
+                <w:sz w:val="16"/>
+                <w:szCs w:val="16"/>
+              </w:rPr>
+              <w:t>Feedback box displays that there is no selection made to edit.</w:t>
+            </w:r>
           </w:p>
         </w:tc>
         <w:tc>
@@ -12158,7 +14981,6 @@
         <w:pStyle w:val="Heading2"/>
       </w:pPr>
       <w:r>
-        <w:lastRenderedPageBreak/>
         <w:t>Question 8</w:t>
       </w:r>
       <w:r>
@@ -12239,8 +15061,13 @@
         <w:spacing w:after="120" w:line="269" w:lineRule="auto"/>
       </w:pPr>
       <w:r>
-        <w:t>Explain how you were able to utilise all the feature s of the VCS</w:t>
-      </w:r>
+        <w:t xml:space="preserve">Explain how you were able to utilise all the feature s of the </w:t>
+      </w:r>
+      <w:proofErr w:type="gramStart"/>
+      <w:r>
+        <w:t>VCS</w:t>
+      </w:r>
+      <w:proofErr w:type="gramEnd"/>
       <w:r>
         <w:t xml:space="preserve"> </w:t>
       </w:r>
@@ -12270,6 +15097,7 @@
         <w:ind w:left="1077" w:hanging="357"/>
       </w:pPr>
       <w:r>
+        <w:lastRenderedPageBreak/>
         <w:t>What problems did you encounter</w:t>
       </w:r>
       <w:r>
@@ -12293,19 +15121,20 @@
     <w:tbl>
       <w:tblPr>
         <w:tblStyle w:val="TableGrid"/>
-        <w:tblW w:w="9634" w:type="dxa"/>
+        <w:tblW w:w="10343" w:type="dxa"/>
+        <w:tblLayout w:type="fixed"/>
         <w:tblLook w:val="04A0" w:firstRow="1" w:lastRow="0" w:firstColumn="1" w:lastColumn="0" w:noHBand="0" w:noVBand="1"/>
       </w:tblPr>
       <w:tblGrid>
         <w:gridCol w:w="575"/>
-        <w:gridCol w:w="1547"/>
-        <w:gridCol w:w="3690"/>
-        <w:gridCol w:w="3822"/>
+        <w:gridCol w:w="1839"/>
+        <w:gridCol w:w="5373"/>
+        <w:gridCol w:w="2556"/>
       </w:tblGrid>
       <w:tr>
         <w:tc>
           <w:tcPr>
-            <w:tcW w:w="9634" w:type="dxa"/>
+            <w:tcW w:w="10343" w:type="dxa"/>
             <w:gridSpan w:val="4"/>
             <w:tcBorders>
               <w:top w:val="single" w:sz="4" w:space="0" w:color="auto"/>
@@ -12332,7 +15161,7 @@
       <w:tr>
         <w:tc>
           <w:tcPr>
-            <w:tcW w:w="9634" w:type="dxa"/>
+            <w:tcW w:w="10343" w:type="dxa"/>
             <w:gridSpan w:val="4"/>
             <w:tcBorders>
               <w:top w:val="single" w:sz="4" w:space="0" w:color="auto"/>
@@ -12359,7 +15188,7 @@
         </w:trPr>
         <w:tc>
           <w:tcPr>
-            <w:tcW w:w="9634" w:type="dxa"/>
+            <w:tcW w:w="10343" w:type="dxa"/>
             <w:gridSpan w:val="4"/>
             <w:tcBorders>
               <w:top w:val="single" w:sz="4" w:space="0" w:color="auto"/>
@@ -12418,7 +15247,7 @@
         </w:trPr>
         <w:tc>
           <w:tcPr>
-            <w:tcW w:w="9634" w:type="dxa"/>
+            <w:tcW w:w="10343" w:type="dxa"/>
             <w:gridSpan w:val="4"/>
             <w:tcBorders>
               <w:top w:val="single" w:sz="4" w:space="0" w:color="auto"/>
@@ -12483,7 +15312,7 @@
         </w:trPr>
         <w:tc>
           <w:tcPr>
-            <w:tcW w:w="9634" w:type="dxa"/>
+            <w:tcW w:w="10343" w:type="dxa"/>
             <w:gridSpan w:val="4"/>
             <w:tcBorders>
               <w:top w:val="single" w:sz="4" w:space="0" w:color="auto"/>
@@ -12542,7 +15371,7 @@
         </w:trPr>
         <w:tc>
           <w:tcPr>
-            <w:tcW w:w="9634" w:type="dxa"/>
+            <w:tcW w:w="10343" w:type="dxa"/>
             <w:gridSpan w:val="4"/>
             <w:tcBorders>
               <w:top w:val="single" w:sz="4" w:space="0" w:color="auto"/>
@@ -12601,7 +15430,7 @@
         </w:trPr>
         <w:tc>
           <w:tcPr>
-            <w:tcW w:w="9634" w:type="dxa"/>
+            <w:tcW w:w="10343" w:type="dxa"/>
             <w:gridSpan w:val="4"/>
             <w:tcBorders>
               <w:top w:val="single" w:sz="4" w:space="0" w:color="auto"/>
@@ -12662,7 +15491,7 @@
       <w:tr>
         <w:tc>
           <w:tcPr>
-            <w:tcW w:w="9634" w:type="dxa"/>
+            <w:tcW w:w="10343" w:type="dxa"/>
             <w:gridSpan w:val="4"/>
             <w:tcBorders>
               <w:top w:val="single" w:sz="4" w:space="0" w:color="auto"/>
@@ -12692,7 +15521,7 @@
       <w:tr>
         <w:tc>
           <w:tcPr>
-            <w:tcW w:w="2111" w:type="dxa"/>
+            <w:tcW w:w="2414" w:type="dxa"/>
             <w:gridSpan w:val="2"/>
             <w:tcBorders>
               <w:top w:val="single" w:sz="4" w:space="0" w:color="auto"/>
@@ -12720,7 +15549,7 @@
         </w:tc>
         <w:tc>
           <w:tcPr>
-            <w:tcW w:w="7523" w:type="dxa"/>
+            <w:tcW w:w="7929" w:type="dxa"/>
             <w:gridSpan w:val="2"/>
             <w:tcBorders>
               <w:top w:val="single" w:sz="4" w:space="0" w:color="auto"/>
@@ -12728,13 +15557,19 @@
             </w:tcBorders>
             <w:shd w:val="clear" w:color="auto" w:fill="auto"/>
           </w:tcPr>
-          <w:p/>
+          <w:p>
+            <w:proofErr w:type="spellStart"/>
+            <w:r>
+              <w:t>InformationClassWiki</w:t>
+            </w:r>
+            <w:proofErr w:type="spellEnd"/>
+          </w:p>
         </w:tc>
       </w:tr>
       <w:tr>
         <w:tc>
           <w:tcPr>
-            <w:tcW w:w="2111" w:type="dxa"/>
+            <w:tcW w:w="2414" w:type="dxa"/>
             <w:gridSpan w:val="2"/>
             <w:tcBorders>
               <w:top w:val="single" w:sz="4" w:space="0" w:color="auto"/>
@@ -12762,7 +15597,7 @@
         </w:tc>
         <w:tc>
           <w:tcPr>
-            <w:tcW w:w="7523" w:type="dxa"/>
+            <w:tcW w:w="7929" w:type="dxa"/>
             <w:gridSpan w:val="2"/>
             <w:tcBorders>
               <w:top w:val="single" w:sz="4" w:space="0" w:color="auto"/>
@@ -12771,13 +15606,17 @@
             </w:tcBorders>
             <w:shd w:val="clear" w:color="auto" w:fill="auto"/>
           </w:tcPr>
-          <w:p/>
+          <w:p>
+            <w:r>
+              <w:t>https://github.com/JamesChellew/InformationClassWiki</w:t>
+            </w:r>
+          </w:p>
         </w:tc>
       </w:tr>
       <w:tr>
         <w:tc>
           <w:tcPr>
-            <w:tcW w:w="5807" w:type="dxa"/>
+            <w:tcW w:w="7787" w:type="dxa"/>
             <w:gridSpan w:val="3"/>
             <w:tcBorders>
               <w:top w:val="single" w:sz="4" w:space="0" w:color="auto"/>
@@ -12806,7 +15645,7 @@
         </w:tc>
         <w:tc>
           <w:tcPr>
-            <w:tcW w:w="3827" w:type="dxa"/>
+            <w:tcW w:w="2556" w:type="dxa"/>
             <w:tcBorders>
               <w:top w:val="single" w:sz="4" w:space="0" w:color="auto"/>
               <w:left w:val="single" w:sz="4" w:space="0" w:color="auto"/>
@@ -12839,7 +15678,7 @@
         </w:trPr>
         <w:tc>
           <w:tcPr>
-            <w:tcW w:w="562" w:type="dxa"/>
+            <w:tcW w:w="575" w:type="dxa"/>
             <w:tcBorders>
               <w:top w:val="single" w:sz="4" w:space="0" w:color="auto"/>
               <w:left w:val="single" w:sz="4" w:space="0" w:color="auto"/>
@@ -12861,7 +15700,7 @@
         </w:tc>
         <w:tc>
           <w:tcPr>
-            <w:tcW w:w="5245" w:type="dxa"/>
+            <w:tcW w:w="7212" w:type="dxa"/>
             <w:gridSpan w:val="2"/>
             <w:tcBorders>
               <w:top w:val="single" w:sz="4" w:space="0" w:color="auto"/>
@@ -12874,11 +15713,48 @@
             <w:pPr>
               <w:jc w:val="center"/>
             </w:pPr>
-          </w:p>
-        </w:tc>
-        <w:tc>
-          <w:tcPr>
-            <w:tcW w:w="3827" w:type="dxa"/>
+            <w:r>
+              <w:drawing>
+                <wp:inline distT="0" distB="0" distL="0" distR="0" wp14:anchorId="254CC676" wp14:editId="6D84B683">
+                  <wp:extent cx="4442460" cy="2028561"/>
+                  <wp:effectExtent l="0" t="0" r="0" b="0"/>
+                  <wp:docPr id="1962894109" name="Picture 1"/>
+                  <wp:cNvGraphicFramePr>
+                    <a:graphicFrameLocks xmlns:a="http://schemas.openxmlformats.org/drawingml/2006/main" noChangeAspect="1"/>
+                  </wp:cNvGraphicFramePr>
+                  <a:graphic xmlns:a="http://schemas.openxmlformats.org/drawingml/2006/main">
+                    <a:graphicData uri="http://schemas.openxmlformats.org/drawingml/2006/picture">
+                      <pic:pic xmlns:pic="http://schemas.openxmlformats.org/drawingml/2006/picture">
+                        <pic:nvPicPr>
+                          <pic:cNvPr id="1962894109" name=""/>
+                          <pic:cNvPicPr/>
+                        </pic:nvPicPr>
+                        <pic:blipFill>
+                          <a:blip r:embed="rId16"/>
+                          <a:stretch>
+                            <a:fillRect/>
+                          </a:stretch>
+                        </pic:blipFill>
+                        <pic:spPr>
+                          <a:xfrm>
+                            <a:off x="0" y="0"/>
+                            <a:ext cx="4446895" cy="2030586"/>
+                          </a:xfrm>
+                          <a:prstGeom prst="rect">
+                            <a:avLst/>
+                          </a:prstGeom>
+                        </pic:spPr>
+                      </pic:pic>
+                    </a:graphicData>
+                  </a:graphic>
+                </wp:inline>
+              </w:drawing>
+            </w:r>
+          </w:p>
+        </w:tc>
+        <w:tc>
+          <w:tcPr>
+            <w:tcW w:w="2556" w:type="dxa"/>
             <w:tcBorders>
               <w:top w:val="single" w:sz="4" w:space="0" w:color="auto"/>
               <w:left w:val="single" w:sz="4" w:space="0" w:color="auto"/>
@@ -12896,7 +15772,7 @@
         </w:trPr>
         <w:tc>
           <w:tcPr>
-            <w:tcW w:w="562" w:type="dxa"/>
+            <w:tcW w:w="575" w:type="dxa"/>
             <w:tcBorders>
               <w:left w:val="single" w:sz="4" w:space="0" w:color="auto"/>
             </w:tcBorders>
@@ -12916,7 +15792,7 @@
         </w:tc>
         <w:tc>
           <w:tcPr>
-            <w:tcW w:w="5245" w:type="dxa"/>
+            <w:tcW w:w="7212" w:type="dxa"/>
             <w:gridSpan w:val="2"/>
             <w:tcBorders>
               <w:left w:val="single" w:sz="4" w:space="0" w:color="auto"/>
@@ -12927,11 +15803,48 @@
             <w:pPr>
               <w:jc w:val="center"/>
             </w:pPr>
-          </w:p>
-        </w:tc>
-        <w:tc>
-          <w:tcPr>
-            <w:tcW w:w="3827" w:type="dxa"/>
+            <w:r>
+              <w:drawing>
+                <wp:inline distT="0" distB="0" distL="0" distR="0" wp14:anchorId="514F9346" wp14:editId="39A30E18">
+                  <wp:extent cx="4084320" cy="650068"/>
+                  <wp:effectExtent l="0" t="0" r="0" b="0"/>
+                  <wp:docPr id="1136853166" name="Picture 1"/>
+                  <wp:cNvGraphicFramePr>
+                    <a:graphicFrameLocks xmlns:a="http://schemas.openxmlformats.org/drawingml/2006/main" noChangeAspect="1"/>
+                  </wp:cNvGraphicFramePr>
+                  <a:graphic xmlns:a="http://schemas.openxmlformats.org/drawingml/2006/main">
+                    <a:graphicData uri="http://schemas.openxmlformats.org/drawingml/2006/picture">
+                      <pic:pic xmlns:pic="http://schemas.openxmlformats.org/drawingml/2006/picture">
+                        <pic:nvPicPr>
+                          <pic:cNvPr id="1136853166" name=""/>
+                          <pic:cNvPicPr/>
+                        </pic:nvPicPr>
+                        <pic:blipFill>
+                          <a:blip r:embed="rId17"/>
+                          <a:stretch>
+                            <a:fillRect/>
+                          </a:stretch>
+                        </pic:blipFill>
+                        <pic:spPr>
+                          <a:xfrm>
+                            <a:off x="0" y="0"/>
+                            <a:ext cx="4119731" cy="655704"/>
+                          </a:xfrm>
+                          <a:prstGeom prst="rect">
+                            <a:avLst/>
+                          </a:prstGeom>
+                        </pic:spPr>
+                      </pic:pic>
+                    </a:graphicData>
+                  </a:graphic>
+                </wp:inline>
+              </w:drawing>
+            </w:r>
+          </w:p>
+        </w:tc>
+        <w:tc>
+          <w:tcPr>
+            <w:tcW w:w="2556" w:type="dxa"/>
             <w:tcBorders>
               <w:top w:val="single" w:sz="4" w:space="0" w:color="auto"/>
               <w:left w:val="single" w:sz="4" w:space="0" w:color="auto"/>
@@ -12949,7 +15862,7 @@
         </w:trPr>
         <w:tc>
           <w:tcPr>
-            <w:tcW w:w="562" w:type="dxa"/>
+            <w:tcW w:w="575" w:type="dxa"/>
             <w:tcBorders>
               <w:left w:val="single" w:sz="4" w:space="0" w:color="auto"/>
             </w:tcBorders>
@@ -12969,7 +15882,7 @@
         </w:tc>
         <w:tc>
           <w:tcPr>
-            <w:tcW w:w="5245" w:type="dxa"/>
+            <w:tcW w:w="7212" w:type="dxa"/>
             <w:gridSpan w:val="2"/>
             <w:tcBorders>
               <w:left w:val="single" w:sz="4" w:space="0" w:color="auto"/>
@@ -12984,7 +15897,7 @@
         </w:tc>
         <w:tc>
           <w:tcPr>
-            <w:tcW w:w="3827" w:type="dxa"/>
+            <w:tcW w:w="2556" w:type="dxa"/>
             <w:tcBorders>
               <w:top w:val="single" w:sz="4" w:space="0" w:color="auto"/>
               <w:left w:val="single" w:sz="4" w:space="0" w:color="auto"/>
@@ -13002,7 +15915,7 @@
         </w:trPr>
         <w:tc>
           <w:tcPr>
-            <w:tcW w:w="562" w:type="dxa"/>
+            <w:tcW w:w="575" w:type="dxa"/>
             <w:tcBorders>
               <w:left w:val="single" w:sz="4" w:space="0" w:color="auto"/>
             </w:tcBorders>
@@ -13030,7 +15943,7 @@
         </w:tc>
         <w:tc>
           <w:tcPr>
-            <w:tcW w:w="5245" w:type="dxa"/>
+            <w:tcW w:w="7212" w:type="dxa"/>
             <w:gridSpan w:val="2"/>
             <w:tcBorders>
               <w:left w:val="single" w:sz="4" w:space="0" w:color="auto"/>
@@ -13048,7 +15961,7 @@
         </w:tc>
         <w:tc>
           <w:tcPr>
-            <w:tcW w:w="3827" w:type="dxa"/>
+            <w:tcW w:w="2556" w:type="dxa"/>
             <w:tcBorders>
               <w:top w:val="single" w:sz="4" w:space="0" w:color="auto"/>
               <w:left w:val="single" w:sz="4" w:space="0" w:color="auto"/>
@@ -13066,7 +15979,7 @@
         </w:trPr>
         <w:tc>
           <w:tcPr>
-            <w:tcW w:w="562" w:type="dxa"/>
+            <w:tcW w:w="575" w:type="dxa"/>
             <w:tcBorders>
               <w:left w:val="single" w:sz="4" w:space="0" w:color="auto"/>
               <w:bottom w:val="single" w:sz="4" w:space="0" w:color="auto"/>
@@ -13092,7 +16005,7 @@
         </w:tc>
         <w:tc>
           <w:tcPr>
-            <w:tcW w:w="5245" w:type="dxa"/>
+            <w:tcW w:w="7212" w:type="dxa"/>
             <w:gridSpan w:val="2"/>
             <w:tcBorders>
               <w:left w:val="single" w:sz="4" w:space="0" w:color="auto"/>
@@ -13113,7 +16026,7 @@
         </w:tc>
         <w:tc>
           <w:tcPr>
-            <w:tcW w:w="3827" w:type="dxa"/>
+            <w:tcW w:w="2556" w:type="dxa"/>
             <w:tcBorders>
               <w:top w:val="single" w:sz="4" w:space="0" w:color="auto"/>
               <w:left w:val="single" w:sz="4" w:space="0" w:color="auto"/>
@@ -13194,7 +16107,23 @@
           <w:b/>
           <w:sz w:val="20"/>
         </w:rPr>
-        <w:t xml:space="preserve">Submit the zipped solution folder with relevant documents to Blackboard </w:t>
+        <w:t xml:space="preserve">Submit the zipped solution folder with relevant documents to </w:t>
+      </w:r>
+      <w:proofErr w:type="gramStart"/>
+      <w:r>
+        <w:rPr>
+          <w:b/>
+          <w:sz w:val="20"/>
+        </w:rPr>
+        <w:t>Blackboard</w:t>
+      </w:r>
+      <w:proofErr w:type="gramEnd"/>
+      <w:r>
+        <w:rPr>
+          <w:b/>
+          <w:sz w:val="20"/>
+        </w:rPr>
+        <w:t xml:space="preserve"> </w:t>
       </w:r>
     </w:p>
     <w:p>
@@ -13538,7 +16467,23 @@
                 <w:sz w:val="16"/>
                 <w:szCs w:val="16"/>
               </w:rPr>
-              <w:t>A two-dimensional array can be visualised as a grid (or table) with rows and columns. Positions in a two dimensional array are referenced like a map using horizontal and vertical reference numbers. They are sometimes called matrices.</w:t>
+              <w:t xml:space="preserve">A two-dimensional array can be visualised as a grid (or table) with rows and columns. Positions in a </w:t>
+            </w:r>
+            <w:proofErr w:type="gramStart"/>
+            <w:r>
+              <w:rPr>
+                <w:sz w:val="16"/>
+                <w:szCs w:val="16"/>
+              </w:rPr>
+              <w:t>two dimensional</w:t>
+            </w:r>
+            <w:proofErr w:type="gramEnd"/>
+            <w:r>
+              <w:rPr>
+                <w:sz w:val="16"/>
+                <w:szCs w:val="16"/>
+              </w:rPr>
+              <w:t xml:space="preserve"> array are referenced like a map using horizontal and vertical reference numbers. They are sometimes called matrices.</w:t>
             </w:r>
           </w:p>
         </w:tc>
@@ -13864,7 +16809,23 @@
                 <w:sz w:val="16"/>
                 <w:szCs w:val="16"/>
               </w:rPr>
-              <w:t>A heap is a specialized tree-based data structure which is essentially an almost complete tree that satisfies the heap property. The heap is one maximally efficient implementation of an abstract data type called a priority queue, priority queues are often referred to as "heaps".</w:t>
+              <w:t xml:space="preserve">A heap is a specialized tree-based data structure which is essentially an almost complete tree that satisfies the heap property. The heap is one maximally efficient implementation of an abstract data type called a priority </w:t>
+            </w:r>
+            <w:proofErr w:type="gramStart"/>
+            <w:r>
+              <w:rPr>
+                <w:sz w:val="16"/>
+                <w:szCs w:val="16"/>
+              </w:rPr>
+              <w:t>queue,</w:t>
+            </w:r>
+            <w:proofErr w:type="gramEnd"/>
+            <w:r>
+              <w:rPr>
+                <w:sz w:val="16"/>
+                <w:szCs w:val="16"/>
+              </w:rPr>
+              <w:t xml:space="preserve"> priority queues are often referred to as "heaps".</w:t>
             </w:r>
           </w:p>
         </w:tc>
@@ -14108,7 +17069,23 @@
                 <w:sz w:val="16"/>
                 <w:szCs w:val="16"/>
               </w:rPr>
-              <w:t>A set is an abstract data type that can store unique values, without any particular order. It is a computer implementation of the mathematical concept of a finite set. Unlike most other collection types, rather than retrieving a specific element from a set, one typically tests a value for membership in a set.</w:t>
+              <w:t xml:space="preserve">A set is an abstract data type that can store unique values, without any </w:t>
+            </w:r>
+            <w:proofErr w:type="gramStart"/>
+            <w:r>
+              <w:rPr>
+                <w:sz w:val="16"/>
+                <w:szCs w:val="16"/>
+              </w:rPr>
+              <w:t>particular order</w:t>
+            </w:r>
+            <w:proofErr w:type="gramEnd"/>
+            <w:r>
+              <w:rPr>
+                <w:sz w:val="16"/>
+                <w:szCs w:val="16"/>
+              </w:rPr>
+              <w:t>. It is a computer implementation of the mathematical concept of a finite set. Unlike most other collection types, rather than retrieving a specific element from a set, one typically tests a value for membership in a set.</w:t>
             </w:r>
           </w:p>
         </w:tc>
@@ -14392,9 +17369,9 @@
       </w:pPr>
     </w:p>
     <w:sectPr>
-      <w:headerReference w:type="even" r:id="rId16"/>
-      <w:headerReference w:type="default" r:id="rId17"/>
-      <w:headerReference w:type="first" r:id="rId18"/>
+      <w:headerReference w:type="even" r:id="rId18"/>
+      <w:headerReference w:type="default" r:id="rId19"/>
+      <w:headerReference w:type="first" r:id="rId20"/>
       <w:type w:val="continuous"/>
       <w:pgSz w:w="11906" w:h="16838"/>
       <w:pgMar w:top="1701" w:right="1134" w:bottom="1134" w:left="1134" w:header="568" w:footer="457" w:gutter="0"/>
@@ -20076,6 +23053,25 @@
 </file>
 
 <file path=customXml/item1.xml><?xml version="1.0" encoding="utf-8"?>
+<p:properties xmlns:p="http://schemas.microsoft.com/office/2006/metadata/properties" xmlns:xsi="http://www.w3.org/2001/XMLSchema-instance" xmlns:pc="http://schemas.microsoft.com/office/infopath/2007/PartnerControls">
+  <documentManagement/>
+</p:properties>
+</file>
+
+<file path=customXml/item2.xml><?xml version="1.0" encoding="utf-8"?>
+<b:Sources xmlns:b="http://schemas.openxmlformats.org/officeDocument/2006/bibliography" xmlns="http://schemas.openxmlformats.org/officeDocument/2006/bibliography" SelectedStyle="\APASixthEditionOfficeOnline.xsl" StyleName="APA" Version="6"/>
+</file>
+
+<file path=customXml/item3.xml><?xml version="1.0" encoding="utf-8"?>
+<?mso-contentType ?>
+<FormTemplates xmlns="http://schemas.microsoft.com/sharepoint/v3/contenttype/forms">
+  <Display>DocumentLibraryForm</Display>
+  <Edit>DocumentLibraryForm</Edit>
+  <New>DocumentLibraryForm</New>
+</FormTemplates>
+</file>
+
+<file path=customXml/item4.xml><?xml version="1.0" encoding="utf-8"?>
 <ct:contentTypeSchema xmlns:ct="http://schemas.microsoft.com/office/2006/metadata/contentType" xmlns:ma="http://schemas.microsoft.com/office/2006/metadata/properties/metaAttributes" ct:_="" ma:_="" ma:contentTypeName="Document" ma:contentTypeID="0x01010033E45C82FA6F1242BE0F0E8FD3AC3E42" ma:contentTypeVersion="12" ma:contentTypeDescription="Create a new document." ma:contentTypeScope="" ma:versionID="30540801b1b603089ef3c0001f4252d4">
   <xsd:schema xmlns:xsd="http://www.w3.org/2001/XMLSchema" xmlns:xs="http://www.w3.org/2001/XMLSchema" xmlns:p="http://schemas.microsoft.com/office/2006/metadata/properties" xmlns:ns3="8b07bbcc-12da-4100-93f1-9d8cf55f2d91" xmlns:ns4="63d80fdd-e085-4d40-a7ed-b240d1aa1699" targetNamespace="http://schemas.microsoft.com/office/2006/metadata/properties" ma:root="true" ma:fieldsID="669878f326e6a82dab07128741202fe0" ns3:_="" ns4:_="">
     <xsd:import namespace="8b07bbcc-12da-4100-93f1-9d8cf55f2d91"/>
@@ -20292,26 +23288,32 @@
 </ct:contentTypeSchema>
 </file>
 
-<file path=customXml/item2.xml><?xml version="1.0" encoding="utf-8"?>
-<?mso-contentType ?>
-<FormTemplates xmlns="http://schemas.microsoft.com/sharepoint/v3/contenttype/forms">
-  <Display>DocumentLibraryForm</Display>
-  <Edit>DocumentLibraryForm</Edit>
-  <New>DocumentLibraryForm</New>
-</FormTemplates>
+<file path=customXml/itemProps1.xml><?xml version="1.0" encoding="utf-8"?>
+<ds:datastoreItem xmlns:ds="http://schemas.openxmlformats.org/officeDocument/2006/customXml" ds:itemID="{DE34826B-69CA-4F73-92F8-D6287CBB69AF}">
+  <ds:schemaRefs>
+    <ds:schemaRef ds:uri="http://schemas.microsoft.com/office/2006/metadata/properties"/>
+    <ds:schemaRef ds:uri="http://schemas.microsoft.com/office/infopath/2007/PartnerControls"/>
+  </ds:schemaRefs>
+</ds:datastoreItem>
 </file>
 
-<file path=customXml/item3.xml><?xml version="1.0" encoding="utf-8"?>
-<b:Sources xmlns:b="http://schemas.openxmlformats.org/officeDocument/2006/bibliography" xmlns="http://schemas.openxmlformats.org/officeDocument/2006/bibliography" SelectedStyle="\APASixthEditionOfficeOnline.xsl" StyleName="APA" Version="6"/>
+<file path=customXml/itemProps2.xml><?xml version="1.0" encoding="utf-8"?>
+<ds:datastoreItem xmlns:ds="http://schemas.openxmlformats.org/officeDocument/2006/customXml" ds:itemID="{869F35AA-8042-49C0-B7FC-4462D7549BD6}">
+  <ds:schemaRefs>
+    <ds:schemaRef ds:uri="http://schemas.openxmlformats.org/officeDocument/2006/bibliography"/>
+  </ds:schemaRefs>
+</ds:datastoreItem>
 </file>
 
-<file path=customXml/item4.xml><?xml version="1.0" encoding="utf-8"?>
-<p:properties xmlns:p="http://schemas.microsoft.com/office/2006/metadata/properties" xmlns:xsi="http://www.w3.org/2001/XMLSchema-instance" xmlns:pc="http://schemas.microsoft.com/office/infopath/2007/PartnerControls">
-  <documentManagement/>
-</p:properties>
+<file path=customXml/itemProps3.xml><?xml version="1.0" encoding="utf-8"?>
+<ds:datastoreItem xmlns:ds="http://schemas.openxmlformats.org/officeDocument/2006/customXml" ds:itemID="{A80EEEA6-436B-49D9-8C20-9336E244E8CE}">
+  <ds:schemaRefs>
+    <ds:schemaRef ds:uri="http://schemas.microsoft.com/sharepoint/v3/contenttype/forms"/>
+  </ds:schemaRefs>
+</ds:datastoreItem>
 </file>
 
-<file path=customXml/itemProps1.xml><?xml version="1.0" encoding="utf-8"?>
+<file path=customXml/itemProps4.xml><?xml version="1.0" encoding="utf-8"?>
 <ds:datastoreItem xmlns:ds="http://schemas.openxmlformats.org/officeDocument/2006/customXml" ds:itemID="{7994E223-60DA-4A99-B37F-8BB056EE0767}">
   <ds:schemaRefs>
     <ds:schemaRef ds:uri="http://schemas.microsoft.com/office/2006/metadata/contentType"/>
@@ -20328,29 +23330,4 @@
     <ds:schemaRef ds:uri="http://schemas.microsoft.com/internal/obd"/>
   </ds:schemaRefs>
 </ds:datastoreItem>
-</file>
-
-<file path=customXml/itemProps2.xml><?xml version="1.0" encoding="utf-8"?>
-<ds:datastoreItem xmlns:ds="http://schemas.openxmlformats.org/officeDocument/2006/customXml" ds:itemID="{A80EEEA6-436B-49D9-8C20-9336E244E8CE}">
-  <ds:schemaRefs>
-    <ds:schemaRef ds:uri="http://schemas.microsoft.com/sharepoint/v3/contenttype/forms"/>
-  </ds:schemaRefs>
-</ds:datastoreItem>
-</file>
-
-<file path=customXml/itemProps3.xml><?xml version="1.0" encoding="utf-8"?>
-<ds:datastoreItem xmlns:ds="http://schemas.openxmlformats.org/officeDocument/2006/customXml" ds:itemID="{869F35AA-8042-49C0-B7FC-4462D7549BD6}">
-  <ds:schemaRefs>
-    <ds:schemaRef ds:uri="http://schemas.openxmlformats.org/officeDocument/2006/bibliography"/>
-  </ds:schemaRefs>
-</ds:datastoreItem>
-</file>
-
-<file path=customXml/itemProps4.xml><?xml version="1.0" encoding="utf-8"?>
-<ds:datastoreItem xmlns:ds="http://schemas.openxmlformats.org/officeDocument/2006/customXml" ds:itemID="{DE34826B-69CA-4F73-92F8-D6287CBB69AF}">
-  <ds:schemaRefs>
-    <ds:schemaRef ds:uri="http://schemas.microsoft.com/office/2006/metadata/properties"/>
-    <ds:schemaRef ds:uri="http://schemas.microsoft.com/office/infopath/2007/PartnerControls"/>
-  </ds:schemaRefs>
-</ds:datastoreItem>
 </file>
</xml_diff>

<commit_message>
Update Gitignore to exclude categories and bin file
</commit_message>
<xml_diff>
--- a/Assessment Task Two 2023.S2.docx
+++ b/Assessment Task Two 2023.S2.docx
@@ -12480,7 +12480,7 @@
                 <w:sz w:val="20"/>
                 <w:szCs w:val="20"/>
               </w:rPr>
-              <w:t>James</w:t>
+              <w:t>Raymond</w:t>
             </w:r>
           </w:p>
         </w:tc>
@@ -12987,21 +12987,7 @@
                 <w:sz w:val="16"/>
                 <w:szCs w:val="16"/>
               </w:rPr>
-              <w:t xml:space="preserve">name </w:t>
-            </w:r>
-            <w:r>
-              <w:rPr>
-                <w:sz w:val="16"/>
-                <w:szCs w:val="16"/>
-              </w:rPr>
-              <w:t>“Array</w:t>
-            </w:r>
-            <w:r>
-              <w:rPr>
-                <w:sz w:val="16"/>
-                <w:szCs w:val="16"/>
-              </w:rPr>
-              <w:t>”</w:t>
+              <w:t>name “Array”</w:t>
             </w:r>
           </w:p>
           <w:p>
@@ -13200,21 +13186,7 @@
                 <w:sz w:val="16"/>
                 <w:szCs w:val="16"/>
               </w:rPr>
-              <w:t>name “</w:t>
-            </w:r>
-            <w:r>
-              <w:rPr>
-                <w:sz w:val="16"/>
-                <w:szCs w:val="16"/>
-              </w:rPr>
-              <w:t>array</w:t>
-            </w:r>
-            <w:r>
-              <w:rPr>
-                <w:sz w:val="16"/>
-                <w:szCs w:val="16"/>
-              </w:rPr>
-              <w:t>”</w:t>
+              <w:t>name “array”</w:t>
             </w:r>
           </w:p>
           <w:p>
@@ -15714,6 +15686,9 @@
               <w:jc w:val="center"/>
             </w:pPr>
             <w:r>
+              <w:rPr>
+                <w:noProof/>
+              </w:rPr>
               <w:drawing>
                 <wp:inline distT="0" distB="0" distL="0" distR="0" wp14:anchorId="254CC676" wp14:editId="6D84B683">
                   <wp:extent cx="4442460" cy="2028561"/>
@@ -15804,6 +15779,9 @@
               <w:jc w:val="center"/>
             </w:pPr>
             <w:r>
+              <w:rPr>
+                <w:noProof/>
+              </w:rPr>
               <w:drawing>
                 <wp:inline distT="0" distB="0" distL="0" distR="0" wp14:anchorId="514F9346" wp14:editId="39A30E18">
                   <wp:extent cx="4084320" cy="650068"/>
@@ -23053,25 +23031,6 @@
 </file>
 
 <file path=customXml/item1.xml><?xml version="1.0" encoding="utf-8"?>
-<p:properties xmlns:p="http://schemas.microsoft.com/office/2006/metadata/properties" xmlns:xsi="http://www.w3.org/2001/XMLSchema-instance" xmlns:pc="http://schemas.microsoft.com/office/infopath/2007/PartnerControls">
-  <documentManagement/>
-</p:properties>
-</file>
-
-<file path=customXml/item2.xml><?xml version="1.0" encoding="utf-8"?>
-<b:Sources xmlns:b="http://schemas.openxmlformats.org/officeDocument/2006/bibliography" xmlns="http://schemas.openxmlformats.org/officeDocument/2006/bibliography" SelectedStyle="\APASixthEditionOfficeOnline.xsl" StyleName="APA" Version="6"/>
-</file>
-
-<file path=customXml/item3.xml><?xml version="1.0" encoding="utf-8"?>
-<?mso-contentType ?>
-<FormTemplates xmlns="http://schemas.microsoft.com/sharepoint/v3/contenttype/forms">
-  <Display>DocumentLibraryForm</Display>
-  <Edit>DocumentLibraryForm</Edit>
-  <New>DocumentLibraryForm</New>
-</FormTemplates>
-</file>
-
-<file path=customXml/item4.xml><?xml version="1.0" encoding="utf-8"?>
 <ct:contentTypeSchema xmlns:ct="http://schemas.microsoft.com/office/2006/metadata/contentType" xmlns:ma="http://schemas.microsoft.com/office/2006/metadata/properties/metaAttributes" ct:_="" ma:_="" ma:contentTypeName="Document" ma:contentTypeID="0x01010033E45C82FA6F1242BE0F0E8FD3AC3E42" ma:contentTypeVersion="12" ma:contentTypeDescription="Create a new document." ma:contentTypeScope="" ma:versionID="30540801b1b603089ef3c0001f4252d4">
   <xsd:schema xmlns:xsd="http://www.w3.org/2001/XMLSchema" xmlns:xs="http://www.w3.org/2001/XMLSchema" xmlns:p="http://schemas.microsoft.com/office/2006/metadata/properties" xmlns:ns3="8b07bbcc-12da-4100-93f1-9d8cf55f2d91" xmlns:ns4="63d80fdd-e085-4d40-a7ed-b240d1aa1699" targetNamespace="http://schemas.microsoft.com/office/2006/metadata/properties" ma:root="true" ma:fieldsID="669878f326e6a82dab07128741202fe0" ns3:_="" ns4:_="">
     <xsd:import namespace="8b07bbcc-12da-4100-93f1-9d8cf55f2d91"/>
@@ -23288,32 +23247,26 @@
 </ct:contentTypeSchema>
 </file>
 
-<file path=customXml/itemProps1.xml><?xml version="1.0" encoding="utf-8"?>
-<ds:datastoreItem xmlns:ds="http://schemas.openxmlformats.org/officeDocument/2006/customXml" ds:itemID="{DE34826B-69CA-4F73-92F8-D6287CBB69AF}">
-  <ds:schemaRefs>
-    <ds:schemaRef ds:uri="http://schemas.microsoft.com/office/2006/metadata/properties"/>
-    <ds:schemaRef ds:uri="http://schemas.microsoft.com/office/infopath/2007/PartnerControls"/>
-  </ds:schemaRefs>
-</ds:datastoreItem>
+<file path=customXml/item2.xml><?xml version="1.0" encoding="utf-8"?>
+<?mso-contentType ?>
+<FormTemplates xmlns="http://schemas.microsoft.com/sharepoint/v3/contenttype/forms">
+  <Display>DocumentLibraryForm</Display>
+  <Edit>DocumentLibraryForm</Edit>
+  <New>DocumentLibraryForm</New>
+</FormTemplates>
 </file>
 
-<file path=customXml/itemProps2.xml><?xml version="1.0" encoding="utf-8"?>
-<ds:datastoreItem xmlns:ds="http://schemas.openxmlformats.org/officeDocument/2006/customXml" ds:itemID="{869F35AA-8042-49C0-B7FC-4462D7549BD6}">
-  <ds:schemaRefs>
-    <ds:schemaRef ds:uri="http://schemas.openxmlformats.org/officeDocument/2006/bibliography"/>
-  </ds:schemaRefs>
-</ds:datastoreItem>
+<file path=customXml/item3.xml><?xml version="1.0" encoding="utf-8"?>
+<b:Sources xmlns:b="http://schemas.openxmlformats.org/officeDocument/2006/bibliography" xmlns="http://schemas.openxmlformats.org/officeDocument/2006/bibliography" SelectedStyle="\APASixthEditionOfficeOnline.xsl" StyleName="APA" Version="6"/>
 </file>
 
-<file path=customXml/itemProps3.xml><?xml version="1.0" encoding="utf-8"?>
-<ds:datastoreItem xmlns:ds="http://schemas.openxmlformats.org/officeDocument/2006/customXml" ds:itemID="{A80EEEA6-436B-49D9-8C20-9336E244E8CE}">
-  <ds:schemaRefs>
-    <ds:schemaRef ds:uri="http://schemas.microsoft.com/sharepoint/v3/contenttype/forms"/>
-  </ds:schemaRefs>
-</ds:datastoreItem>
+<file path=customXml/item4.xml><?xml version="1.0" encoding="utf-8"?>
+<p:properties xmlns:p="http://schemas.microsoft.com/office/2006/metadata/properties" xmlns:xsi="http://www.w3.org/2001/XMLSchema-instance" xmlns:pc="http://schemas.microsoft.com/office/infopath/2007/PartnerControls">
+  <documentManagement/>
+</p:properties>
 </file>
 
-<file path=customXml/itemProps4.xml><?xml version="1.0" encoding="utf-8"?>
+<file path=customXml/itemProps1.xml><?xml version="1.0" encoding="utf-8"?>
 <ds:datastoreItem xmlns:ds="http://schemas.openxmlformats.org/officeDocument/2006/customXml" ds:itemID="{7994E223-60DA-4A99-B37F-8BB056EE0767}">
   <ds:schemaRefs>
     <ds:schemaRef ds:uri="http://schemas.microsoft.com/office/2006/metadata/contentType"/>
@@ -23330,4 +23283,29 @@
     <ds:schemaRef ds:uri="http://schemas.microsoft.com/internal/obd"/>
   </ds:schemaRefs>
 </ds:datastoreItem>
+</file>
+
+<file path=customXml/itemProps2.xml><?xml version="1.0" encoding="utf-8"?>
+<ds:datastoreItem xmlns:ds="http://schemas.openxmlformats.org/officeDocument/2006/customXml" ds:itemID="{A80EEEA6-436B-49D9-8C20-9336E244E8CE}">
+  <ds:schemaRefs>
+    <ds:schemaRef ds:uri="http://schemas.microsoft.com/sharepoint/v3/contenttype/forms"/>
+  </ds:schemaRefs>
+</ds:datastoreItem>
+</file>
+
+<file path=customXml/itemProps3.xml><?xml version="1.0" encoding="utf-8"?>
+<ds:datastoreItem xmlns:ds="http://schemas.openxmlformats.org/officeDocument/2006/customXml" ds:itemID="{869F35AA-8042-49C0-B7FC-4462D7549BD6}">
+  <ds:schemaRefs>
+    <ds:schemaRef ds:uri="http://schemas.openxmlformats.org/officeDocument/2006/bibliography"/>
+  </ds:schemaRefs>
+</ds:datastoreItem>
+</file>
+
+<file path=customXml/itemProps4.xml><?xml version="1.0" encoding="utf-8"?>
+<ds:datastoreItem xmlns:ds="http://schemas.openxmlformats.org/officeDocument/2006/customXml" ds:itemID="{DE34826B-69CA-4F73-92F8-D6287CBB69AF}">
+  <ds:schemaRefs>
+    <ds:schemaRef ds:uri="http://schemas.microsoft.com/office/2006/metadata/properties"/>
+    <ds:schemaRef ds:uri="http://schemas.microsoft.com/office/infopath/2007/PartnerControls"/>
+  </ds:schemaRefs>
+</ds:datastoreItem>
 </file>
</xml_diff>

<commit_message>
Removed overload constructor. Attributes now only accessed or set through getter and setters. Simplified instancing of objects.
</commit_message>
<xml_diff>
--- a/Assessment Task Two 2023.S2.docx
+++ b/Assessment Task Two 2023.S2.docx
@@ -12851,6 +12851,48 @@
                 <w:szCs w:val="16"/>
               </w:rPr>
             </w:pPr>
+            <w:r>
+              <w:rPr>
+                <w:sz w:val="16"/>
+                <w:szCs w:val="16"/>
+              </w:rPr>
+              <w:lastRenderedPageBreak/>
+              <w:drawing>
+                <wp:inline distT="0" distB="0" distL="0" distR="0" wp14:anchorId="4594E383" wp14:editId="4ACC5446">
+                  <wp:extent cx="673100" cy="454660"/>
+                  <wp:effectExtent l="0" t="0" r="0" b="2540"/>
+                  <wp:docPr id="1917414284" name="Picture 1"/>
+                  <wp:cNvGraphicFramePr>
+                    <a:graphicFrameLocks xmlns:a="http://schemas.openxmlformats.org/drawingml/2006/main" noChangeAspect="1"/>
+                  </wp:cNvGraphicFramePr>
+                  <a:graphic xmlns:a="http://schemas.openxmlformats.org/drawingml/2006/main">
+                    <a:graphicData uri="http://schemas.openxmlformats.org/drawingml/2006/picture">
+                      <pic:pic xmlns:pic="http://schemas.openxmlformats.org/drawingml/2006/picture">
+                        <pic:nvPicPr>
+                          <pic:cNvPr id="1917414284" name=""/>
+                          <pic:cNvPicPr/>
+                        </pic:nvPicPr>
+                        <pic:blipFill>
+                          <a:blip r:embed="rId16"/>
+                          <a:stretch>
+                            <a:fillRect/>
+                          </a:stretch>
+                        </pic:blipFill>
+                        <pic:spPr>
+                          <a:xfrm>
+                            <a:off x="0" y="0"/>
+                            <a:ext cx="673100" cy="454660"/>
+                          </a:xfrm>
+                          <a:prstGeom prst="rect">
+                            <a:avLst/>
+                          </a:prstGeom>
+                        </pic:spPr>
+                      </pic:pic>
+                    </a:graphicData>
+                  </a:graphic>
+                </wp:inline>
+              </w:drawing>
+            </w:r>
           </w:p>
         </w:tc>
         <w:tc>
@@ -13059,6 +13101,47 @@
                 <w:szCs w:val="16"/>
               </w:rPr>
             </w:pPr>
+            <w:r>
+              <w:rPr>
+                <w:sz w:val="16"/>
+                <w:szCs w:val="16"/>
+              </w:rPr>
+              <w:drawing>
+                <wp:inline distT="0" distB="0" distL="0" distR="0" wp14:anchorId="683AAD4F" wp14:editId="2E179B99">
+                  <wp:extent cx="673100" cy="453390"/>
+                  <wp:effectExtent l="0" t="0" r="0" b="3810"/>
+                  <wp:docPr id="1864009397" name="Picture 1"/>
+                  <wp:cNvGraphicFramePr>
+                    <a:graphicFrameLocks xmlns:a="http://schemas.openxmlformats.org/drawingml/2006/main" noChangeAspect="1"/>
+                  </wp:cNvGraphicFramePr>
+                  <a:graphic xmlns:a="http://schemas.openxmlformats.org/drawingml/2006/main">
+                    <a:graphicData uri="http://schemas.openxmlformats.org/drawingml/2006/picture">
+                      <pic:pic xmlns:pic="http://schemas.openxmlformats.org/drawingml/2006/picture">
+                        <pic:nvPicPr>
+                          <pic:cNvPr id="1864009397" name=""/>
+                          <pic:cNvPicPr/>
+                        </pic:nvPicPr>
+                        <pic:blipFill>
+                          <a:blip r:embed="rId17"/>
+                          <a:stretch>
+                            <a:fillRect/>
+                          </a:stretch>
+                        </pic:blipFill>
+                        <pic:spPr>
+                          <a:xfrm>
+                            <a:off x="0" y="0"/>
+                            <a:ext cx="673100" cy="453390"/>
+                          </a:xfrm>
+                          <a:prstGeom prst="rect">
+                            <a:avLst/>
+                          </a:prstGeom>
+                        </pic:spPr>
+                      </pic:pic>
+                    </a:graphicData>
+                  </a:graphic>
+                </wp:inline>
+              </w:drawing>
+            </w:r>
           </w:p>
         </w:tc>
         <w:tc>
@@ -13258,6 +13341,47 @@
                 <w:szCs w:val="16"/>
               </w:rPr>
             </w:pPr>
+            <w:r>
+              <w:rPr>
+                <w:sz w:val="16"/>
+                <w:szCs w:val="16"/>
+              </w:rPr>
+              <w:drawing>
+                <wp:inline distT="0" distB="0" distL="0" distR="0" wp14:anchorId="6C60E54A" wp14:editId="5C493700">
+                  <wp:extent cx="673100" cy="451485"/>
+                  <wp:effectExtent l="0" t="0" r="0" b="5715"/>
+                  <wp:docPr id="1226953333" name="Picture 1"/>
+                  <wp:cNvGraphicFramePr>
+                    <a:graphicFrameLocks xmlns:a="http://schemas.openxmlformats.org/drawingml/2006/main" noChangeAspect="1"/>
+                  </wp:cNvGraphicFramePr>
+                  <a:graphic xmlns:a="http://schemas.openxmlformats.org/drawingml/2006/main">
+                    <a:graphicData uri="http://schemas.openxmlformats.org/drawingml/2006/picture">
+                      <pic:pic xmlns:pic="http://schemas.openxmlformats.org/drawingml/2006/picture">
+                        <pic:nvPicPr>
+                          <pic:cNvPr id="1226953333" name=""/>
+                          <pic:cNvPicPr/>
+                        </pic:nvPicPr>
+                        <pic:blipFill>
+                          <a:blip r:embed="rId18"/>
+                          <a:stretch>
+                            <a:fillRect/>
+                          </a:stretch>
+                        </pic:blipFill>
+                        <pic:spPr>
+                          <a:xfrm>
+                            <a:off x="0" y="0"/>
+                            <a:ext cx="673100" cy="451485"/>
+                          </a:xfrm>
+                          <a:prstGeom prst="rect">
+                            <a:avLst/>
+                          </a:prstGeom>
+                        </pic:spPr>
+                      </pic:pic>
+                    </a:graphicData>
+                  </a:graphic>
+                </wp:inline>
+              </w:drawing>
+            </w:r>
           </w:p>
         </w:tc>
         <w:tc>
@@ -13413,6 +13537,47 @@
                 <w:szCs w:val="16"/>
               </w:rPr>
             </w:pPr>
+            <w:r>
+              <w:rPr>
+                <w:sz w:val="16"/>
+                <w:szCs w:val="16"/>
+              </w:rPr>
+              <w:drawing>
+                <wp:inline distT="0" distB="0" distL="0" distR="0" wp14:anchorId="1D6E9EC9" wp14:editId="37CE38CC">
+                  <wp:extent cx="673100" cy="452120"/>
+                  <wp:effectExtent l="0" t="0" r="0" b="5080"/>
+                  <wp:docPr id="1124096922" name="Picture 1"/>
+                  <wp:cNvGraphicFramePr>
+                    <a:graphicFrameLocks xmlns:a="http://schemas.openxmlformats.org/drawingml/2006/main" noChangeAspect="1"/>
+                  </wp:cNvGraphicFramePr>
+                  <a:graphic xmlns:a="http://schemas.openxmlformats.org/drawingml/2006/main">
+                    <a:graphicData uri="http://schemas.openxmlformats.org/drawingml/2006/picture">
+                      <pic:pic xmlns:pic="http://schemas.openxmlformats.org/drawingml/2006/picture">
+                        <pic:nvPicPr>
+                          <pic:cNvPr id="1124096922" name=""/>
+                          <pic:cNvPicPr/>
+                        </pic:nvPicPr>
+                        <pic:blipFill>
+                          <a:blip r:embed="rId19"/>
+                          <a:stretch>
+                            <a:fillRect/>
+                          </a:stretch>
+                        </pic:blipFill>
+                        <pic:spPr>
+                          <a:xfrm>
+                            <a:off x="0" y="0"/>
+                            <a:ext cx="673100" cy="452120"/>
+                          </a:xfrm>
+                          <a:prstGeom prst="rect">
+                            <a:avLst/>
+                          </a:prstGeom>
+                        </pic:spPr>
+                      </pic:pic>
+                    </a:graphicData>
+                  </a:graphic>
+                </wp:inline>
+              </w:drawing>
+            </w:r>
           </w:p>
         </w:tc>
         <w:tc>
@@ -13434,6 +13599,22 @@
                 <w:szCs w:val="16"/>
               </w:rPr>
               <w:t>Array entry deleted from list view.</w:t>
+            </w:r>
+          </w:p>
+          <w:p>
+            <w:pPr>
+              <w:spacing w:after="0"/>
+              <w:rPr>
+                <w:sz w:val="16"/>
+                <w:szCs w:val="16"/>
+              </w:rPr>
+            </w:pPr>
+            <w:r>
+              <w:rPr>
+                <w:sz w:val="16"/>
+                <w:szCs w:val="16"/>
+              </w:rPr>
+              <w:t>Clear text from fields</w:t>
             </w:r>
           </w:p>
         </w:tc>
@@ -13536,6 +13717,47 @@
                 <w:szCs w:val="16"/>
               </w:rPr>
             </w:pPr>
+            <w:r>
+              <w:rPr>
+                <w:sz w:val="16"/>
+                <w:szCs w:val="16"/>
+              </w:rPr>
+              <w:drawing>
+                <wp:inline distT="0" distB="0" distL="0" distR="0" wp14:anchorId="42BEEC3E" wp14:editId="3179E8AF">
+                  <wp:extent cx="673100" cy="452120"/>
+                  <wp:effectExtent l="0" t="0" r="0" b="5080"/>
+                  <wp:docPr id="440729856" name="Picture 1"/>
+                  <wp:cNvGraphicFramePr>
+                    <a:graphicFrameLocks xmlns:a="http://schemas.openxmlformats.org/drawingml/2006/main" noChangeAspect="1"/>
+                  </wp:cNvGraphicFramePr>
+                  <a:graphic xmlns:a="http://schemas.openxmlformats.org/drawingml/2006/main">
+                    <a:graphicData uri="http://schemas.openxmlformats.org/drawingml/2006/picture">
+                      <pic:pic xmlns:pic="http://schemas.openxmlformats.org/drawingml/2006/picture">
+                        <pic:nvPicPr>
+                          <pic:cNvPr id="440729856" name=""/>
+                          <pic:cNvPicPr/>
+                        </pic:nvPicPr>
+                        <pic:blipFill>
+                          <a:blip r:embed="rId20"/>
+                          <a:stretch>
+                            <a:fillRect/>
+                          </a:stretch>
+                        </pic:blipFill>
+                        <pic:spPr>
+                          <a:xfrm>
+                            <a:off x="0" y="0"/>
+                            <a:ext cx="673100" cy="452120"/>
+                          </a:xfrm>
+                          <a:prstGeom prst="rect">
+                            <a:avLst/>
+                          </a:prstGeom>
+                        </pic:spPr>
+                      </pic:pic>
+                    </a:graphicData>
+                  </a:graphic>
+                </wp:inline>
+              </w:drawing>
+            </w:r>
           </w:p>
         </w:tc>
         <w:tc>
@@ -13557,6 +13779,22 @@
                 <w:szCs w:val="16"/>
               </w:rPr>
               <w:t>Array entry deleted from list view.</w:t>
+            </w:r>
+          </w:p>
+          <w:p>
+            <w:pPr>
+              <w:spacing w:after="0"/>
+              <w:rPr>
+                <w:sz w:val="16"/>
+                <w:szCs w:val="16"/>
+              </w:rPr>
+            </w:pPr>
+            <w:r>
+              <w:rPr>
+                <w:sz w:val="16"/>
+                <w:szCs w:val="16"/>
+              </w:rPr>
+              <w:t>Clear text from fields</w:t>
             </w:r>
           </w:p>
         </w:tc>
@@ -15020,6 +15258,7 @@
         <w:spacing w:after="120" w:line="269" w:lineRule="auto"/>
       </w:pPr>
       <w:r>
+        <w:lastRenderedPageBreak/>
         <w:t>Describe your experience when using the VCS.</w:t>
       </w:r>
     </w:p>
@@ -15069,7 +15308,6 @@
         <w:ind w:left="1077" w:hanging="357"/>
       </w:pPr>
       <w:r>
-        <w:lastRenderedPageBreak/>
         <w:t>What problems did you encounter</w:t>
       </w:r>
       <w:r>
@@ -15705,7 +15943,7 @@
                           <pic:cNvPicPr/>
                         </pic:nvPicPr>
                         <pic:blipFill>
-                          <a:blip r:embed="rId16"/>
+                          <a:blip r:embed="rId21"/>
                           <a:stretch>
                             <a:fillRect/>
                           </a:stretch>
@@ -15798,7 +16036,7 @@
                           <pic:cNvPicPr/>
                         </pic:nvPicPr>
                         <pic:blipFill>
-                          <a:blip r:embed="rId17"/>
+                          <a:blip r:embed="rId22"/>
                           <a:stretch>
                             <a:fillRect/>
                           </a:stretch>
@@ -15915,6 +16153,7 @@
                 <w:sz w:val="16"/>
                 <w:szCs w:val="16"/>
               </w:rPr>
+              <w:lastRenderedPageBreak/>
               <w:t>…</w:t>
             </w:r>
           </w:p>
@@ -15976,7 +16215,6 @@
               </w:rPr>
             </w:pPr>
             <w:r>
-              <w:lastRenderedPageBreak/>
               <w:t>Week 8</w:t>
             </w:r>
           </w:p>
@@ -17347,9 +17585,9 @@
       </w:pPr>
     </w:p>
     <w:sectPr>
-      <w:headerReference w:type="even" r:id="rId18"/>
-      <w:headerReference w:type="default" r:id="rId19"/>
-      <w:headerReference w:type="first" r:id="rId20"/>
+      <w:headerReference w:type="even" r:id="rId23"/>
+      <w:headerReference w:type="default" r:id="rId24"/>
+      <w:headerReference w:type="first" r:id="rId25"/>
       <w:type w:val="continuous"/>
       <w:pgSz w:w="11906" w:h="16838"/>
       <w:pgMar w:top="1701" w:right="1134" w:bottom="1134" w:left="1134" w:header="568" w:footer="457" w:gutter="0"/>
@@ -23031,6 +23269,25 @@
 </file>
 
 <file path=customXml/item1.xml><?xml version="1.0" encoding="utf-8"?>
+<p:properties xmlns:p="http://schemas.microsoft.com/office/2006/metadata/properties" xmlns:xsi="http://www.w3.org/2001/XMLSchema-instance" xmlns:pc="http://schemas.microsoft.com/office/infopath/2007/PartnerControls">
+  <documentManagement/>
+</p:properties>
+</file>
+
+<file path=customXml/item2.xml><?xml version="1.0" encoding="utf-8"?>
+<b:Sources xmlns:b="http://schemas.openxmlformats.org/officeDocument/2006/bibliography" xmlns="http://schemas.openxmlformats.org/officeDocument/2006/bibliography" SelectedStyle="\APASixthEditionOfficeOnline.xsl" StyleName="APA" Version="6"/>
+</file>
+
+<file path=customXml/item3.xml><?xml version="1.0" encoding="utf-8"?>
+<?mso-contentType ?>
+<FormTemplates xmlns="http://schemas.microsoft.com/sharepoint/v3/contenttype/forms">
+  <Display>DocumentLibraryForm</Display>
+  <Edit>DocumentLibraryForm</Edit>
+  <New>DocumentLibraryForm</New>
+</FormTemplates>
+</file>
+
+<file path=customXml/item4.xml><?xml version="1.0" encoding="utf-8"?>
 <ct:contentTypeSchema xmlns:ct="http://schemas.microsoft.com/office/2006/metadata/contentType" xmlns:ma="http://schemas.microsoft.com/office/2006/metadata/properties/metaAttributes" ct:_="" ma:_="" ma:contentTypeName="Document" ma:contentTypeID="0x01010033E45C82FA6F1242BE0F0E8FD3AC3E42" ma:contentTypeVersion="12" ma:contentTypeDescription="Create a new document." ma:contentTypeScope="" ma:versionID="30540801b1b603089ef3c0001f4252d4">
   <xsd:schema xmlns:xsd="http://www.w3.org/2001/XMLSchema" xmlns:xs="http://www.w3.org/2001/XMLSchema" xmlns:p="http://schemas.microsoft.com/office/2006/metadata/properties" xmlns:ns3="8b07bbcc-12da-4100-93f1-9d8cf55f2d91" xmlns:ns4="63d80fdd-e085-4d40-a7ed-b240d1aa1699" targetNamespace="http://schemas.microsoft.com/office/2006/metadata/properties" ma:root="true" ma:fieldsID="669878f326e6a82dab07128741202fe0" ns3:_="" ns4:_="">
     <xsd:import namespace="8b07bbcc-12da-4100-93f1-9d8cf55f2d91"/>
@@ -23247,26 +23504,32 @@
 </ct:contentTypeSchema>
 </file>
 
-<file path=customXml/item2.xml><?xml version="1.0" encoding="utf-8"?>
-<?mso-contentType ?>
-<FormTemplates xmlns="http://schemas.microsoft.com/sharepoint/v3/contenttype/forms">
-  <Display>DocumentLibraryForm</Display>
-  <Edit>DocumentLibraryForm</Edit>
-  <New>DocumentLibraryForm</New>
-</FormTemplates>
+<file path=customXml/itemProps1.xml><?xml version="1.0" encoding="utf-8"?>
+<ds:datastoreItem xmlns:ds="http://schemas.openxmlformats.org/officeDocument/2006/customXml" ds:itemID="{DE34826B-69CA-4F73-92F8-D6287CBB69AF}">
+  <ds:schemaRefs>
+    <ds:schemaRef ds:uri="http://schemas.microsoft.com/office/2006/metadata/properties"/>
+    <ds:schemaRef ds:uri="http://schemas.microsoft.com/office/infopath/2007/PartnerControls"/>
+  </ds:schemaRefs>
+</ds:datastoreItem>
 </file>
 
-<file path=customXml/item3.xml><?xml version="1.0" encoding="utf-8"?>
-<b:Sources xmlns:b="http://schemas.openxmlformats.org/officeDocument/2006/bibliography" xmlns="http://schemas.openxmlformats.org/officeDocument/2006/bibliography" SelectedStyle="\APASixthEditionOfficeOnline.xsl" StyleName="APA" Version="6"/>
+<file path=customXml/itemProps2.xml><?xml version="1.0" encoding="utf-8"?>
+<ds:datastoreItem xmlns:ds="http://schemas.openxmlformats.org/officeDocument/2006/customXml" ds:itemID="{869F35AA-8042-49C0-B7FC-4462D7549BD6}">
+  <ds:schemaRefs>
+    <ds:schemaRef ds:uri="http://schemas.openxmlformats.org/officeDocument/2006/bibliography"/>
+  </ds:schemaRefs>
+</ds:datastoreItem>
 </file>
 
-<file path=customXml/item4.xml><?xml version="1.0" encoding="utf-8"?>
-<p:properties xmlns:p="http://schemas.microsoft.com/office/2006/metadata/properties" xmlns:xsi="http://www.w3.org/2001/XMLSchema-instance" xmlns:pc="http://schemas.microsoft.com/office/infopath/2007/PartnerControls">
-  <documentManagement/>
-</p:properties>
+<file path=customXml/itemProps3.xml><?xml version="1.0" encoding="utf-8"?>
+<ds:datastoreItem xmlns:ds="http://schemas.openxmlformats.org/officeDocument/2006/customXml" ds:itemID="{A80EEEA6-436B-49D9-8C20-9336E244E8CE}">
+  <ds:schemaRefs>
+    <ds:schemaRef ds:uri="http://schemas.microsoft.com/sharepoint/v3/contenttype/forms"/>
+  </ds:schemaRefs>
+</ds:datastoreItem>
 </file>
 
-<file path=customXml/itemProps1.xml><?xml version="1.0" encoding="utf-8"?>
+<file path=customXml/itemProps4.xml><?xml version="1.0" encoding="utf-8"?>
 <ds:datastoreItem xmlns:ds="http://schemas.openxmlformats.org/officeDocument/2006/customXml" ds:itemID="{7994E223-60DA-4A99-B37F-8BB056EE0767}">
   <ds:schemaRefs>
     <ds:schemaRef ds:uri="http://schemas.microsoft.com/office/2006/metadata/contentType"/>
@@ -23283,29 +23546,4 @@
     <ds:schemaRef ds:uri="http://schemas.microsoft.com/internal/obd"/>
   </ds:schemaRefs>
 </ds:datastoreItem>
-</file>
-
-<file path=customXml/itemProps2.xml><?xml version="1.0" encoding="utf-8"?>
-<ds:datastoreItem xmlns:ds="http://schemas.openxmlformats.org/officeDocument/2006/customXml" ds:itemID="{A80EEEA6-436B-49D9-8C20-9336E244E8CE}">
-  <ds:schemaRefs>
-    <ds:schemaRef ds:uri="http://schemas.microsoft.com/sharepoint/v3/contenttype/forms"/>
-  </ds:schemaRefs>
-</ds:datastoreItem>
-</file>
-
-<file path=customXml/itemProps3.xml><?xml version="1.0" encoding="utf-8"?>
-<ds:datastoreItem xmlns:ds="http://schemas.openxmlformats.org/officeDocument/2006/customXml" ds:itemID="{869F35AA-8042-49C0-B7FC-4462D7549BD6}">
-  <ds:schemaRefs>
-    <ds:schemaRef ds:uri="http://schemas.openxmlformats.org/officeDocument/2006/bibliography"/>
-  </ds:schemaRefs>
-</ds:datastoreItem>
-</file>
-
-<file path=customXml/itemProps4.xml><?xml version="1.0" encoding="utf-8"?>
-<ds:datastoreItem xmlns:ds="http://schemas.openxmlformats.org/officeDocument/2006/customXml" ds:itemID="{DE34826B-69CA-4F73-92F8-D6287CBB69AF}">
-  <ds:schemaRefs>
-    <ds:schemaRef ds:uri="http://schemas.microsoft.com/office/2006/metadata/properties"/>
-    <ds:schemaRef ds:uri="http://schemas.microsoft.com/office/infopath/2007/PartnerControls"/>
-  </ds:schemaRefs>
-</ds:datastoreItem>
 </file>
</xml_diff>

<commit_message>
Fixed Edit where if name was unchanged it would not edit the entry
</commit_message>
<xml_diff>
--- a/Assessment Task Two 2023.S2.docx
+++ b/Assessment Task Two 2023.S2.docx
@@ -1888,7 +1888,15 @@
               <w:spacing w:after="120"/>
             </w:pPr>
             <w:r>
-              <w:t>Assessor to ensure that the noise levels, natural interactions and time variances are maintained as it would be in the Software Development industry.</w:t>
+              <w:t xml:space="preserve">Assessor to ensure that the noise levels, natural </w:t>
+            </w:r>
+            <w:proofErr w:type="gramStart"/>
+            <w:r>
+              <w:t>interactions</w:t>
+            </w:r>
+            <w:proofErr w:type="gramEnd"/>
+            <w:r>
+              <w:t xml:space="preserve"> and time variances are maintained as it would be in the Software Development industry.</w:t>
             </w:r>
           </w:p>
           <w:p>
@@ -2008,8 +2016,17 @@
                 <w:rFonts w:ascii="Tahoma" w:hAnsi="Tahoma" w:cs="Tahoma"/>
                 <w:sz w:val="20"/>
               </w:rPr>
-              <w:t>ICTPRG443 Apply intermediate programming skills in different languages</w:t>
-            </w:r>
+              <w:t xml:space="preserve">ICTPRG443 Apply intermediate programming skills in different </w:t>
+            </w:r>
+            <w:proofErr w:type="gramStart"/>
+            <w:r>
+              <w:rPr>
+                <w:rFonts w:ascii="Tahoma" w:hAnsi="Tahoma" w:cs="Tahoma"/>
+                <w:sz w:val="20"/>
+              </w:rPr>
+              <w:t>languages</w:t>
+            </w:r>
+            <w:proofErr w:type="gramEnd"/>
           </w:p>
           <w:p>
             <w:pPr>
@@ -2029,7 +2046,23 @@
                 <w:rFonts w:ascii="Tahoma" w:hAnsi="Tahoma" w:cs="Tahoma"/>
                 <w:sz w:val="20"/>
               </w:rPr>
-              <w:t xml:space="preserve">Demonstrate your skills and knowledge by creating, coding, debugging and testing code </w:t>
+              <w:t xml:space="preserve">Demonstrate your skills and knowledge by creating, coding, debugging and testing </w:t>
+            </w:r>
+            <w:proofErr w:type="gramStart"/>
+            <w:r>
+              <w:rPr>
+                <w:rFonts w:ascii="Tahoma" w:hAnsi="Tahoma" w:cs="Tahoma"/>
+                <w:sz w:val="20"/>
+              </w:rPr>
+              <w:t>code</w:t>
+            </w:r>
+            <w:proofErr w:type="gramEnd"/>
+            <w:r>
+              <w:rPr>
+                <w:rFonts w:ascii="Tahoma" w:hAnsi="Tahoma" w:cs="Tahoma"/>
+                <w:sz w:val="20"/>
+              </w:rPr>
+              <w:t xml:space="preserve"> </w:t>
             </w:r>
           </w:p>
           <w:p>
@@ -2071,24 +2104,42 @@
                 <w:rFonts w:ascii="Tahoma" w:hAnsi="Tahoma" w:cs="Tahoma"/>
                 <w:sz w:val="20"/>
               </w:rPr>
-              <w:t>Manage time and tasks to complete a series of coding and documentations problems</w:t>
-            </w:r>
-          </w:p>
-          <w:p>
-            <w:pPr>
-              <w:spacing w:afterLines="60" w:after="144"/>
+              <w:t xml:space="preserve">Manage time and tasks to complete a series of coding and documentations </w:t>
+            </w:r>
+            <w:proofErr w:type="gramStart"/>
+            <w:r>
               <w:rPr>
                 <w:rFonts w:ascii="Tahoma" w:hAnsi="Tahoma" w:cs="Tahoma"/>
                 <w:sz w:val="20"/>
               </w:rPr>
-            </w:pPr>
-            <w:r>
+              <w:t>problems</w:t>
+            </w:r>
+            <w:proofErr w:type="gramEnd"/>
+          </w:p>
+          <w:p>
+            <w:pPr>
+              <w:spacing w:afterLines="60" w:after="144"/>
               <w:rPr>
                 <w:rFonts w:ascii="Tahoma" w:hAnsi="Tahoma" w:cs="Tahoma"/>
                 <w:sz w:val="20"/>
               </w:rPr>
-              <w:t>ICTICT430 Apply software development methodologies</w:t>
-            </w:r>
+            </w:pPr>
+            <w:r>
+              <w:rPr>
+                <w:rFonts w:ascii="Tahoma" w:hAnsi="Tahoma" w:cs="Tahoma"/>
+                <w:sz w:val="20"/>
+              </w:rPr>
+              <w:t xml:space="preserve">ICTICT430 Apply software development </w:t>
+            </w:r>
+            <w:proofErr w:type="gramStart"/>
+            <w:r>
+              <w:rPr>
+                <w:rFonts w:ascii="Tahoma" w:hAnsi="Tahoma" w:cs="Tahoma"/>
+                <w:sz w:val="20"/>
+              </w:rPr>
+              <w:t>methodologies</w:t>
+            </w:r>
+            <w:proofErr w:type="gramEnd"/>
           </w:p>
           <w:p>
             <w:pPr>
@@ -2108,8 +2159,17 @@
                 <w:rFonts w:ascii="Tahoma" w:hAnsi="Tahoma" w:cs="Tahoma"/>
                 <w:sz w:val="20"/>
               </w:rPr>
-              <w:t>Select traditional and non-traditional systems development methodologies</w:t>
-            </w:r>
+              <w:t xml:space="preserve">Select traditional and non-traditional systems development </w:t>
+            </w:r>
+            <w:proofErr w:type="gramStart"/>
+            <w:r>
+              <w:rPr>
+                <w:rFonts w:ascii="Tahoma" w:hAnsi="Tahoma" w:cs="Tahoma"/>
+                <w:sz w:val="20"/>
+              </w:rPr>
+              <w:t>methodologies</w:t>
+            </w:r>
+            <w:proofErr w:type="gramEnd"/>
           </w:p>
           <w:p>
             <w:pPr>
@@ -2129,8 +2189,17 @@
                 <w:rFonts w:ascii="Tahoma" w:hAnsi="Tahoma" w:cs="Tahoma"/>
                 <w:sz w:val="20"/>
               </w:rPr>
-              <w:t>Apply selected software methodology to project plan which identifies resources and control structures</w:t>
-            </w:r>
+              <w:t xml:space="preserve">Apply selected software methodology to project plan which identifies resources and control </w:t>
+            </w:r>
+            <w:proofErr w:type="gramStart"/>
+            <w:r>
+              <w:rPr>
+                <w:rFonts w:ascii="Tahoma" w:hAnsi="Tahoma" w:cs="Tahoma"/>
+                <w:sz w:val="20"/>
+              </w:rPr>
+              <w:t>structures</w:t>
+            </w:r>
+            <w:proofErr w:type="gramEnd"/>
           </w:p>
           <w:p>
             <w:pPr>
@@ -2164,8 +2233,16 @@
               <w:rPr>
                 <w:rFonts w:cs="Arial"/>
               </w:rPr>
-              <w:t>ICTICT449 Use version control systems in development environments</w:t>
-            </w:r>
+              <w:t xml:space="preserve">ICTICT449 Use version control systems in development </w:t>
+            </w:r>
+            <w:proofErr w:type="gramStart"/>
+            <w:r>
+              <w:rPr>
+                <w:rFonts w:cs="Arial"/>
+              </w:rPr>
+              <w:t>environments</w:t>
+            </w:r>
+            <w:proofErr w:type="gramEnd"/>
           </w:p>
           <w:p>
             <w:pPr>
@@ -2183,8 +2260,16 @@
               <w:rPr>
                 <w:rFonts w:cs="Arial"/>
               </w:rPr>
-              <w:t>Prepare and evaluate version control systems</w:t>
-            </w:r>
+              <w:t xml:space="preserve">Prepare and evaluate version control </w:t>
+            </w:r>
+            <w:proofErr w:type="gramStart"/>
+            <w:r>
+              <w:rPr>
+                <w:rFonts w:cs="Arial"/>
+              </w:rPr>
+              <w:t>systems</w:t>
+            </w:r>
+            <w:proofErr w:type="gramEnd"/>
           </w:p>
           <w:p>
             <w:pPr>
@@ -2220,8 +2305,16 @@
               <w:rPr>
                 <w:rFonts w:cs="Arial"/>
               </w:rPr>
-              <w:t xml:space="preserve"> a version control system</w:t>
-            </w:r>
+              <w:t xml:space="preserve"> a version control </w:t>
+            </w:r>
+            <w:proofErr w:type="gramStart"/>
+            <w:r>
+              <w:rPr>
+                <w:rFonts w:cs="Arial"/>
+              </w:rPr>
+              <w:t>system</w:t>
+            </w:r>
+            <w:proofErr w:type="gramEnd"/>
           </w:p>
           <w:p>
             <w:pPr>
@@ -2239,8 +2332,16 @@
               <w:rPr>
                 <w:rFonts w:cs="Arial"/>
               </w:rPr>
-              <w:t>Create and upload code to version control system</w:t>
-            </w:r>
+              <w:t xml:space="preserve">Create and upload code to version control </w:t>
+            </w:r>
+            <w:proofErr w:type="gramStart"/>
+            <w:r>
+              <w:rPr>
+                <w:rFonts w:cs="Arial"/>
+              </w:rPr>
+              <w:t>system</w:t>
+            </w:r>
+            <w:proofErr w:type="gramEnd"/>
           </w:p>
           <w:p>
             <w:pPr>
@@ -2411,7 +2512,21 @@
               <w:rPr>
                 <w:rFonts w:cs="Tahoma"/>
               </w:rPr>
-              <w:t>In some circumstances, adjustments to assessments may be made for you. If you require support for literacy and numeracy issues; support for hearing, sight or mobility issues; change to assessment times/venues; use of special or adaptive technology; considerations relating to age, gender and cultural beliefs; format of assessment materials; or presence of a scribe you need to inform your lecturer.</w:t>
+              <w:t xml:space="preserve">In some circumstances, adjustments to assessments may be made for you. If you require support for literacy and numeracy issues; support for hearing, </w:t>
+            </w:r>
+            <w:proofErr w:type="gramStart"/>
+            <w:r>
+              <w:rPr>
+                <w:rFonts w:cs="Tahoma"/>
+              </w:rPr>
+              <w:t>sight</w:t>
+            </w:r>
+            <w:proofErr w:type="gramEnd"/>
+            <w:r>
+              <w:rPr>
+                <w:rFonts w:cs="Tahoma"/>
+              </w:rPr>
+              <w:t xml:space="preserve"> or mobility issues; change to assessment times/venues; use of special or adaptive technology; considerations relating to age, gender and cultural beliefs; format of assessment materials; or presence of a scribe you need to inform your lecturer.</w:t>
             </w:r>
           </w:p>
         </w:tc>
@@ -3351,8 +3466,16 @@
         <w:rPr>
           <w:highlight w:val="yellow"/>
         </w:rPr>
-        <w:t>implements an IComparable</w:t>
-      </w:r>
+        <w:t xml:space="preserve">implements an </w:t>
+      </w:r>
+      <w:proofErr w:type="spellStart"/>
+      <w:r>
+        <w:rPr>
+          <w:highlight w:val="yellow"/>
+        </w:rPr>
+        <w:t>IComparable</w:t>
+      </w:r>
+      <w:proofErr w:type="spellEnd"/>
       <w:r>
         <w:rPr>
           <w:highlight w:val="yellow"/>
@@ -3429,7 +3552,21 @@
         <w:rPr>
           <w:highlight w:val="yellow"/>
         </w:rPr>
-        <w:t xml:space="preserve"> add, edit and delete </w:t>
+        <w:t xml:space="preserve"> add, </w:t>
+      </w:r>
+      <w:proofErr w:type="gramStart"/>
+      <w:r>
+        <w:rPr>
+          <w:highlight w:val="yellow"/>
+        </w:rPr>
+        <w:t>edit</w:t>
+      </w:r>
+      <w:proofErr w:type="gramEnd"/>
+      <w:r>
+        <w:rPr>
+          <w:highlight w:val="yellow"/>
+        </w:rPr>
+        <w:t xml:space="preserve"> and delete </w:t>
       </w:r>
       <w:r>
         <w:rPr>
@@ -3767,7 +3904,21 @@
         <w:rPr>
           <w:highlight w:val="yellow"/>
         </w:rPr>
-        <w:t xml:space="preserve"> double mouse click </w:t>
+        <w:t xml:space="preserve"> double mouse </w:t>
+      </w:r>
+      <w:proofErr w:type="gramStart"/>
+      <w:r>
+        <w:rPr>
+          <w:highlight w:val="yellow"/>
+        </w:rPr>
+        <w:t>click</w:t>
+      </w:r>
+      <w:proofErr w:type="gramEnd"/>
+      <w:r>
+        <w:rPr>
+          <w:highlight w:val="yellow"/>
+        </w:rPr>
+        <w:t xml:space="preserve"> </w:t>
       </w:r>
       <w:r>
         <w:rPr>
@@ -4050,9 +4201,11 @@
             <w:pPr>
               <w:spacing w:before="60" w:after="60" w:line="240" w:lineRule="auto"/>
             </w:pPr>
+            <w:proofErr w:type="spellStart"/>
             <w:r>
               <w:t>DataClassWiki</w:t>
             </w:r>
+            <w:proofErr w:type="spellEnd"/>
           </w:p>
         </w:tc>
       </w:tr>
@@ -4376,7 +4529,15 @@
               <w:spacing w:after="0"/>
             </w:pPr>
             <w:r>
-              <w:t>Must implement a IComparabe&lt;T&gt; interface</w:t>
+              <w:t xml:space="preserve">Must implement a </w:t>
+            </w:r>
+            <w:proofErr w:type="spellStart"/>
+            <w:r>
+              <w:t>IComparabe</w:t>
+            </w:r>
+            <w:proofErr w:type="spellEnd"/>
+            <w:r>
+              <w:t>&lt;T&gt; interface</w:t>
             </w:r>
           </w:p>
         </w:tc>
@@ -4490,7 +4651,15 @@
               <w:spacing w:after="0"/>
             </w:pPr>
             <w:r>
-              <w:t>User can add, edit and delete data structure information objects</w:t>
+              <w:t xml:space="preserve">User can add, </w:t>
+            </w:r>
+            <w:proofErr w:type="gramStart"/>
+            <w:r>
+              <w:t>edit</w:t>
+            </w:r>
+            <w:proofErr w:type="gramEnd"/>
+            <w:r>
+              <w:t xml:space="preserve"> and delete data structure information objects</w:t>
             </w:r>
           </w:p>
         </w:tc>
@@ -4706,7 +4875,15 @@
               <w:spacing w:after="0"/>
             </w:pPr>
             <w:r>
-              <w:t>Can search for name, matches will display information, highlight it and focus on the name textbox</w:t>
+              <w:t xml:space="preserve">Can search for name, matches will display information, highlight </w:t>
+            </w:r>
+            <w:proofErr w:type="gramStart"/>
+            <w:r>
+              <w:t>it</w:t>
+            </w:r>
+            <w:proofErr w:type="gramEnd"/>
+            <w:r>
+              <w:t xml:space="preserve"> and focus on the name textbox</w:t>
             </w:r>
           </w:p>
         </w:tc>
@@ -5330,8 +5507,13 @@
               <w:t xml:space="preserve">Displays a drop down of </w:t>
             </w:r>
             <w:r>
-              <w:t>all categories for user to select</w:t>
-            </w:r>
+              <w:t xml:space="preserve">all categories for user to </w:t>
+            </w:r>
+            <w:proofErr w:type="gramStart"/>
+            <w:r>
+              <w:t>select</w:t>
+            </w:r>
+            <w:proofErr w:type="gramEnd"/>
           </w:p>
           <w:p>
             <w:pPr>
@@ -5394,7 +5576,17 @@
               <w:spacing w:after="0"/>
             </w:pPr>
             <w:r>
-              <w:t>Checking one or the other will cause the data to be saved as linear or non linear in the structure variable of information class.</w:t>
+              <w:t xml:space="preserve">Checking one or the other will cause the data to be saved as linear or </w:t>
+            </w:r>
+            <w:proofErr w:type="spellStart"/>
+            <w:proofErr w:type="gramStart"/>
+            <w:r>
+              <w:t>non linear</w:t>
+            </w:r>
+            <w:proofErr w:type="spellEnd"/>
+            <w:proofErr w:type="gramEnd"/>
+            <w:r>
+              <w:t xml:space="preserve"> in the structure variable of information class.</w:t>
             </w:r>
             <w:r>
               <w:tab/>
@@ -5669,8 +5861,13 @@
               <w:t xml:space="preserve">Delete </w:t>
             </w:r>
             <w:r>
-              <w:t>respective object item selected in the list view</w:t>
-            </w:r>
+              <w:t xml:space="preserve">respective object item selected in the list </w:t>
+            </w:r>
+            <w:proofErr w:type="gramStart"/>
+            <w:r>
+              <w:t>view</w:t>
+            </w:r>
+            <w:proofErr w:type="gramEnd"/>
           </w:p>
           <w:p>
             <w:pPr>
@@ -5796,7 +5993,15 @@
               <w:t xml:space="preserve">Use input from this field to search </w:t>
             </w:r>
             <w:r>
-              <w:t xml:space="preserve">objects based on name comparator </w:t>
+              <w:t xml:space="preserve">objects based on name </w:t>
+            </w:r>
+            <w:proofErr w:type="gramStart"/>
+            <w:r>
+              <w:t>comparator</w:t>
+            </w:r>
+            <w:proofErr w:type="gramEnd"/>
+            <w:r>
+              <w:t xml:space="preserve"> </w:t>
             </w:r>
           </w:p>
           <w:p>
@@ -5933,7 +6138,15 @@
               <w:spacing w:after="0"/>
             </w:pPr>
             <w:r>
-              <w:t>Display save file dialog on button push.</w:t>
+              <w:t xml:space="preserve">Display </w:t>
+            </w:r>
+            <w:proofErr w:type="gramStart"/>
+            <w:r>
+              <w:t>save</w:t>
+            </w:r>
+            <w:proofErr w:type="gramEnd"/>
+            <w:r>
+              <w:t xml:space="preserve"> file dialog on button push.</w:t>
             </w:r>
           </w:p>
         </w:tc>
@@ -5951,9 +6164,11 @@
             <w:pPr>
               <w:spacing w:after="0"/>
             </w:pPr>
+            <w:proofErr w:type="spellStart"/>
             <w:r>
               <w:t>Savefiledialog</w:t>
             </w:r>
+            <w:proofErr w:type="spellEnd"/>
           </w:p>
         </w:tc>
         <w:tc>
@@ -6088,9 +6303,11 @@
             <w:pPr>
               <w:spacing w:after="0"/>
             </w:pPr>
+            <w:proofErr w:type="spellStart"/>
             <w:r>
               <w:t>Openfiledialog</w:t>
             </w:r>
+            <w:proofErr w:type="spellEnd"/>
           </w:p>
         </w:tc>
         <w:tc>
@@ -6457,6 +6674,7 @@
                 <w:szCs w:val="24"/>
               </w:rPr>
             </w:pPr>
+            <w:proofErr w:type="spellStart"/>
             <w:r>
               <w:rPr>
                 <w:sz w:val="24"/>
@@ -6464,6 +6682,7 @@
               </w:rPr>
               <w:t>DataClassWiki</w:t>
             </w:r>
+            <w:proofErr w:type="spellEnd"/>
           </w:p>
         </w:tc>
         <w:tc>
@@ -6945,6 +7164,8 @@
                     </w:rPr>
                     <w:t>+</w:t>
                   </w:r>
+                  <w:proofErr w:type="spellStart"/>
+                  <w:proofErr w:type="gramStart"/>
                   <w:r>
                     <w:rPr>
                       <w:b w:val="0"/>
@@ -6952,12 +7173,21 @@
                     </w:rPr>
                     <w:t>GetName</w:t>
                   </w:r>
+                  <w:proofErr w:type="spellEnd"/>
                   <w:r>
                     <w:rPr>
                       <w:b w:val="0"/>
                       <w:bCs w:val="0"/>
                     </w:rPr>
-                    <w:t>()</w:t>
+                    <w:t>(</w:t>
+                  </w:r>
+                  <w:proofErr w:type="gramEnd"/>
+                  <w:r>
+                    <w:rPr>
+                      <w:b w:val="0"/>
+                      <w:bCs w:val="0"/>
+                    </w:rPr>
+                    <w:t>)</w:t>
                   </w:r>
                 </w:p>
               </w:tc>
@@ -6981,8 +7211,17 @@
                       <w:b w:val="0"/>
                       <w:bCs w:val="0"/>
                     </w:rPr>
-                    <w:t>+SetName</w:t>
+                    <w:t>+</w:t>
                   </w:r>
+                  <w:proofErr w:type="spellStart"/>
+                  <w:r>
+                    <w:rPr>
+                      <w:b w:val="0"/>
+                      <w:bCs w:val="0"/>
+                    </w:rPr>
+                    <w:t>SetName</w:t>
+                  </w:r>
+                  <w:proofErr w:type="spellEnd"/>
                   <w:r>
                     <w:rPr>
                       <w:b w:val="0"/>
@@ -7026,14 +7265,32 @@
                       <w:b w:val="0"/>
                       <w:bCs w:val="0"/>
                     </w:rPr>
-                    <w:t>+GetCategory</w:t>
+                    <w:t>+</w:t>
                   </w:r>
+                  <w:proofErr w:type="spellStart"/>
+                  <w:proofErr w:type="gramStart"/>
                   <w:r>
                     <w:rPr>
                       <w:b w:val="0"/>
                       <w:bCs w:val="0"/>
                     </w:rPr>
-                    <w:t>()</w:t>
+                    <w:t>GetCategory</w:t>
+                  </w:r>
+                  <w:proofErr w:type="spellEnd"/>
+                  <w:r>
+                    <w:rPr>
+                      <w:b w:val="0"/>
+                      <w:bCs w:val="0"/>
+                    </w:rPr>
+                    <w:t>(</w:t>
+                  </w:r>
+                  <w:proofErr w:type="gramEnd"/>
+                  <w:r>
+                    <w:rPr>
+                      <w:b w:val="0"/>
+                      <w:bCs w:val="0"/>
+                    </w:rPr>
+                    <w:t>)</w:t>
                   </w:r>
                 </w:p>
               </w:tc>
@@ -7053,7 +7310,23 @@
                       <w:b w:val="0"/>
                       <w:bCs w:val="0"/>
                     </w:rPr>
-                    <w:t>+SetCategory(</w:t>
+                    <w:t>+</w:t>
+                  </w:r>
+                  <w:proofErr w:type="spellStart"/>
+                  <w:r>
+                    <w:rPr>
+                      <w:b w:val="0"/>
+                      <w:bCs w:val="0"/>
+                    </w:rPr>
+                    <w:t>SetCategory</w:t>
+                  </w:r>
+                  <w:proofErr w:type="spellEnd"/>
+                  <w:r>
+                    <w:rPr>
+                      <w:b w:val="0"/>
+                      <w:bCs w:val="0"/>
+                    </w:rPr>
+                    <w:t>(</w:t>
                   </w:r>
                   <w:r>
                     <w:rPr>
@@ -7091,7 +7364,32 @@
                       <w:b w:val="0"/>
                       <w:bCs w:val="0"/>
                     </w:rPr>
-                    <w:t>+GetStructure()</w:t>
+                    <w:t>+</w:t>
+                  </w:r>
+                  <w:proofErr w:type="spellStart"/>
+                  <w:proofErr w:type="gramStart"/>
+                  <w:r>
+                    <w:rPr>
+                      <w:b w:val="0"/>
+                      <w:bCs w:val="0"/>
+                    </w:rPr>
+                    <w:t>GetStructure</w:t>
+                  </w:r>
+                  <w:proofErr w:type="spellEnd"/>
+                  <w:r>
+                    <w:rPr>
+                      <w:b w:val="0"/>
+                      <w:bCs w:val="0"/>
+                    </w:rPr>
+                    <w:t>(</w:t>
+                  </w:r>
+                  <w:proofErr w:type="gramEnd"/>
+                  <w:r>
+                    <w:rPr>
+                      <w:b w:val="0"/>
+                      <w:bCs w:val="0"/>
+                    </w:rPr>
+                    <w:t>)</w:t>
                   </w:r>
                 </w:p>
               </w:tc>
@@ -7115,7 +7413,23 @@
                       <w:b w:val="0"/>
                       <w:bCs w:val="0"/>
                     </w:rPr>
-                    <w:t>+SetStructure(</w:t>
+                    <w:t>+</w:t>
+                  </w:r>
+                  <w:proofErr w:type="spellStart"/>
+                  <w:r>
+                    <w:rPr>
+                      <w:b w:val="0"/>
+                      <w:bCs w:val="0"/>
+                    </w:rPr>
+                    <w:t>SetStructure</w:t>
+                  </w:r>
+                  <w:proofErr w:type="spellEnd"/>
+                  <w:r>
+                    <w:rPr>
+                      <w:b w:val="0"/>
+                      <w:bCs w:val="0"/>
+                    </w:rPr>
+                    <w:t>(</w:t>
                   </w:r>
                   <w:r>
                     <w:rPr>
@@ -7153,7 +7467,32 @@
                       <w:b w:val="0"/>
                       <w:bCs w:val="0"/>
                     </w:rPr>
-                    <w:t>+GetDefinition()</w:t>
+                    <w:t>+</w:t>
+                  </w:r>
+                  <w:proofErr w:type="spellStart"/>
+                  <w:proofErr w:type="gramStart"/>
+                  <w:r>
+                    <w:rPr>
+                      <w:b w:val="0"/>
+                      <w:bCs w:val="0"/>
+                    </w:rPr>
+                    <w:t>GetDefinition</w:t>
+                  </w:r>
+                  <w:proofErr w:type="spellEnd"/>
+                  <w:r>
+                    <w:rPr>
+                      <w:b w:val="0"/>
+                      <w:bCs w:val="0"/>
+                    </w:rPr>
+                    <w:t>(</w:t>
+                  </w:r>
+                  <w:proofErr w:type="gramEnd"/>
+                  <w:r>
+                    <w:rPr>
+                      <w:b w:val="0"/>
+                      <w:bCs w:val="0"/>
+                    </w:rPr>
+                    <w:t>)</w:t>
                   </w:r>
                 </w:p>
               </w:tc>
@@ -7177,7 +7516,15 @@
                       <w:b w:val="0"/>
                       <w:bCs w:val="0"/>
                     </w:rPr>
-                    <w:t>+SetD</w:t>
+                    <w:t>+</w:t>
+                  </w:r>
+                  <w:proofErr w:type="spellStart"/>
+                  <w:r>
+                    <w:rPr>
+                      <w:b w:val="0"/>
+                      <w:bCs w:val="0"/>
+                    </w:rPr>
+                    <w:t>SetD</w:t>
                   </w:r>
                   <w:r>
                     <w:rPr>
@@ -7191,7 +7538,15 @@
                       <w:b w:val="0"/>
                       <w:bCs w:val="0"/>
                     </w:rPr>
-                    <w:t>finition(</w:t>
+                    <w:t>finition</w:t>
+                  </w:r>
+                  <w:proofErr w:type="spellEnd"/>
+                  <w:r>
+                    <w:rPr>
+                      <w:b w:val="0"/>
+                      <w:bCs w:val="0"/>
+                    </w:rPr>
+                    <w:t>(</w:t>
                   </w:r>
                   <w:r>
                     <w:rPr>
@@ -7229,7 +7584,32 @@
                       <w:b w:val="0"/>
                       <w:bCs w:val="0"/>
                     </w:rPr>
-                    <w:t>+CompareTo(Information)</w:t>
+                    <w:t>+</w:t>
+                  </w:r>
+                  <w:proofErr w:type="spellStart"/>
+                  <w:proofErr w:type="gramStart"/>
+                  <w:r>
+                    <w:rPr>
+                      <w:b w:val="0"/>
+                      <w:bCs w:val="0"/>
+                    </w:rPr>
+                    <w:t>CompareTo</w:t>
+                  </w:r>
+                  <w:proofErr w:type="spellEnd"/>
+                  <w:r>
+                    <w:rPr>
+                      <w:b w:val="0"/>
+                      <w:bCs w:val="0"/>
+                    </w:rPr>
+                    <w:t>(</w:t>
+                  </w:r>
+                  <w:proofErr w:type="gramEnd"/>
+                  <w:r>
+                    <w:rPr>
+                      <w:b w:val="0"/>
+                      <w:bCs w:val="0"/>
+                    </w:rPr>
+                    <w:t>Information)</w:t>
                   </w:r>
                 </w:p>
               </w:tc>
@@ -7330,8 +7710,19 @@
                 <w:sz w:val="19"/>
                 <w:szCs w:val="19"/>
               </w:rPr>
-              <w:t xml:space="preserve"> InformationClassWiki</w:t>
-            </w:r>
+              <w:t xml:space="preserve"> </w:t>
+            </w:r>
+            <w:proofErr w:type="spellStart"/>
+            <w:r>
+              <w:rPr>
+                <w:rFonts w:ascii="Cascadia Mono" w:hAnsi="Cascadia Mono" w:cs="Cascadia Mono"/>
+                <w:color w:val="000000"/>
+                <w:sz w:val="19"/>
+                <w:szCs w:val="19"/>
+              </w:rPr>
+              <w:t>InformationClassWiki</w:t>
+            </w:r>
+            <w:proofErr w:type="spellEnd"/>
           </w:p>
           <w:p>
             <w:pPr>
@@ -7414,6 +7805,7 @@
               </w:rPr>
               <w:t xml:space="preserve"> </w:t>
             </w:r>
+            <w:proofErr w:type="gramStart"/>
             <w:r>
               <w:rPr>
                 <w:rFonts w:ascii="Cascadia Mono" w:hAnsi="Cascadia Mono" w:cs="Cascadia Mono"/>
@@ -7430,7 +7822,37 @@
                 <w:sz w:val="19"/>
                 <w:szCs w:val="19"/>
               </w:rPr>
-              <w:t xml:space="preserve"> : IComparable&lt;Information&gt;</w:t>
+              <w:t xml:space="preserve"> :</w:t>
+            </w:r>
+            <w:proofErr w:type="gramEnd"/>
+            <w:r>
+              <w:rPr>
+                <w:rFonts w:ascii="Cascadia Mono" w:hAnsi="Cascadia Mono" w:cs="Cascadia Mono"/>
+                <w:color w:val="000000"/>
+                <w:sz w:val="19"/>
+                <w:szCs w:val="19"/>
+              </w:rPr>
+              <w:t xml:space="preserve"> </w:t>
+            </w:r>
+            <w:proofErr w:type="spellStart"/>
+            <w:r>
+              <w:rPr>
+                <w:rFonts w:ascii="Cascadia Mono" w:hAnsi="Cascadia Mono" w:cs="Cascadia Mono"/>
+                <w:color w:val="000000"/>
+                <w:sz w:val="19"/>
+                <w:szCs w:val="19"/>
+              </w:rPr>
+              <w:t>IComparable</w:t>
+            </w:r>
+            <w:proofErr w:type="spellEnd"/>
+            <w:r>
+              <w:rPr>
+                <w:rFonts w:ascii="Cascadia Mono" w:hAnsi="Cascadia Mono" w:cs="Cascadia Mono"/>
+                <w:color w:val="000000"/>
+                <w:sz w:val="19"/>
+                <w:szCs w:val="19"/>
+              </w:rPr>
+              <w:t>&lt;Information&gt;</w:t>
             </w:r>
           </w:p>
           <w:p>
@@ -7544,8 +7966,19 @@
                 <w:sz w:val="19"/>
                 <w:szCs w:val="19"/>
               </w:rPr>
-              <w:t xml:space="preserve"> name;</w:t>
-            </w:r>
+              <w:t xml:space="preserve"> </w:t>
+            </w:r>
+            <w:proofErr w:type="gramStart"/>
+            <w:r>
+              <w:rPr>
+                <w:rFonts w:ascii="Cascadia Mono" w:hAnsi="Cascadia Mono" w:cs="Cascadia Mono"/>
+                <w:color w:val="000000"/>
+                <w:sz w:val="19"/>
+                <w:szCs w:val="19"/>
+              </w:rPr>
+              <w:t>name;</w:t>
+            </w:r>
+            <w:proofErr w:type="gramEnd"/>
           </w:p>
           <w:p>
             <w:pPr>
@@ -7603,8 +8036,19 @@
                 <w:sz w:val="19"/>
                 <w:szCs w:val="19"/>
               </w:rPr>
-              <w:t xml:space="preserve"> category;</w:t>
-            </w:r>
+              <w:t xml:space="preserve"> </w:t>
+            </w:r>
+            <w:proofErr w:type="gramStart"/>
+            <w:r>
+              <w:rPr>
+                <w:rFonts w:ascii="Cascadia Mono" w:hAnsi="Cascadia Mono" w:cs="Cascadia Mono"/>
+                <w:color w:val="000000"/>
+                <w:sz w:val="19"/>
+                <w:szCs w:val="19"/>
+              </w:rPr>
+              <w:t>category;</w:t>
+            </w:r>
+            <w:proofErr w:type="gramEnd"/>
           </w:p>
           <w:p>
             <w:pPr>
@@ -7662,8 +8106,19 @@
                 <w:sz w:val="19"/>
                 <w:szCs w:val="19"/>
               </w:rPr>
-              <w:t xml:space="preserve"> structure;</w:t>
-            </w:r>
+              <w:t xml:space="preserve"> </w:t>
+            </w:r>
+            <w:proofErr w:type="gramStart"/>
+            <w:r>
+              <w:rPr>
+                <w:rFonts w:ascii="Cascadia Mono" w:hAnsi="Cascadia Mono" w:cs="Cascadia Mono"/>
+                <w:color w:val="000000"/>
+                <w:sz w:val="19"/>
+                <w:szCs w:val="19"/>
+              </w:rPr>
+              <w:t>structure;</w:t>
+            </w:r>
+            <w:proofErr w:type="gramEnd"/>
           </w:p>
           <w:p>
             <w:pPr>
@@ -7721,8 +8176,19 @@
                 <w:sz w:val="19"/>
                 <w:szCs w:val="19"/>
               </w:rPr>
-              <w:t xml:space="preserve"> definition;</w:t>
-            </w:r>
+              <w:t xml:space="preserve"> </w:t>
+            </w:r>
+            <w:proofErr w:type="gramStart"/>
+            <w:r>
+              <w:rPr>
+                <w:rFonts w:ascii="Cascadia Mono" w:hAnsi="Cascadia Mono" w:cs="Cascadia Mono"/>
+                <w:color w:val="000000"/>
+                <w:sz w:val="19"/>
+                <w:szCs w:val="19"/>
+              </w:rPr>
+              <w:t>definition;</w:t>
+            </w:r>
+            <w:proofErr w:type="gramEnd"/>
           </w:p>
           <w:p>
             <w:pPr>
@@ -7826,7 +8292,38 @@
                 <w:sz w:val="19"/>
                 <w:szCs w:val="19"/>
               </w:rPr>
-              <w:t xml:space="preserve"> GetName()</w:t>
+              <w:t xml:space="preserve"> </w:t>
+            </w:r>
+            <w:proofErr w:type="spellStart"/>
+            <w:proofErr w:type="gramStart"/>
+            <w:r>
+              <w:rPr>
+                <w:rFonts w:ascii="Cascadia Mono" w:hAnsi="Cascadia Mono" w:cs="Cascadia Mono"/>
+                <w:color w:val="000000"/>
+                <w:sz w:val="19"/>
+                <w:szCs w:val="19"/>
+              </w:rPr>
+              <w:t>GetName</w:t>
+            </w:r>
+            <w:proofErr w:type="spellEnd"/>
+            <w:r>
+              <w:rPr>
+                <w:rFonts w:ascii="Cascadia Mono" w:hAnsi="Cascadia Mono" w:cs="Cascadia Mono"/>
+                <w:color w:val="000000"/>
+                <w:sz w:val="19"/>
+                <w:szCs w:val="19"/>
+              </w:rPr>
+              <w:t>(</w:t>
+            </w:r>
+            <w:proofErr w:type="gramEnd"/>
+            <w:r>
+              <w:rPr>
+                <w:rFonts w:ascii="Cascadia Mono" w:hAnsi="Cascadia Mono" w:cs="Cascadia Mono"/>
+                <w:color w:val="000000"/>
+                <w:sz w:val="19"/>
+                <w:szCs w:val="19"/>
+              </w:rPr>
+              <w:t>)</w:t>
             </w:r>
           </w:p>
           <w:p>
@@ -7890,8 +8387,19 @@
                 <w:sz w:val="19"/>
                 <w:szCs w:val="19"/>
               </w:rPr>
-              <w:t xml:space="preserve"> name;</w:t>
-            </w:r>
+              <w:t xml:space="preserve"> </w:t>
+            </w:r>
+            <w:proofErr w:type="gramStart"/>
+            <w:r>
+              <w:rPr>
+                <w:rFonts w:ascii="Cascadia Mono" w:hAnsi="Cascadia Mono" w:cs="Cascadia Mono"/>
+                <w:color w:val="000000"/>
+                <w:sz w:val="19"/>
+                <w:szCs w:val="19"/>
+              </w:rPr>
+              <w:t>name;</w:t>
+            </w:r>
+            <w:proofErr w:type="gramEnd"/>
           </w:p>
           <w:p>
             <w:pPr>
@@ -7972,8 +8480,30 @@
                 <w:sz w:val="19"/>
                 <w:szCs w:val="19"/>
               </w:rPr>
-              <w:t xml:space="preserve"> SetName(</w:t>
-            </w:r>
+              <w:t xml:space="preserve"> </w:t>
+            </w:r>
+            <w:proofErr w:type="spellStart"/>
+            <w:proofErr w:type="gramStart"/>
+            <w:r>
+              <w:rPr>
+                <w:rFonts w:ascii="Cascadia Mono" w:hAnsi="Cascadia Mono" w:cs="Cascadia Mono"/>
+                <w:color w:val="000000"/>
+                <w:sz w:val="19"/>
+                <w:szCs w:val="19"/>
+              </w:rPr>
+              <w:t>SetName</w:t>
+            </w:r>
+            <w:proofErr w:type="spellEnd"/>
+            <w:r>
+              <w:rPr>
+                <w:rFonts w:ascii="Cascadia Mono" w:hAnsi="Cascadia Mono" w:cs="Cascadia Mono"/>
+                <w:color w:val="000000"/>
+                <w:sz w:val="19"/>
+                <w:szCs w:val="19"/>
+              </w:rPr>
+              <w:t>(</w:t>
+            </w:r>
+            <w:proofErr w:type="gramEnd"/>
             <w:r>
               <w:rPr>
                 <w:rFonts w:ascii="Cascadia Mono" w:hAnsi="Cascadia Mono" w:cs="Cascadia Mono"/>
@@ -8054,8 +8584,19 @@
                 <w:sz w:val="19"/>
                 <w:szCs w:val="19"/>
               </w:rPr>
-              <w:t>.name = name;</w:t>
-            </w:r>
+              <w:t xml:space="preserve">.name = </w:t>
+            </w:r>
+            <w:proofErr w:type="gramStart"/>
+            <w:r>
+              <w:rPr>
+                <w:rFonts w:ascii="Cascadia Mono" w:hAnsi="Cascadia Mono" w:cs="Cascadia Mono"/>
+                <w:color w:val="000000"/>
+                <w:sz w:val="19"/>
+                <w:szCs w:val="19"/>
+              </w:rPr>
+              <w:t>name;</w:t>
+            </w:r>
+            <w:proofErr w:type="gramEnd"/>
           </w:p>
           <w:p>
             <w:pPr>
@@ -8169,7 +8710,38 @@
                 <w:sz w:val="19"/>
                 <w:szCs w:val="19"/>
               </w:rPr>
-              <w:t xml:space="preserve"> GetCategory()</w:t>
+              <w:t xml:space="preserve"> </w:t>
+            </w:r>
+            <w:proofErr w:type="spellStart"/>
+            <w:proofErr w:type="gramStart"/>
+            <w:r>
+              <w:rPr>
+                <w:rFonts w:ascii="Cascadia Mono" w:hAnsi="Cascadia Mono" w:cs="Cascadia Mono"/>
+                <w:color w:val="000000"/>
+                <w:sz w:val="19"/>
+                <w:szCs w:val="19"/>
+              </w:rPr>
+              <w:t>GetCategory</w:t>
+            </w:r>
+            <w:proofErr w:type="spellEnd"/>
+            <w:r>
+              <w:rPr>
+                <w:rFonts w:ascii="Cascadia Mono" w:hAnsi="Cascadia Mono" w:cs="Cascadia Mono"/>
+                <w:color w:val="000000"/>
+                <w:sz w:val="19"/>
+                <w:szCs w:val="19"/>
+              </w:rPr>
+              <w:t>(</w:t>
+            </w:r>
+            <w:proofErr w:type="gramEnd"/>
+            <w:r>
+              <w:rPr>
+                <w:rFonts w:ascii="Cascadia Mono" w:hAnsi="Cascadia Mono" w:cs="Cascadia Mono"/>
+                <w:color w:val="000000"/>
+                <w:sz w:val="19"/>
+                <w:szCs w:val="19"/>
+              </w:rPr>
+              <w:t>)</w:t>
             </w:r>
           </w:p>
           <w:p>
@@ -8233,8 +8805,19 @@
                 <w:sz w:val="19"/>
                 <w:szCs w:val="19"/>
               </w:rPr>
-              <w:t xml:space="preserve"> category;</w:t>
-            </w:r>
+              <w:t xml:space="preserve"> </w:t>
+            </w:r>
+            <w:proofErr w:type="gramStart"/>
+            <w:r>
+              <w:rPr>
+                <w:rFonts w:ascii="Cascadia Mono" w:hAnsi="Cascadia Mono" w:cs="Cascadia Mono"/>
+                <w:color w:val="000000"/>
+                <w:sz w:val="19"/>
+                <w:szCs w:val="19"/>
+              </w:rPr>
+              <w:t>category;</w:t>
+            </w:r>
+            <w:proofErr w:type="gramEnd"/>
           </w:p>
           <w:p>
             <w:pPr>
@@ -8315,8 +8898,30 @@
                 <w:sz w:val="19"/>
                 <w:szCs w:val="19"/>
               </w:rPr>
-              <w:t xml:space="preserve"> SetCategory(</w:t>
-            </w:r>
+              <w:t xml:space="preserve"> </w:t>
+            </w:r>
+            <w:proofErr w:type="spellStart"/>
+            <w:proofErr w:type="gramStart"/>
+            <w:r>
+              <w:rPr>
+                <w:rFonts w:ascii="Cascadia Mono" w:hAnsi="Cascadia Mono" w:cs="Cascadia Mono"/>
+                <w:color w:val="000000"/>
+                <w:sz w:val="19"/>
+                <w:szCs w:val="19"/>
+              </w:rPr>
+              <w:t>SetCategory</w:t>
+            </w:r>
+            <w:proofErr w:type="spellEnd"/>
+            <w:r>
+              <w:rPr>
+                <w:rFonts w:ascii="Cascadia Mono" w:hAnsi="Cascadia Mono" w:cs="Cascadia Mono"/>
+                <w:color w:val="000000"/>
+                <w:sz w:val="19"/>
+                <w:szCs w:val="19"/>
+              </w:rPr>
+              <w:t>(</w:t>
+            </w:r>
+            <w:proofErr w:type="gramEnd"/>
             <w:r>
               <w:rPr>
                 <w:rFonts w:ascii="Cascadia Mono" w:hAnsi="Cascadia Mono" w:cs="Cascadia Mono"/>
@@ -8381,6 +8986,8 @@
               </w:rPr>
               <w:t xml:space="preserve">            </w:t>
             </w:r>
+            <w:proofErr w:type="spellStart"/>
+            <w:proofErr w:type="gramStart"/>
             <w:r>
               <w:rPr>
                 <w:rFonts w:ascii="Cascadia Mono" w:hAnsi="Cascadia Mono" w:cs="Cascadia Mono"/>
@@ -8397,7 +9004,18 @@
                 <w:sz w:val="19"/>
                 <w:szCs w:val="19"/>
               </w:rPr>
-              <w:t>.category = category;</w:t>
+              <w:t>.category</w:t>
+            </w:r>
+            <w:proofErr w:type="spellEnd"/>
+            <w:proofErr w:type="gramEnd"/>
+            <w:r>
+              <w:rPr>
+                <w:rFonts w:ascii="Cascadia Mono" w:hAnsi="Cascadia Mono" w:cs="Cascadia Mono"/>
+                <w:color w:val="000000"/>
+                <w:sz w:val="19"/>
+                <w:szCs w:val="19"/>
+              </w:rPr>
+              <w:t xml:space="preserve"> = category;</w:t>
             </w:r>
           </w:p>
           <w:p>
@@ -8452,8 +9070,19 @@
                 <w:sz w:val="19"/>
                 <w:szCs w:val="19"/>
               </w:rPr>
-              <w:t>// get; set; Strucure</w:t>
-            </w:r>
+              <w:t xml:space="preserve">// get; set; </w:t>
+            </w:r>
+            <w:proofErr w:type="spellStart"/>
+            <w:r>
+              <w:rPr>
+                <w:rFonts w:ascii="Cascadia Mono" w:hAnsi="Cascadia Mono" w:cs="Cascadia Mono"/>
+                <w:color w:val="008000"/>
+                <w:sz w:val="19"/>
+                <w:szCs w:val="19"/>
+              </w:rPr>
+              <w:t>Strucure</w:t>
+            </w:r>
+            <w:proofErr w:type="spellEnd"/>
           </w:p>
           <w:p>
             <w:pPr>
@@ -8511,7 +9140,38 @@
                 <w:sz w:val="19"/>
                 <w:szCs w:val="19"/>
               </w:rPr>
-              <w:t xml:space="preserve"> GetStructure()</w:t>
+              <w:t xml:space="preserve"> </w:t>
+            </w:r>
+            <w:proofErr w:type="spellStart"/>
+            <w:proofErr w:type="gramStart"/>
+            <w:r>
+              <w:rPr>
+                <w:rFonts w:ascii="Cascadia Mono" w:hAnsi="Cascadia Mono" w:cs="Cascadia Mono"/>
+                <w:color w:val="000000"/>
+                <w:sz w:val="19"/>
+                <w:szCs w:val="19"/>
+              </w:rPr>
+              <w:t>GetStructure</w:t>
+            </w:r>
+            <w:proofErr w:type="spellEnd"/>
+            <w:r>
+              <w:rPr>
+                <w:rFonts w:ascii="Cascadia Mono" w:hAnsi="Cascadia Mono" w:cs="Cascadia Mono"/>
+                <w:color w:val="000000"/>
+                <w:sz w:val="19"/>
+                <w:szCs w:val="19"/>
+              </w:rPr>
+              <w:t>(</w:t>
+            </w:r>
+            <w:proofErr w:type="gramEnd"/>
+            <w:r>
+              <w:rPr>
+                <w:rFonts w:ascii="Cascadia Mono" w:hAnsi="Cascadia Mono" w:cs="Cascadia Mono"/>
+                <w:color w:val="000000"/>
+                <w:sz w:val="19"/>
+                <w:szCs w:val="19"/>
+              </w:rPr>
+              <w:t>)</w:t>
             </w:r>
           </w:p>
           <w:p>
@@ -8575,8 +9235,19 @@
                 <w:sz w:val="19"/>
                 <w:szCs w:val="19"/>
               </w:rPr>
-              <w:t xml:space="preserve"> structure;</w:t>
-            </w:r>
+              <w:t xml:space="preserve"> </w:t>
+            </w:r>
+            <w:proofErr w:type="gramStart"/>
+            <w:r>
+              <w:rPr>
+                <w:rFonts w:ascii="Cascadia Mono" w:hAnsi="Cascadia Mono" w:cs="Cascadia Mono"/>
+                <w:color w:val="000000"/>
+                <w:sz w:val="19"/>
+                <w:szCs w:val="19"/>
+              </w:rPr>
+              <w:t>structure;</w:t>
+            </w:r>
+            <w:proofErr w:type="gramEnd"/>
           </w:p>
           <w:p>
             <w:pPr>
@@ -8657,8 +9328,30 @@
                 <w:sz w:val="19"/>
                 <w:szCs w:val="19"/>
               </w:rPr>
-              <w:t xml:space="preserve"> SetStructure(</w:t>
-            </w:r>
+              <w:t xml:space="preserve"> </w:t>
+            </w:r>
+            <w:proofErr w:type="spellStart"/>
+            <w:proofErr w:type="gramStart"/>
+            <w:r>
+              <w:rPr>
+                <w:rFonts w:ascii="Cascadia Mono" w:hAnsi="Cascadia Mono" w:cs="Cascadia Mono"/>
+                <w:color w:val="000000"/>
+                <w:sz w:val="19"/>
+                <w:szCs w:val="19"/>
+              </w:rPr>
+              <w:t>SetStructure</w:t>
+            </w:r>
+            <w:proofErr w:type="spellEnd"/>
+            <w:r>
+              <w:rPr>
+                <w:rFonts w:ascii="Cascadia Mono" w:hAnsi="Cascadia Mono" w:cs="Cascadia Mono"/>
+                <w:color w:val="000000"/>
+                <w:sz w:val="19"/>
+                <w:szCs w:val="19"/>
+              </w:rPr>
+              <w:t>(</w:t>
+            </w:r>
+            <w:proofErr w:type="gramEnd"/>
             <w:r>
               <w:rPr>
                 <w:rFonts w:ascii="Cascadia Mono" w:hAnsi="Cascadia Mono" w:cs="Cascadia Mono"/>
@@ -8723,6 +9416,8 @@
               </w:rPr>
               <w:t xml:space="preserve">            </w:t>
             </w:r>
+            <w:proofErr w:type="spellStart"/>
+            <w:proofErr w:type="gramStart"/>
             <w:r>
               <w:rPr>
                 <w:rFonts w:ascii="Cascadia Mono" w:hAnsi="Cascadia Mono" w:cs="Cascadia Mono"/>
@@ -8739,7 +9434,18 @@
                 <w:sz w:val="19"/>
                 <w:szCs w:val="19"/>
               </w:rPr>
-              <w:t>.structure = structure;</w:t>
+              <w:t>.structure</w:t>
+            </w:r>
+            <w:proofErr w:type="spellEnd"/>
+            <w:proofErr w:type="gramEnd"/>
+            <w:r>
+              <w:rPr>
+                <w:rFonts w:ascii="Cascadia Mono" w:hAnsi="Cascadia Mono" w:cs="Cascadia Mono"/>
+                <w:color w:val="000000"/>
+                <w:sz w:val="19"/>
+                <w:szCs w:val="19"/>
+              </w:rPr>
+              <w:t xml:space="preserve"> = structure;</w:t>
             </w:r>
           </w:p>
           <w:p>
@@ -8853,7 +9559,38 @@
                 <w:sz w:val="19"/>
                 <w:szCs w:val="19"/>
               </w:rPr>
-              <w:t xml:space="preserve"> GetDefition()</w:t>
+              <w:t xml:space="preserve"> </w:t>
+            </w:r>
+            <w:proofErr w:type="spellStart"/>
+            <w:proofErr w:type="gramStart"/>
+            <w:r>
+              <w:rPr>
+                <w:rFonts w:ascii="Cascadia Mono" w:hAnsi="Cascadia Mono" w:cs="Cascadia Mono"/>
+                <w:color w:val="000000"/>
+                <w:sz w:val="19"/>
+                <w:szCs w:val="19"/>
+              </w:rPr>
+              <w:t>GetDefition</w:t>
+            </w:r>
+            <w:proofErr w:type="spellEnd"/>
+            <w:r>
+              <w:rPr>
+                <w:rFonts w:ascii="Cascadia Mono" w:hAnsi="Cascadia Mono" w:cs="Cascadia Mono"/>
+                <w:color w:val="000000"/>
+                <w:sz w:val="19"/>
+                <w:szCs w:val="19"/>
+              </w:rPr>
+              <w:t>(</w:t>
+            </w:r>
+            <w:proofErr w:type="gramEnd"/>
+            <w:r>
+              <w:rPr>
+                <w:rFonts w:ascii="Cascadia Mono" w:hAnsi="Cascadia Mono" w:cs="Cascadia Mono"/>
+                <w:color w:val="000000"/>
+                <w:sz w:val="19"/>
+                <w:szCs w:val="19"/>
+              </w:rPr>
+              <w:t>)</w:t>
             </w:r>
           </w:p>
           <w:p>
@@ -8917,8 +9654,19 @@
                 <w:sz w:val="19"/>
                 <w:szCs w:val="19"/>
               </w:rPr>
-              <w:t xml:space="preserve"> definition;</w:t>
-            </w:r>
+              <w:t xml:space="preserve"> </w:t>
+            </w:r>
+            <w:proofErr w:type="gramStart"/>
+            <w:r>
+              <w:rPr>
+                <w:rFonts w:ascii="Cascadia Mono" w:hAnsi="Cascadia Mono" w:cs="Cascadia Mono"/>
+                <w:color w:val="000000"/>
+                <w:sz w:val="19"/>
+                <w:szCs w:val="19"/>
+              </w:rPr>
+              <w:t>definition;</w:t>
+            </w:r>
+            <w:proofErr w:type="gramEnd"/>
           </w:p>
           <w:p>
             <w:pPr>
@@ -8999,8 +9747,30 @@
                 <w:sz w:val="19"/>
                 <w:szCs w:val="19"/>
               </w:rPr>
-              <w:t xml:space="preserve"> SetDefinition(</w:t>
-            </w:r>
+              <w:t xml:space="preserve"> </w:t>
+            </w:r>
+            <w:proofErr w:type="spellStart"/>
+            <w:proofErr w:type="gramStart"/>
+            <w:r>
+              <w:rPr>
+                <w:rFonts w:ascii="Cascadia Mono" w:hAnsi="Cascadia Mono" w:cs="Cascadia Mono"/>
+                <w:color w:val="000000"/>
+                <w:sz w:val="19"/>
+                <w:szCs w:val="19"/>
+              </w:rPr>
+              <w:t>SetDefinition</w:t>
+            </w:r>
+            <w:proofErr w:type="spellEnd"/>
+            <w:r>
+              <w:rPr>
+                <w:rFonts w:ascii="Cascadia Mono" w:hAnsi="Cascadia Mono" w:cs="Cascadia Mono"/>
+                <w:color w:val="000000"/>
+                <w:sz w:val="19"/>
+                <w:szCs w:val="19"/>
+              </w:rPr>
+              <w:t>(</w:t>
+            </w:r>
+            <w:proofErr w:type="gramEnd"/>
             <w:r>
               <w:rPr>
                 <w:rFonts w:ascii="Cascadia Mono" w:hAnsi="Cascadia Mono" w:cs="Cascadia Mono"/>
@@ -9065,6 +9835,8 @@
               </w:rPr>
               <w:t xml:space="preserve">            </w:t>
             </w:r>
+            <w:proofErr w:type="spellStart"/>
+            <w:proofErr w:type="gramStart"/>
             <w:r>
               <w:rPr>
                 <w:rFonts w:ascii="Cascadia Mono" w:hAnsi="Cascadia Mono" w:cs="Cascadia Mono"/>
@@ -9081,7 +9853,18 @@
                 <w:sz w:val="19"/>
                 <w:szCs w:val="19"/>
               </w:rPr>
-              <w:t>.definition = definition;</w:t>
+              <w:t>.definition</w:t>
+            </w:r>
+            <w:proofErr w:type="spellEnd"/>
+            <w:proofErr w:type="gramEnd"/>
+            <w:r>
+              <w:rPr>
+                <w:rFonts w:ascii="Cascadia Mono" w:hAnsi="Cascadia Mono" w:cs="Cascadia Mono"/>
+                <w:color w:val="000000"/>
+                <w:sz w:val="19"/>
+                <w:szCs w:val="19"/>
+              </w:rPr>
+              <w:t xml:space="preserve"> = definition;</w:t>
             </w:r>
           </w:p>
           <w:p>
@@ -9177,7 +9960,38 @@
                 <w:sz w:val="19"/>
                 <w:szCs w:val="19"/>
               </w:rPr>
-              <w:t xml:space="preserve"> CompareTo(Information other)</w:t>
+              <w:t xml:space="preserve"> </w:t>
+            </w:r>
+            <w:proofErr w:type="spellStart"/>
+            <w:proofErr w:type="gramStart"/>
+            <w:r>
+              <w:rPr>
+                <w:rFonts w:ascii="Cascadia Mono" w:hAnsi="Cascadia Mono" w:cs="Cascadia Mono"/>
+                <w:color w:val="000000"/>
+                <w:sz w:val="19"/>
+                <w:szCs w:val="19"/>
+              </w:rPr>
+              <w:t>CompareTo</w:t>
+            </w:r>
+            <w:proofErr w:type="spellEnd"/>
+            <w:r>
+              <w:rPr>
+                <w:rFonts w:ascii="Cascadia Mono" w:hAnsi="Cascadia Mono" w:cs="Cascadia Mono"/>
+                <w:color w:val="000000"/>
+                <w:sz w:val="19"/>
+                <w:szCs w:val="19"/>
+              </w:rPr>
+              <w:t>(</w:t>
+            </w:r>
+            <w:proofErr w:type="gramEnd"/>
+            <w:r>
+              <w:rPr>
+                <w:rFonts w:ascii="Cascadia Mono" w:hAnsi="Cascadia Mono" w:cs="Cascadia Mono"/>
+                <w:color w:val="000000"/>
+                <w:sz w:val="19"/>
+                <w:szCs w:val="19"/>
+              </w:rPr>
+              <w:t>Information other)</w:t>
             </w:r>
           </w:p>
           <w:p>
@@ -9243,6 +10057,8 @@
               </w:rPr>
               <w:t xml:space="preserve"> </w:t>
             </w:r>
+            <w:proofErr w:type="spellStart"/>
+            <w:proofErr w:type="gramStart"/>
             <w:r>
               <w:rPr>
                 <w:rFonts w:ascii="Cascadia Mono" w:hAnsi="Cascadia Mono" w:cs="Cascadia Mono"/>
@@ -9259,7 +10075,58 @@
                 <w:sz w:val="19"/>
                 <w:szCs w:val="19"/>
               </w:rPr>
-              <w:t>.GetName().CompareTo(other.GetName());</w:t>
+              <w:t>.GetName</w:t>
+            </w:r>
+            <w:proofErr w:type="spellEnd"/>
+            <w:proofErr w:type="gramEnd"/>
+            <w:r>
+              <w:rPr>
+                <w:rFonts w:ascii="Cascadia Mono" w:hAnsi="Cascadia Mono" w:cs="Cascadia Mono"/>
+                <w:color w:val="000000"/>
+                <w:sz w:val="19"/>
+                <w:szCs w:val="19"/>
+              </w:rPr>
+              <w:t>().</w:t>
+            </w:r>
+            <w:proofErr w:type="spellStart"/>
+            <w:r>
+              <w:rPr>
+                <w:rFonts w:ascii="Cascadia Mono" w:hAnsi="Cascadia Mono" w:cs="Cascadia Mono"/>
+                <w:color w:val="000000"/>
+                <w:sz w:val="19"/>
+                <w:szCs w:val="19"/>
+              </w:rPr>
+              <w:t>CompareTo</w:t>
+            </w:r>
+            <w:proofErr w:type="spellEnd"/>
+            <w:r>
+              <w:rPr>
+                <w:rFonts w:ascii="Cascadia Mono" w:hAnsi="Cascadia Mono" w:cs="Cascadia Mono"/>
+                <w:color w:val="000000"/>
+                <w:sz w:val="19"/>
+                <w:szCs w:val="19"/>
+              </w:rPr>
+              <w:t>(</w:t>
+            </w:r>
+            <w:proofErr w:type="spellStart"/>
+            <w:r>
+              <w:rPr>
+                <w:rFonts w:ascii="Cascadia Mono" w:hAnsi="Cascadia Mono" w:cs="Cascadia Mono"/>
+                <w:color w:val="000000"/>
+                <w:sz w:val="19"/>
+                <w:szCs w:val="19"/>
+              </w:rPr>
+              <w:t>other.GetName</w:t>
+            </w:r>
+            <w:proofErr w:type="spellEnd"/>
+            <w:r>
+              <w:rPr>
+                <w:rFonts w:ascii="Cascadia Mono" w:hAnsi="Cascadia Mono" w:cs="Cascadia Mono"/>
+                <w:color w:val="000000"/>
+                <w:sz w:val="19"/>
+                <w:szCs w:val="19"/>
+              </w:rPr>
+              <w:t>());</w:t>
             </w:r>
           </w:p>
           <w:p>
@@ -10453,7 +11320,17 @@
         <w:t xml:space="preserve">the </w:t>
       </w:r>
       <w:r>
-        <w:t>final report (ie start, working, final). Your code must adhere to the CITEMS software development</w:t>
+        <w:t>final report (</w:t>
+      </w:r>
+      <w:proofErr w:type="spellStart"/>
+      <w:proofErr w:type="gramStart"/>
+      <w:r>
+        <w:t>ie</w:t>
+      </w:r>
+      <w:proofErr w:type="spellEnd"/>
+      <w:proofErr w:type="gramEnd"/>
+      <w:r>
+        <w:t xml:space="preserve"> start, working, final). Your code must adhere to the CITEMS software development</w:t>
       </w:r>
       <w:r>
         <w:t xml:space="preserve"> </w:t>
@@ -10473,7 +11350,15 @@
         <w:ind w:right="24"/>
       </w:pPr>
       <w:r>
-        <w:t>The following programming criteria and features are required, the exact requirements of the Programming Criteria are essential. Any variation from them will need to be corrected in order to achieve a satisfactory performance.</w:t>
+        <w:t xml:space="preserve">The following programming criteria and features are required, the exact requirements of the Programming Criteria are essential. Any variation from them will need to be corrected </w:t>
+      </w:r>
+      <w:proofErr w:type="gramStart"/>
+      <w:r>
+        <w:t>in order to</w:t>
+      </w:r>
+      <w:proofErr w:type="gramEnd"/>
+      <w:r>
+        <w:t xml:space="preserve"> achieve a satisfactory performance.</w:t>
       </w:r>
       <w:r>
         <w:t xml:space="preserve"> The following </w:t>
@@ -10500,7 +11385,15 @@
         </w:numPr>
       </w:pPr>
       <w:r>
-        <w:t>The input for Category must be a ComboBox with six choices, (refer Data Structure Matrix at end of document).</w:t>
+        <w:t xml:space="preserve">The input for Category must be a </w:t>
+      </w:r>
+      <w:proofErr w:type="spellStart"/>
+      <w:r>
+        <w:t>ComboBox</w:t>
+      </w:r>
+      <w:proofErr w:type="spellEnd"/>
+      <w:r>
+        <w:t xml:space="preserve"> with six choices, (refer Data Structure Matrix at end of document).</w:t>
       </w:r>
     </w:p>
     <w:p>
@@ -10514,6 +11407,7 @@
       <w:r>
         <w:t xml:space="preserve">The input for the Structure must be two radio buttons inside a </w:t>
       </w:r>
+      <w:proofErr w:type="spellStart"/>
       <w:r>
         <w:t>G</w:t>
       </w:r>
@@ -10524,7 +11418,11 @@
         <w:t>B</w:t>
       </w:r>
       <w:r>
-        <w:t>ox.</w:t>
+        <w:t>ox</w:t>
+      </w:r>
+      <w:proofErr w:type="spellEnd"/>
+      <w:r>
+        <w:t>.</w:t>
       </w:r>
     </w:p>
     <w:p>
@@ -10548,7 +11446,23 @@
         </w:numPr>
       </w:pPr>
       <w:r>
-        <w:t>The main list of Data Structures must be a ListView which displays the Name and Category (You are not permitted to use a ListBox).</w:t>
+        <w:t xml:space="preserve">The main list of Data Structures must be a </w:t>
+      </w:r>
+      <w:proofErr w:type="spellStart"/>
+      <w:r>
+        <w:t>ListView</w:t>
+      </w:r>
+      <w:proofErr w:type="spellEnd"/>
+      <w:r>
+        <w:t xml:space="preserve"> which displays the Name and Category (You are not permitted to use a </w:t>
+      </w:r>
+      <w:proofErr w:type="spellStart"/>
+      <w:r>
+        <w:t>ListBox</w:t>
+      </w:r>
+      <w:proofErr w:type="spellEnd"/>
+      <w:r>
+        <w:t>).</w:t>
       </w:r>
     </w:p>
     <w:p>
@@ -10608,9 +11522,11 @@
       <w:r>
         <w:t xml:space="preserve">add an appropriate </w:t>
       </w:r>
+      <w:proofErr w:type="spellStart"/>
       <w:r>
         <w:t>IComparable</w:t>
       </w:r>
+      <w:proofErr w:type="spellEnd"/>
       <w:r>
         <w:t xml:space="preserve"> for the Name attribute. </w:t>
       </w:r>
@@ -10620,9 +11536,11 @@
       <w:r>
         <w:t>“</w:t>
       </w:r>
+      <w:proofErr w:type="spellStart"/>
       <w:r>
         <w:t>Information.cs</w:t>
       </w:r>
+      <w:proofErr w:type="spellEnd"/>
       <w:r>
         <w:t>”</w:t>
       </w:r>
@@ -10646,7 +11564,31 @@
         <w:spacing w:before="120" w:after="0"/>
       </w:pPr>
       <w:r>
-        <w:t>6.3 Create a button method to ADD a new item to the list. Use a TextBox for the Name input, ComboBox for the Category, Radio group for the Structure and Multiline TextBox for the Definition.</w:t>
+        <w:t xml:space="preserve">6.3 Create a button method to ADD a new item to the list. Use a </w:t>
+      </w:r>
+      <w:proofErr w:type="spellStart"/>
+      <w:r>
+        <w:t>TextBox</w:t>
+      </w:r>
+      <w:proofErr w:type="spellEnd"/>
+      <w:r>
+        <w:t xml:space="preserve"> for the Name input, </w:t>
+      </w:r>
+      <w:proofErr w:type="spellStart"/>
+      <w:r>
+        <w:t>ComboBox</w:t>
+      </w:r>
+      <w:proofErr w:type="spellEnd"/>
+      <w:r>
+        <w:t xml:space="preserve"> for the Category, Radio group for the Structure and Multiline </w:t>
+      </w:r>
+      <w:proofErr w:type="spellStart"/>
+      <w:r>
+        <w:t>TextBox</w:t>
+      </w:r>
+      <w:proofErr w:type="spellEnd"/>
+      <w:r>
+        <w:t xml:space="preserve"> for the Definition.</w:t>
       </w:r>
     </w:p>
     <w:p>
@@ -10666,8 +11608,13 @@
         <w:t xml:space="preserve">to </w:t>
       </w:r>
       <w:r>
-        <w:t>populate the ComboBox</w:t>
-      </w:r>
+        <w:t xml:space="preserve">populate the </w:t>
+      </w:r>
+      <w:proofErr w:type="spellStart"/>
+      <w:r>
+        <w:t>ComboBox</w:t>
+      </w:r>
+      <w:proofErr w:type="spellEnd"/>
       <w:r>
         <w:t xml:space="preserve"> when the Form Load method is called.</w:t>
       </w:r>
@@ -10680,7 +11627,15 @@
         <w:spacing w:before="120" w:after="0"/>
       </w:pPr>
       <w:r>
-        <w:t xml:space="preserve">6.5 Create a custom ValidName method which </w:t>
+        <w:t xml:space="preserve">6.5 Create a custom </w:t>
+      </w:r>
+      <w:proofErr w:type="spellStart"/>
+      <w:r>
+        <w:t>ValidName</w:t>
+      </w:r>
+      <w:proofErr w:type="spellEnd"/>
+      <w:r>
+        <w:t xml:space="preserve"> method which </w:t>
       </w:r>
       <w:r>
         <w:t xml:space="preserve">will </w:t>
@@ -10723,6 +11678,7 @@
       <w:r>
         <w:t xml:space="preserve">adio button </w:t>
       </w:r>
+      <w:proofErr w:type="spellStart"/>
       <w:r>
         <w:t>G</w:t>
       </w:r>
@@ -10733,7 +11689,11 @@
         <w:t>B</w:t>
       </w:r>
       <w:r>
-        <w:t>ox. The first method must return a string value from the selected radio button (Linear or Non-Linear). The second method must send an integer index which will highlight an appropriate radio button.</w:t>
+        <w:t>ox</w:t>
+      </w:r>
+      <w:proofErr w:type="spellEnd"/>
+      <w:r>
+        <w:t>. The first method must return a string value from the selected radio button (Linear or Non-Linear). The second method must send an integer index which will highlight an appropriate radio button.</w:t>
       </w:r>
     </w:p>
     <w:p>
@@ -10741,7 +11701,15 @@
         <w:spacing w:before="120" w:after="0"/>
       </w:pPr>
       <w:r>
-        <w:t>6.7 Create a button method that will delete the currently selected record in the ListView. Ensure the</w:t>
+        <w:t xml:space="preserve">6.7 Create a button method that will delete the currently selected record in the </w:t>
+      </w:r>
+      <w:proofErr w:type="spellStart"/>
+      <w:r>
+        <w:t>ListView</w:t>
+      </w:r>
+      <w:proofErr w:type="spellEnd"/>
+      <w:r>
+        <w:t>. Ensure the</w:t>
       </w:r>
       <w:r>
         <w:t xml:space="preserve"> user has the option to backout of this action by using a dialog box. Display an updated version of the sorted list at the end of this process.</w:t>
@@ -10752,7 +11720,15 @@
         <w:spacing w:before="120" w:after="0"/>
       </w:pPr>
       <w:r>
-        <w:t>6.8 Create a button method that will save the edited record of the currently selected item in the ListView. All the changes in the input controls will be written back to the list.</w:t>
+        <w:t xml:space="preserve">6.8 Create a button method that will save the edited record of the currently selected item in the </w:t>
+      </w:r>
+      <w:proofErr w:type="spellStart"/>
+      <w:r>
+        <w:t>ListView</w:t>
+      </w:r>
+      <w:proofErr w:type="spellEnd"/>
+      <w:r>
+        <w:t>. All the changes in the input controls will be written back to the list.</w:t>
       </w:r>
       <w:r>
         <w:t xml:space="preserve"> </w:t>
@@ -10781,14 +11757,28 @@
         <w:t xml:space="preserve">6.10 </w:t>
       </w:r>
       <w:r>
-        <w:t>Create a button method that will use the builtin binary search to find a Data Structure name. If the record is found the associated details will populate the appropriate input controls</w:t>
-      </w:r>
-      <w:r>
-        <w:t xml:space="preserve"> and highlight the name in the ListView</w:t>
-      </w:r>
+        <w:t xml:space="preserve">Create a button method that will use the </w:t>
+      </w:r>
+      <w:proofErr w:type="spellStart"/>
+      <w:r>
+        <w:t>builtin</w:t>
+      </w:r>
+      <w:proofErr w:type="spellEnd"/>
+      <w:r>
+        <w:t xml:space="preserve"> binary search to find a Data Structure name. If the record is found the associated details will populate the appropriate input controls</w:t>
+      </w:r>
+      <w:r>
+        <w:t xml:space="preserve"> and highlight the name in the </w:t>
+      </w:r>
+      <w:proofErr w:type="spellStart"/>
+      <w:r>
+        <w:t>ListView</w:t>
+      </w:r>
+      <w:proofErr w:type="spellEnd"/>
       <w:r>
         <w:t xml:space="preserve">. At the end of the search process the search input </w:t>
       </w:r>
+      <w:proofErr w:type="spellStart"/>
       <w:r>
         <w:t>T</w:t>
       </w:r>
@@ -10799,7 +11789,11 @@
         <w:t>B</w:t>
       </w:r>
       <w:r>
-        <w:t>ox must be cleared.</w:t>
+        <w:t>ox</w:t>
+      </w:r>
+      <w:proofErr w:type="spellEnd"/>
+      <w:r>
+        <w:t xml:space="preserve"> must be cleared.</w:t>
       </w:r>
     </w:p>
     <w:p>
@@ -10807,7 +11801,15 @@
         <w:spacing w:before="120" w:after="0" w:line="269" w:lineRule="auto"/>
       </w:pPr>
       <w:r>
-        <w:t>6.11 Create a ListView event so a user can select a Data Structure Name from the list of Names and the associated information will be displayed in the related text boxes combo</w:t>
+        <w:t xml:space="preserve">6.11 Create a </w:t>
+      </w:r>
+      <w:proofErr w:type="spellStart"/>
+      <w:r>
+        <w:t>ListView</w:t>
+      </w:r>
+      <w:proofErr w:type="spellEnd"/>
+      <w:r>
+        <w:t xml:space="preserve"> event so a user can select a Data Structure Name from the list of Names and the associated information will be displayed in the related text boxes combo</w:t>
       </w:r>
       <w:r>
         <w:t xml:space="preserve"> </w:t>
@@ -10821,15 +11823,60 @@
         <w:spacing w:before="120" w:after="0" w:line="269" w:lineRule="auto"/>
       </w:pPr>
       <w:r>
-        <w:t>6.12 Create a custom method that will clear and reset the TextBoxes, ComboBox and Radio button</w:t>
-      </w:r>
+        <w:t xml:space="preserve">6.12 Create a custom method that will clear and reset the </w:t>
+      </w:r>
+      <w:proofErr w:type="spellStart"/>
+      <w:r>
+        <w:t>TextBoxes</w:t>
+      </w:r>
+      <w:proofErr w:type="spellEnd"/>
+      <w:r>
+        <w:t xml:space="preserve">, </w:t>
+      </w:r>
+      <w:proofErr w:type="spellStart"/>
+      <w:r>
+        <w:t>ComboBox</w:t>
+      </w:r>
+      <w:proofErr w:type="spellEnd"/>
+      <w:r>
+        <w:t xml:space="preserve"> and Radio </w:t>
+      </w:r>
+      <w:proofErr w:type="gramStart"/>
+      <w:r>
+        <w:t>button</w:t>
+      </w:r>
+      <w:proofErr w:type="gramEnd"/>
     </w:p>
     <w:p>
       <w:pPr>
         <w:spacing w:before="120" w:after="0" w:line="269" w:lineRule="auto"/>
       </w:pPr>
       <w:r>
-        <w:t>6.13 Create a double click event on the Name TextBox to clear the TextBboxes, ComboBox and Radio button.</w:t>
+        <w:t xml:space="preserve">6.13 Create a double click event on the Name </w:t>
+      </w:r>
+      <w:proofErr w:type="spellStart"/>
+      <w:r>
+        <w:t>TextBox</w:t>
+      </w:r>
+      <w:proofErr w:type="spellEnd"/>
+      <w:r>
+        <w:t xml:space="preserve"> to clear the </w:t>
+      </w:r>
+      <w:proofErr w:type="spellStart"/>
+      <w:r>
+        <w:t>TextBboxes</w:t>
+      </w:r>
+      <w:proofErr w:type="spellEnd"/>
+      <w:r>
+        <w:t xml:space="preserve">, </w:t>
+      </w:r>
+      <w:proofErr w:type="spellStart"/>
+      <w:r>
+        <w:t>ComboBox</w:t>
+      </w:r>
+      <w:proofErr w:type="spellEnd"/>
+      <w:r>
+        <w:t xml:space="preserve"> and Radio button.</w:t>
       </w:r>
     </w:p>
     <w:p>
@@ -11128,12 +12175,69 @@
                 <w:szCs w:val="20"/>
               </w:rPr>
             </w:pPr>
+            <w:proofErr w:type="spellStart"/>
             <w:r>
               <w:rPr>
                 <w:sz w:val="20"/>
                 <w:szCs w:val="20"/>
               </w:rPr>
-              <w:t xml:space="preserve">ValidName, DeleteItem, ButtonEdit_Click, DisplayList </w:t>
+              <w:t>ValidName</w:t>
+            </w:r>
+            <w:proofErr w:type="spellEnd"/>
+            <w:r>
+              <w:rPr>
+                <w:sz w:val="20"/>
+                <w:szCs w:val="20"/>
+              </w:rPr>
+              <w:t xml:space="preserve">, </w:t>
+            </w:r>
+            <w:proofErr w:type="spellStart"/>
+            <w:r>
+              <w:rPr>
+                <w:sz w:val="20"/>
+                <w:szCs w:val="20"/>
+              </w:rPr>
+              <w:t>DeleteItem</w:t>
+            </w:r>
+            <w:proofErr w:type="spellEnd"/>
+            <w:r>
+              <w:rPr>
+                <w:sz w:val="20"/>
+                <w:szCs w:val="20"/>
+              </w:rPr>
+              <w:t xml:space="preserve">, </w:t>
+            </w:r>
+            <w:proofErr w:type="spellStart"/>
+            <w:r>
+              <w:rPr>
+                <w:sz w:val="20"/>
+                <w:szCs w:val="20"/>
+              </w:rPr>
+              <w:t>ButtonEdit_Click</w:t>
+            </w:r>
+            <w:proofErr w:type="spellEnd"/>
+            <w:r>
+              <w:rPr>
+                <w:sz w:val="20"/>
+                <w:szCs w:val="20"/>
+              </w:rPr>
+              <w:t xml:space="preserve">, </w:t>
+            </w:r>
+            <w:proofErr w:type="spellStart"/>
+            <w:r>
+              <w:rPr>
+                <w:sz w:val="20"/>
+                <w:szCs w:val="20"/>
+              </w:rPr>
+              <w:t>DisplayList</w:t>
+            </w:r>
+            <w:proofErr w:type="spellEnd"/>
+            <w:r>
+              <w:rPr>
+                <w:sz w:val="20"/>
+                <w:szCs w:val="20"/>
+              </w:rPr>
+              <w:t xml:space="preserve"> </w:t>
             </w:r>
           </w:p>
         </w:tc>
@@ -11201,16 +12305,45 @@
               <w:spacing w:after="0"/>
             </w:pPr>
             <w:r>
-              <w:t>If ValidName correctly returns bool value</w:t>
-            </w:r>
-          </w:p>
-          <w:p>
-            <w:pPr>
-              <w:spacing w:after="0"/>
-            </w:pPr>
-            <w:r>
-              <w:t>If DeleteItem works correctly for both context of button and double click and does not allow deletion if there is no selection, and if user decides that they would not like to delete it</w:t>
-            </w:r>
+              <w:t xml:space="preserve">If </w:t>
+            </w:r>
+            <w:proofErr w:type="spellStart"/>
+            <w:r>
+              <w:t>ValidName</w:t>
+            </w:r>
+            <w:proofErr w:type="spellEnd"/>
+            <w:r>
+              <w:t xml:space="preserve"> correctly returns </w:t>
+            </w:r>
+            <w:proofErr w:type="spellStart"/>
+            <w:r>
+              <w:t>bool</w:t>
+            </w:r>
+            <w:proofErr w:type="spellEnd"/>
+            <w:r>
+              <w:t xml:space="preserve"> value</w:t>
+            </w:r>
+          </w:p>
+          <w:p>
+            <w:pPr>
+              <w:spacing w:after="0"/>
+            </w:pPr>
+            <w:r>
+              <w:t xml:space="preserve">If </w:t>
+            </w:r>
+            <w:proofErr w:type="spellStart"/>
+            <w:r>
+              <w:t>DeleteItem</w:t>
+            </w:r>
+            <w:proofErr w:type="spellEnd"/>
+            <w:r>
+              <w:t xml:space="preserve"> works correctly for both context of button and double click and does not allow deletion if there is no selection, and if user decides that they would not like to delete </w:t>
+            </w:r>
+            <w:proofErr w:type="gramStart"/>
+            <w:r>
+              <w:t>it</w:t>
+            </w:r>
+            <w:proofErr w:type="gramEnd"/>
           </w:p>
           <w:p>
             <w:pPr>
@@ -11776,8 +12909,17 @@
                 <w:sz w:val="16"/>
                 <w:szCs w:val="16"/>
               </w:rPr>
-              <w:t>Entry “Test” display in listview</w:t>
-            </w:r>
+              <w:t xml:space="preserve">Entry “Test” display in </w:t>
+            </w:r>
+            <w:proofErr w:type="spellStart"/>
+            <w:r>
+              <w:rPr>
+                <w:sz w:val="16"/>
+                <w:szCs w:val="16"/>
+              </w:rPr>
+              <w:t>listview</w:t>
+            </w:r>
+            <w:proofErr w:type="spellEnd"/>
           </w:p>
         </w:tc>
         <w:tc>
@@ -12377,7 +13519,23 @@
                 <w:sz w:val="16"/>
                 <w:szCs w:val="16"/>
               </w:rPr>
-              <w:t>Press delete -&gt; OK</w:t>
+              <w:t xml:space="preserve">Press </w:t>
+            </w:r>
+            <w:proofErr w:type="gramStart"/>
+            <w:r>
+              <w:rPr>
+                <w:sz w:val="16"/>
+                <w:szCs w:val="16"/>
+              </w:rPr>
+              <w:t>delete</w:t>
+            </w:r>
+            <w:proofErr w:type="gramEnd"/>
+            <w:r>
+              <w:rPr>
+                <w:sz w:val="16"/>
+                <w:szCs w:val="16"/>
+              </w:rPr>
+              <w:t xml:space="preserve"> -&gt; OK</w:t>
             </w:r>
           </w:p>
         </w:tc>
@@ -12751,7 +13909,23 @@
                 <w:sz w:val="16"/>
                 <w:szCs w:val="16"/>
               </w:rPr>
-              <w:t>Press delete without a selected item.</w:t>
+              <w:t xml:space="preserve">Press </w:t>
+            </w:r>
+            <w:proofErr w:type="gramStart"/>
+            <w:r>
+              <w:rPr>
+                <w:sz w:val="16"/>
+                <w:szCs w:val="16"/>
+              </w:rPr>
+              <w:t>delete</w:t>
+            </w:r>
+            <w:proofErr w:type="gramEnd"/>
+            <w:r>
+              <w:rPr>
+                <w:sz w:val="16"/>
+                <w:szCs w:val="16"/>
+              </w:rPr>
+              <w:t xml:space="preserve"> without a selected item.</w:t>
             </w:r>
           </w:p>
         </w:tc>
@@ -12999,8 +14173,17 @@
                 <w:sz w:val="16"/>
                 <w:szCs w:val="16"/>
               </w:rPr>
-              <w:t>No event occures</w:t>
-            </w:r>
+              <w:t xml:space="preserve">No event </w:t>
+            </w:r>
+            <w:proofErr w:type="spellStart"/>
+            <w:r>
+              <w:rPr>
+                <w:sz w:val="16"/>
+                <w:szCs w:val="16"/>
+              </w:rPr>
+              <w:t>occures</w:t>
+            </w:r>
+            <w:proofErr w:type="spellEnd"/>
           </w:p>
         </w:tc>
         <w:tc>
@@ -13273,7 +14456,23 @@
                 <w:sz w:val="16"/>
                 <w:szCs w:val="16"/>
               </w:rPr>
-              <w:t>Double click delete cancel</w:t>
+              <w:t xml:space="preserve">Double </w:t>
+            </w:r>
+            <w:proofErr w:type="gramStart"/>
+            <w:r>
+              <w:rPr>
+                <w:sz w:val="16"/>
+                <w:szCs w:val="16"/>
+              </w:rPr>
+              <w:t>click</w:t>
+            </w:r>
+            <w:proofErr w:type="gramEnd"/>
+            <w:r>
+              <w:rPr>
+                <w:sz w:val="16"/>
+                <w:szCs w:val="16"/>
+              </w:rPr>
+              <w:t xml:space="preserve"> delete cancel</w:t>
             </w:r>
           </w:p>
         </w:tc>
@@ -13576,7 +14775,23 @@
                 <w:sz w:val="16"/>
                 <w:szCs w:val="16"/>
               </w:rPr>
-              <w:t>Press edit button</w:t>
+              <w:t xml:space="preserve">Press </w:t>
+            </w:r>
+            <w:proofErr w:type="gramStart"/>
+            <w:r>
+              <w:rPr>
+                <w:sz w:val="16"/>
+                <w:szCs w:val="16"/>
+              </w:rPr>
+              <w:t>edit</w:t>
+            </w:r>
+            <w:proofErr w:type="gramEnd"/>
+            <w:r>
+              <w:rPr>
+                <w:sz w:val="16"/>
+                <w:szCs w:val="16"/>
+              </w:rPr>
+              <w:t xml:space="preserve"> button</w:t>
             </w:r>
           </w:p>
           <w:p>
@@ -13721,8 +14936,17 @@
                 <w:sz w:val="16"/>
                 <w:szCs w:val="16"/>
               </w:rPr>
-              <w:t>“Graph” entry changed to “test”</w:t>
-            </w:r>
+              <w:t>“Graph” entry changed to “</w:t>
+            </w:r>
+            <w:proofErr w:type="gramStart"/>
+            <w:r>
+              <w:rPr>
+                <w:sz w:val="16"/>
+                <w:szCs w:val="16"/>
+              </w:rPr>
+              <w:t>test”</w:t>
+            </w:r>
+            <w:proofErr w:type="gramEnd"/>
           </w:p>
           <w:p>
             <w:pPr>
@@ -13861,24 +15085,42 @@
                 <w:sz w:val="16"/>
                 <w:szCs w:val="16"/>
               </w:rPr>
-              <w:t>Delete Name field</w:t>
-            </w:r>
-          </w:p>
-          <w:p>
-            <w:pPr>
-              <w:spacing w:after="0"/>
-              <w:rPr>
-                <w:sz w:val="16"/>
-                <w:szCs w:val="16"/>
-              </w:rPr>
-            </w:pPr>
-            <w:r>
-              <w:rPr>
-                <w:sz w:val="16"/>
-                <w:szCs w:val="16"/>
-              </w:rPr>
-              <w:t>Leave rest</w:t>
-            </w:r>
+              <w:t xml:space="preserve">Delete Name </w:t>
+            </w:r>
+            <w:proofErr w:type="gramStart"/>
+            <w:r>
+              <w:rPr>
+                <w:sz w:val="16"/>
+                <w:szCs w:val="16"/>
+              </w:rPr>
+              <w:t>field</w:t>
+            </w:r>
+            <w:proofErr w:type="gramEnd"/>
+          </w:p>
+          <w:p>
+            <w:pPr>
+              <w:spacing w:after="0"/>
+              <w:rPr>
+                <w:sz w:val="16"/>
+                <w:szCs w:val="16"/>
+              </w:rPr>
+            </w:pPr>
+            <w:r>
+              <w:rPr>
+                <w:sz w:val="16"/>
+                <w:szCs w:val="16"/>
+              </w:rPr>
+              <w:t xml:space="preserve">Leave </w:t>
+            </w:r>
+            <w:proofErr w:type="gramStart"/>
+            <w:r>
+              <w:rPr>
+                <w:sz w:val="16"/>
+                <w:szCs w:val="16"/>
+              </w:rPr>
+              <w:t>rest</w:t>
+            </w:r>
+            <w:proofErr w:type="gramEnd"/>
           </w:p>
           <w:p>
             <w:pPr>
@@ -14112,8 +15354,17 @@
                 <w:sz w:val="16"/>
                 <w:szCs w:val="16"/>
               </w:rPr>
-              <w:t>Leave rest</w:t>
-            </w:r>
+              <w:t xml:space="preserve">Leave </w:t>
+            </w:r>
+            <w:proofErr w:type="gramStart"/>
+            <w:r>
+              <w:rPr>
+                <w:sz w:val="16"/>
+                <w:szCs w:val="16"/>
+              </w:rPr>
+              <w:t>rest</w:t>
+            </w:r>
+            <w:proofErr w:type="gramEnd"/>
           </w:p>
           <w:p>
             <w:pPr>
@@ -14306,8 +15557,17 @@
                 <w:sz w:val="16"/>
                 <w:szCs w:val="16"/>
               </w:rPr>
-              <w:t>Do not select anything</w:t>
-            </w:r>
+              <w:t xml:space="preserve">Do not select </w:t>
+            </w:r>
+            <w:proofErr w:type="gramStart"/>
+            <w:r>
+              <w:rPr>
+                <w:sz w:val="16"/>
+                <w:szCs w:val="16"/>
+              </w:rPr>
+              <w:t>anything</w:t>
+            </w:r>
+            <w:proofErr w:type="gramEnd"/>
           </w:p>
           <w:p>
             <w:pPr>
@@ -14521,8 +15781,13 @@
         <w:spacing w:after="120" w:line="269" w:lineRule="auto"/>
       </w:pPr>
       <w:r>
-        <w:t>Explain how you were able to utilise all the feature s of the VCS</w:t>
-      </w:r>
+        <w:t xml:space="preserve">Explain how you were able to utilise all the feature s of the </w:t>
+      </w:r>
+      <w:proofErr w:type="gramStart"/>
+      <w:r>
+        <w:t>VCS</w:t>
+      </w:r>
+      <w:proofErr w:type="gramEnd"/>
       <w:r>
         <w:t xml:space="preserve"> </w:t>
       </w:r>
@@ -14693,7 +15958,15 @@
               <w:spacing w:after="0" w:line="269" w:lineRule="auto"/>
             </w:pPr>
             <w:r>
-              <w:t>In hindsight, my project plan didn’t work out very well.  I ended up using it as a general guide whilst just adapting to what I thought I should do next as I was completing the current task I was on. If I was to do this again, I would more discretely map out each task so that there was a more clear order of priority, and broken down a bit further. Some tasks I set for myself felt too general or unspecific, leaving me feeling like I was running around a bit coding odd bits and bobs in-between as I saw necessary to finish the task. Other than this shortcoming, I think the plan was still okay. It accurately depicted what the programming requirements were, and still allowed me to, from my perspective, construct a strong working prototype that fulfils all the requirements.</w:t>
+              <w:t xml:space="preserve">In hindsight, my project plan didn’t work out very well.  I ended up using it as a general guide whilst just adapting to what I thought I should do next as I was completing the current task I was on. If I was to do this again, I would more discretely map out each task so that there was a </w:t>
+            </w:r>
+            <w:proofErr w:type="gramStart"/>
+            <w:r>
+              <w:t>more clear</w:t>
+            </w:r>
+            <w:proofErr w:type="gramEnd"/>
+            <w:r>
+              <w:t xml:space="preserve"> order of priority, and broken down a bit further. Some tasks I set for myself felt too general or unspecific, leaving me feeling like I was running around a bit coding odd bits and bobs in-between as I saw necessary to finish the task. Other than this shortcoming, I think the plan was still okay. It accurately depicted what the programming requirements were, and still allowed me to, from my perspective, construct a strong working prototype that fulfils all the requirements.</w:t>
             </w:r>
           </w:p>
         </w:tc>
@@ -14761,7 +16034,20 @@
               <w:spacing w:after="0"/>
             </w:pPr>
             <w:r>
-              <w:t xml:space="preserve">Using my VCS, GitHub, was a great experience. It allowed me to seamlessly work between my home desktop and my laptop on campus. The only drawback I had was with the IO files I was using. By default, the .gitignore file will block all .txt and .bin files, meaning I did not have those files on my system if I was using my laptop. But other than that. It drastically increased my productivity and </w:t>
+              <w:t xml:space="preserve">Using my VCS, GitHub, was a great experience. It allowed me to seamlessly work between my home desktop and my laptop on campus. The only drawback I had was with the IO files I was using. By default, </w:t>
+            </w:r>
+            <w:proofErr w:type="gramStart"/>
+            <w:r>
+              <w:t>the .</w:t>
+            </w:r>
+            <w:proofErr w:type="spellStart"/>
+            <w:r>
+              <w:t>gitignore</w:t>
+            </w:r>
+            <w:proofErr w:type="spellEnd"/>
+            <w:proofErr w:type="gramEnd"/>
+            <w:r>
+              <w:t xml:space="preserve"> file will block all .txt and .bin files, meaning I did not have those files on my system if I was using my laptop. But other than that. It drastically increased my productivity and </w:t>
             </w:r>
             <w:r>
               <w:t>the portability of my work.</w:t>
@@ -14830,7 +16116,15 @@
             </w:r>
             <w:r>
               <w:lastRenderedPageBreak/>
-              <w:t>commit. While I did only have to use this once, it saved me a great deal of troubleshooting trying to get my code back to a working and stable point as I could just with a click of a button revert back to a point where all my code was still working.</w:t>
+              <w:t xml:space="preserve">commit. While I did only have to use this once, it saved me a great deal of troubleshooting trying to get my code back to a working and stable point as I could just with a click of a button </w:t>
+            </w:r>
+            <w:proofErr w:type="gramStart"/>
+            <w:r>
+              <w:t>revert back</w:t>
+            </w:r>
+            <w:proofErr w:type="gramEnd"/>
+            <w:r>
+              <w:t xml:space="preserve"> to a point where all my code was still working.</w:t>
             </w:r>
           </w:p>
         </w:tc>
@@ -14969,9 +16263,6 @@
             </w:r>
             <w:r>
               <w:t>re was not a working prototype until later in its development. For next time, I would construct a stricter project plan with more specific tasks. I also put much more thought into the priority of these classes so that the flow of the project makes more sense and so there would be a more functional prototype earlier into the project.</w:t>
-            </w:r>
-            <w:r>
-              <w:t>S</w:t>
             </w:r>
           </w:p>
         </w:tc>
@@ -15046,9 +16337,11 @@
             <w:shd w:val="clear" w:color="auto" w:fill="auto"/>
           </w:tcPr>
           <w:p>
+            <w:proofErr w:type="spellStart"/>
             <w:r>
               <w:t>InformationClassWiki</w:t>
             </w:r>
+            <w:proofErr w:type="spellEnd"/>
           </w:p>
         </w:tc>
       </w:tr>
@@ -15251,7 +16544,11 @@
             </w:tcBorders>
             <w:shd w:val="clear" w:color="auto" w:fill="auto"/>
           </w:tcPr>
-          <w:p/>
+          <w:p>
+            <w:r>
+              <w:t>Most of the program was constructed in the first week.</w:t>
+            </w:r>
+          </w:p>
         </w:tc>
       </w:tr>
       <w:tr>
@@ -15344,7 +16641,11 @@
             </w:tcBorders>
             <w:shd w:val="clear" w:color="auto" w:fill="auto"/>
           </w:tcPr>
-          <w:p/>
+          <w:p>
+            <w:r>
+              <w:t>Reviewed code from the previous week and fixed any found bugs. Added a save on close</w:t>
+            </w:r>
+          </w:p>
         </w:tc>
       </w:tr>
       <w:tr>
@@ -15368,7 +16669,8 @@
               <w:jc w:val="center"/>
             </w:pPr>
             <w:r>
-              <w:t>…</w:t>
+              <w:lastRenderedPageBreak/>
+              <w:t>Week 3</w:t>
             </w:r>
           </w:p>
         </w:tc>
@@ -15385,6 +16687,43 @@
             <w:pPr>
               <w:jc w:val="center"/>
             </w:pPr>
+            <w:r>
+              <w:drawing>
+                <wp:inline distT="0" distB="0" distL="0" distR="0" wp14:anchorId="01D731CA" wp14:editId="379DBD05">
+                  <wp:extent cx="4442460" cy="1824990"/>
+                  <wp:effectExtent l="0" t="0" r="0" b="3810"/>
+                  <wp:docPr id="1483408363" name="Picture 1"/>
+                  <wp:cNvGraphicFramePr>
+                    <a:graphicFrameLocks xmlns:a="http://schemas.openxmlformats.org/drawingml/2006/main" noChangeAspect="1"/>
+                  </wp:cNvGraphicFramePr>
+                  <a:graphic xmlns:a="http://schemas.openxmlformats.org/drawingml/2006/main">
+                    <a:graphicData uri="http://schemas.openxmlformats.org/drawingml/2006/picture">
+                      <pic:pic xmlns:pic="http://schemas.openxmlformats.org/drawingml/2006/picture">
+                        <pic:nvPicPr>
+                          <pic:cNvPr id="1483408363" name=""/>
+                          <pic:cNvPicPr/>
+                        </pic:nvPicPr>
+                        <pic:blipFill>
+                          <a:blip r:embed="rId32"/>
+                          <a:stretch>
+                            <a:fillRect/>
+                          </a:stretch>
+                        </pic:blipFill>
+                        <pic:spPr>
+                          <a:xfrm>
+                            <a:off x="0" y="0"/>
+                            <a:ext cx="4442460" cy="1824990"/>
+                          </a:xfrm>
+                          <a:prstGeom prst="rect">
+                            <a:avLst/>
+                          </a:prstGeom>
+                        </pic:spPr>
+                      </pic:pic>
+                    </a:graphicData>
+                  </a:graphic>
+                </wp:inline>
+              </w:drawing>
+            </w:r>
           </w:p>
         </w:tc>
         <w:tc>
@@ -15397,135 +16736,11 @@
             </w:tcBorders>
             <w:shd w:val="clear" w:color="auto" w:fill="auto"/>
           </w:tcPr>
-          <w:p/>
-        </w:tc>
-      </w:tr>
-      <w:tr>
-        <w:trPr>
-          <w:cantSplit/>
-          <w:trHeight w:val="538"/>
-        </w:trPr>
-        <w:tc>
-          <w:tcPr>
-            <w:tcW w:w="575" w:type="dxa"/>
-            <w:tcBorders>
-              <w:left w:val="single" w:sz="4" w:space="0" w:color="auto"/>
-            </w:tcBorders>
-            <w:shd w:val="clear" w:color="auto" w:fill="auto"/>
-            <w:textDirection w:val="btLr"/>
-          </w:tcPr>
-          <w:p>
-            <w:pPr>
-              <w:spacing w:after="0"/>
-              <w:ind w:left="113" w:right="113"/>
-              <w:jc w:val="center"/>
-              <w:rPr>
-                <w:sz w:val="16"/>
-                <w:szCs w:val="16"/>
-              </w:rPr>
-            </w:pPr>
-            <w:r>
-              <w:rPr>
-                <w:sz w:val="16"/>
-                <w:szCs w:val="16"/>
-              </w:rPr>
-              <w:t>…</w:t>
-            </w:r>
-          </w:p>
-        </w:tc>
-        <w:tc>
-          <w:tcPr>
-            <w:tcW w:w="7212" w:type="dxa"/>
-            <w:gridSpan w:val="2"/>
-            <w:tcBorders>
-              <w:left w:val="single" w:sz="4" w:space="0" w:color="auto"/>
-            </w:tcBorders>
-            <w:shd w:val="clear" w:color="auto" w:fill="auto"/>
-          </w:tcPr>
-          <w:p>
-            <w:pPr>
-              <w:rPr>
-                <w:sz w:val="16"/>
-                <w:szCs w:val="16"/>
-              </w:rPr>
-            </w:pPr>
-          </w:p>
-        </w:tc>
-        <w:tc>
-          <w:tcPr>
-            <w:tcW w:w="2556" w:type="dxa"/>
-            <w:tcBorders>
-              <w:top w:val="single" w:sz="4" w:space="0" w:color="auto"/>
-              <w:left w:val="single" w:sz="4" w:space="0" w:color="auto"/>
-              <w:bottom w:val="single" w:sz="4" w:space="0" w:color="auto"/>
-            </w:tcBorders>
-            <w:shd w:val="clear" w:color="auto" w:fill="auto"/>
-          </w:tcPr>
-          <w:p/>
-        </w:tc>
-      </w:tr>
-      <w:tr>
-        <w:trPr>
-          <w:cantSplit/>
-          <w:trHeight w:val="963"/>
-        </w:trPr>
-        <w:tc>
-          <w:tcPr>
-            <w:tcW w:w="575" w:type="dxa"/>
-            <w:tcBorders>
-              <w:left w:val="single" w:sz="4" w:space="0" w:color="auto"/>
-              <w:bottom w:val="single" w:sz="4" w:space="0" w:color="auto"/>
-            </w:tcBorders>
-            <w:shd w:val="clear" w:color="auto" w:fill="auto"/>
-            <w:textDirection w:val="btLr"/>
-          </w:tcPr>
-          <w:p>
-            <w:pPr>
-              <w:spacing w:after="0"/>
-              <w:ind w:left="113" w:right="113"/>
-              <w:jc w:val="center"/>
-              <w:rPr>
-                <w:sz w:val="16"/>
-                <w:szCs w:val="16"/>
-              </w:rPr>
-            </w:pPr>
-            <w:r>
-              <w:t>Week 8</w:t>
-            </w:r>
-          </w:p>
-        </w:tc>
-        <w:tc>
-          <w:tcPr>
-            <w:tcW w:w="7212" w:type="dxa"/>
-            <w:gridSpan w:val="2"/>
-            <w:tcBorders>
-              <w:left w:val="single" w:sz="4" w:space="0" w:color="auto"/>
-              <w:bottom w:val="single" w:sz="4" w:space="0" w:color="auto"/>
-            </w:tcBorders>
-            <w:shd w:val="clear" w:color="auto" w:fill="auto"/>
-            <w:vAlign w:val="center"/>
-          </w:tcPr>
-          <w:p>
-            <w:pPr>
-              <w:rPr>
-                <w:color w:val="FF0000"/>
-                <w:sz w:val="16"/>
-                <w:szCs w:val="16"/>
-              </w:rPr>
-            </w:pPr>
-          </w:p>
-        </w:tc>
-        <w:tc>
-          <w:tcPr>
-            <w:tcW w:w="2556" w:type="dxa"/>
-            <w:tcBorders>
-              <w:top w:val="single" w:sz="4" w:space="0" w:color="auto"/>
-              <w:left w:val="single" w:sz="4" w:space="0" w:color="auto"/>
-              <w:bottom w:val="single" w:sz="4" w:space="0" w:color="auto"/>
-            </w:tcBorders>
-            <w:shd w:val="clear" w:color="auto" w:fill="auto"/>
-          </w:tcPr>
-          <w:p/>
+          <w:p>
+            <w:r>
+              <w:t>Went through and commented code. Fixed flaws in the code, tried to remove unnecessary lines of code. Last minute touch ups and fixed the issue from testing.</w:t>
+            </w:r>
+          </w:p>
         </w:tc>
       </w:tr>
     </w:tbl>
@@ -15534,7 +16749,6 @@
         <w:pStyle w:val="Heading2"/>
       </w:pPr>
       <w:r>
-        <w:lastRenderedPageBreak/>
         <w:t xml:space="preserve">Question 9 Demonstration and </w:t>
       </w:r>
       <w:r>
@@ -15599,7 +16813,23 @@
           <w:b/>
           <w:sz w:val="20"/>
         </w:rPr>
-        <w:t xml:space="preserve">Submit the zipped solution folder with relevant documents to Blackboard </w:t>
+        <w:t xml:space="preserve">Submit the zipped solution folder with relevant documents to </w:t>
+      </w:r>
+      <w:proofErr w:type="gramStart"/>
+      <w:r>
+        <w:rPr>
+          <w:b/>
+          <w:sz w:val="20"/>
+        </w:rPr>
+        <w:t>Blackboard</w:t>
+      </w:r>
+      <w:proofErr w:type="gramEnd"/>
+      <w:r>
+        <w:rPr>
+          <w:b/>
+          <w:sz w:val="20"/>
+        </w:rPr>
+        <w:t xml:space="preserve"> </w:t>
       </w:r>
     </w:p>
     <w:p>
@@ -15943,7 +17173,23 @@
                 <w:sz w:val="16"/>
                 <w:szCs w:val="16"/>
               </w:rPr>
-              <w:t>A two-dimensional array can be visualised as a grid (or table) with rows and columns. Positions in a two dimensional array are referenced like a map using horizontal and vertical reference numbers. They are sometimes called matrices.</w:t>
+              <w:t xml:space="preserve">A two-dimensional array can be visualised as a grid (or table) with rows and columns. Positions in a </w:t>
+            </w:r>
+            <w:proofErr w:type="gramStart"/>
+            <w:r>
+              <w:rPr>
+                <w:sz w:val="16"/>
+                <w:szCs w:val="16"/>
+              </w:rPr>
+              <w:t>two dimensional</w:t>
+            </w:r>
+            <w:proofErr w:type="gramEnd"/>
+            <w:r>
+              <w:rPr>
+                <w:sz w:val="16"/>
+                <w:szCs w:val="16"/>
+              </w:rPr>
+              <w:t xml:space="preserve"> array are referenced like a map using horizontal and vertical reference numbers. They are sometimes called matrices.</w:t>
             </w:r>
           </w:p>
         </w:tc>
@@ -16269,7 +17515,23 @@
                 <w:sz w:val="16"/>
                 <w:szCs w:val="16"/>
               </w:rPr>
-              <w:t>A heap is a specialized tree-based data structure which is essentially an almost complete tree that satisfies the heap property. The heap is one maximally efficient implementation of an abstract data type called a priority queue, priority queues are often referred to as "heaps".</w:t>
+              <w:t xml:space="preserve">A heap is a specialized tree-based data structure which is essentially an almost complete tree that satisfies the heap property. The heap is one maximally efficient implementation of an abstract data type called a priority </w:t>
+            </w:r>
+            <w:proofErr w:type="gramStart"/>
+            <w:r>
+              <w:rPr>
+                <w:sz w:val="16"/>
+                <w:szCs w:val="16"/>
+              </w:rPr>
+              <w:t>queue,</w:t>
+            </w:r>
+            <w:proofErr w:type="gramEnd"/>
+            <w:r>
+              <w:rPr>
+                <w:sz w:val="16"/>
+                <w:szCs w:val="16"/>
+              </w:rPr>
+              <w:t xml:space="preserve"> priority queues are often referred to as "heaps".</w:t>
             </w:r>
           </w:p>
         </w:tc>
@@ -16513,7 +17775,23 @@
                 <w:sz w:val="16"/>
                 <w:szCs w:val="16"/>
               </w:rPr>
-              <w:t>A set is an abstract data type that can store unique values, without any particular order. It is a computer implementation of the mathematical concept of a finite set. Unlike most other collection types, rather than retrieving a specific element from a set, one typically tests a value for membership in a set.</w:t>
+              <w:t xml:space="preserve">A set is an abstract data type that can store unique values, without any </w:t>
+            </w:r>
+            <w:proofErr w:type="gramStart"/>
+            <w:r>
+              <w:rPr>
+                <w:sz w:val="16"/>
+                <w:szCs w:val="16"/>
+              </w:rPr>
+              <w:t>particular order</w:t>
+            </w:r>
+            <w:proofErr w:type="gramEnd"/>
+            <w:r>
+              <w:rPr>
+                <w:sz w:val="16"/>
+                <w:szCs w:val="16"/>
+              </w:rPr>
+              <w:t>. It is a computer implementation of the mathematical concept of a finite set. Unlike most other collection types, rather than retrieving a specific element from a set, one typically tests a value for membership in a set.</w:t>
             </w:r>
           </w:p>
         </w:tc>
@@ -16797,9 +18075,9 @@
       </w:pPr>
     </w:p>
     <w:sectPr>
-      <w:headerReference w:type="even" r:id="rId32"/>
-      <w:headerReference w:type="default" r:id="rId33"/>
-      <w:headerReference w:type="first" r:id="rId34"/>
+      <w:headerReference w:type="even" r:id="rId33"/>
+      <w:headerReference w:type="default" r:id="rId34"/>
+      <w:headerReference w:type="first" r:id="rId35"/>
       <w:type w:val="continuous"/>
       <w:pgSz w:w="11906" w:h="16838"/>
       <w:pgMar w:top="1701" w:right="1134" w:bottom="1134" w:left="1134" w:header="568" w:footer="457" w:gutter="0"/>

</xml_diff>